<commit_message>
accg1000 done - for review
</commit_message>
<xml_diff>
--- a/2021/S3/COMP2250/Assignment 1/Assignment 1, Part B (Token Ring Research Document).docx
+++ b/2021/S3/COMP2250/Assignment 1/Assignment 1, Part B (Token Ring Research Document).docx
@@ -229,71 +229,39 @@
     </w:p>
     <w:p>
       <w:r>
-        <w:t xml:space="preserve">Within the Open Systems Interconnection (OSI) model, </w:t>
-      </w:r>
-      <w:r>
-        <w:t xml:space="preserve">Token Ring </w:t>
-      </w:r>
-      <w:r>
-        <w:t xml:space="preserve">is a </w:t>
-      </w:r>
-      <w:r>
-        <w:rPr>
-          <w:b/>
-          <w:bCs/>
-          <w:color w:val="FF0000"/>
-        </w:rPr>
-        <w:t>layer 2</w:t>
-      </w:r>
-      <w:r>
-        <w:rPr>
-          <w:color w:val="FF0000"/>
-        </w:rPr>
+        <w:t>Token Ring</w:t>
+      </w:r>
+      <w:r>
+        <w:t xml:space="preserve"> networks</w:t>
+      </w:r>
+      <w:r>
         <w:t xml:space="preserve"> </w:t>
       </w:r>
       <w:r>
-        <w:t>Data-Link layer</w:t>
-      </w:r>
-      <w:r>
-        <w:t xml:space="preserve"> protocol</w:t>
-      </w:r>
-      <w:r>
-        <w:t xml:space="preserve"> and is a direct competitor to Ethernet.</w:t>
+        <w:t xml:space="preserve">utilise </w:t>
+      </w:r>
+      <w:r>
+        <w:t>Media Access Control (MAC) address</w:t>
+      </w:r>
+      <w:r>
+        <w:t>es to manage and</w:t>
+      </w:r>
+      <w:r>
+        <w:t xml:space="preserve"> transmit </w:t>
+      </w:r>
+      <w:r>
+        <w:t xml:space="preserve">data </w:t>
+      </w:r>
+      <w:r>
+        <w:t>within</w:t>
+      </w:r>
+      <w:r>
+        <w:t xml:space="preserve"> a Local Area Network (LAN)</w:t>
       </w:r>
       <w:r>
         <w:t xml:space="preserve"> </w:t>
       </w:r>
       <w:r>
-        <w:t xml:space="preserve">Like Ethernet, </w:t>
-      </w:r>
-      <w:r>
-        <w:t xml:space="preserve">Token Ring </w:t>
-      </w:r>
-      <w:r>
-        <w:t xml:space="preserve">utilises </w:t>
-      </w:r>
-      <w:r>
-        <w:t>Media Access Control (MAC) address</w:t>
-      </w:r>
-      <w:r>
-        <w:t>es to manage and</w:t>
-      </w:r>
-      <w:r>
-        <w:t xml:space="preserve"> transmit </w:t>
-      </w:r>
-      <w:r>
-        <w:t xml:space="preserve">data </w:t>
-      </w:r>
-      <w:r>
-        <w:t>within</w:t>
-      </w:r>
-      <w:r>
-        <w:t xml:space="preserve"> a Local Area Network (LAN)</w:t>
-      </w:r>
-      <w:r>
-        <w:t xml:space="preserve"> </w:t>
-      </w:r>
-      <w:r>
         <w:t>between</w:t>
       </w:r>
       <w:r>
@@ -343,6 +311,9 @@
       </w:r>
       <w:r>
         <w:t>.</w:t>
+      </w:r>
+      <w:r>
+        <w:t xml:space="preserve"> Therefore, a each station is connected to a total of two other stations, the previous and next station in the network.</w:t>
       </w:r>
       <w:r>
         <w:t xml:space="preserve"> </w:t>

</xml_diff>

<commit_message>
Finishing Q2a COMP2250 assignment
</commit_message>
<xml_diff>
--- a/2021/S3/COMP2250/Assignment 1/Assignment 1, Part B (Token Ring Research Document).docx
+++ b/2021/S3/COMP2250/Assignment 1/Assignment 1, Part B (Token Ring Research Document).docx
@@ -189,6 +189,10 @@
           <w:ilvl w:val="0"/>
           <w:numId w:val="2"/>
         </w:numPr>
+        <w:rPr>
+          <w:b/>
+          <w:bCs/>
+        </w:rPr>
       </w:pPr>
       <w:r>
         <w:rPr>
@@ -223,65 +227,120 @@
       </w:pPr>
     </w:p>
     <w:p>
-      <w:r>
-        <w:rPr>
-          <w:b/>
-          <w:bCs/>
+      <w:pPr>
+        <w:rPr>
+          <w:color w:val="FF0000"/>
+        </w:rPr>
+      </w:pPr>
+      <w:r>
+        <w:rPr>
+          <w:b/>
+          <w:bCs/>
+          <w:color w:val="FF0000"/>
         </w:rPr>
         <w:t>a)</w:t>
       </w:r>
       <w:r>
+        <w:rPr>
+          <w:color w:val="FF0000"/>
+        </w:rPr>
         <w:t xml:space="preserve"> </w:t>
       </w:r>
       <w:r>
+        <w:rPr>
+          <w:color w:val="FF0000"/>
+        </w:rPr>
         <w:t>Token Ring</w:t>
       </w:r>
       <w:r>
+        <w:rPr>
+          <w:color w:val="FF0000"/>
+        </w:rPr>
         <w:t xml:space="preserve"> networks</w:t>
       </w:r>
       <w:r>
+        <w:rPr>
+          <w:color w:val="FF0000"/>
+        </w:rPr>
         <w:t xml:space="preserve"> </w:t>
       </w:r>
       <w:r>
+        <w:rPr>
+          <w:color w:val="FF0000"/>
+        </w:rPr>
         <w:t xml:space="preserve">utilise </w:t>
       </w:r>
       <w:r>
+        <w:rPr>
+          <w:color w:val="FF0000"/>
+        </w:rPr>
         <w:t>Media Access Control (MAC) address</w:t>
       </w:r>
       <w:r>
+        <w:rPr>
+          <w:color w:val="FF0000"/>
+        </w:rPr>
         <w:t>es to manage and</w:t>
       </w:r>
       <w:r>
+        <w:rPr>
+          <w:color w:val="FF0000"/>
+        </w:rPr>
         <w:t xml:space="preserve"> transmit </w:t>
       </w:r>
       <w:r>
+        <w:rPr>
+          <w:color w:val="FF0000"/>
+        </w:rPr>
         <w:t xml:space="preserve">data </w:t>
       </w:r>
       <w:r>
+        <w:rPr>
+          <w:color w:val="FF0000"/>
+        </w:rPr>
         <w:t>within</w:t>
       </w:r>
       <w:r>
+        <w:rPr>
+          <w:color w:val="FF0000"/>
+        </w:rPr>
         <w:t xml:space="preserve"> a Local Area Network (LAN)</w:t>
       </w:r>
       <w:r>
+        <w:rPr>
+          <w:color w:val="FF0000"/>
+        </w:rPr>
         <w:t xml:space="preserve"> </w:t>
       </w:r>
       <w:r>
+        <w:rPr>
+          <w:color w:val="FF0000"/>
+        </w:rPr>
         <w:t>between</w:t>
       </w:r>
       <w:r>
+        <w:rPr>
+          <w:color w:val="FF0000"/>
+        </w:rPr>
         <w:t xml:space="preserve"> host</w:t>
       </w:r>
       <w:r>
+        <w:rPr>
+          <w:color w:val="FF0000"/>
+        </w:rPr>
         <w:t>s</w:t>
       </w:r>
       <w:r>
+        <w:rPr>
+          <w:color w:val="FF0000"/>
+        </w:rPr>
         <w:t xml:space="preserve">. </w:t>
       </w:r>
       <w:r>
         <w:rPr>
           <w:b/>
           <w:bCs/>
+          <w:color w:val="FF0000"/>
         </w:rPr>
         <w:t>Token Ring is an implementation of point-to-point communication</w:t>
       </w:r>
@@ -289,10 +348,14 @@
         <w:rPr>
           <w:b/>
           <w:bCs/>
+          <w:color w:val="FF0000"/>
         </w:rPr>
         <w:t xml:space="preserve"> ()</w:t>
       </w:r>
       <w:r>
+        <w:rPr>
+          <w:color w:val="FF0000"/>
+        </w:rPr>
         <w:t>.</w:t>
       </w:r>
     </w:p>
@@ -460,68 +523,282 @@
     </w:p>
     <w:p>
       <w:r>
+        <w:t>A d</w:t>
+      </w:r>
+      <w:r>
+        <w:t>ata frame</w:t>
+      </w:r>
+      <w:r>
+        <w:t xml:space="preserve"> </w:t>
+      </w:r>
+      <w:r>
+        <w:t>is a set of rules that break up a packet into</w:t>
+      </w:r>
+      <w:r>
+        <w:t xml:space="preserve"> </w:t>
+      </w:r>
+      <w:r>
+        <w:t xml:space="preserve">a predetermined and </w:t>
+      </w:r>
+      <w:r>
+        <w:t>s</w:t>
+      </w:r>
+      <w:r>
+        <w:t>tandardise</w:t>
+      </w:r>
+      <w:r>
+        <w:t>d data</w:t>
+      </w:r>
+      <w:r>
+        <w:t xml:space="preserve"> structure</w:t>
+      </w:r>
+      <w:r>
+        <w:t xml:space="preserve">. </w:t>
+      </w:r>
+      <w:r>
+        <w:t xml:space="preserve">This process of breaking messages into </w:t>
+      </w:r>
+      <w:r>
+        <w:t xml:space="preserve">blocks of information </w:t>
+      </w:r>
+      <w:r>
+        <w:t xml:space="preserve">enables </w:t>
+      </w:r>
+      <w:r>
+        <w:t xml:space="preserve">hosts to </w:t>
+      </w:r>
+      <w:r>
+        <w:t>interpret</w:t>
+      </w:r>
+      <w:r>
+        <w:t xml:space="preserve"> aspects of the message, such as the start, end, and payload of a message.</w:t>
+      </w:r>
+      <w:r>
+        <w:t xml:space="preserve">  </w:t>
+      </w:r>
+      <w:r>
+        <w:t xml:space="preserve">As the physical layer’s purpose is to provide a stream of bits without structure, </w:t>
+      </w:r>
+      <w:r>
+        <w:t>framing is</w:t>
+      </w:r>
+      <w:r>
+        <w:t xml:space="preserve"> used to </w:t>
+      </w:r>
+      <w:r>
+        <w:t xml:space="preserve">enable the distinguishability </w:t>
+      </w:r>
+      <w:r>
+        <w:t>of a message</w:t>
+      </w:r>
+      <w:r>
+        <w:t>.</w:t>
+      </w:r>
+      <w:r>
+        <w:t xml:space="preserve">  </w:t>
+      </w:r>
+      <w:r>
+        <w:t xml:space="preserve">This technique is called message delineation. </w:t>
+      </w:r>
+      <w:r>
+        <w:t xml:space="preserve"> </w:t>
+      </w:r>
+    </w:p>
+    <w:p>
+      <w:r>
+        <w:rPr>
+          <w:b/>
+          <w:bCs/>
+        </w:rPr>
+        <w:t>A Token Ring network uses a Coding Violation framing technique</w:t>
+      </w:r>
+      <w:r>
+        <w:t>.  Thi</w:t>
+      </w:r>
+      <w:r>
+        <w:t xml:space="preserve">s technique involves the use of non-data symbols and strict clock synchronization and timing.  </w:t>
+      </w:r>
+      <w:r>
+        <w:t>S</w:t>
+      </w:r>
+      <w:r>
+        <w:t>ignalling technique</w:t>
+      </w:r>
+      <w:r>
+        <w:t>s</w:t>
+      </w:r>
+      <w:r>
+        <w:t xml:space="preserve"> such as Manchester </w:t>
+      </w:r>
+      <w:r>
+        <w:t xml:space="preserve">encoding interpret data through the change of voltage within a specified </w:t>
+      </w:r>
+      <w:r>
+        <w:t>period</w:t>
+      </w:r>
+      <w:r>
+        <w:t xml:space="preserve">.  When using </w:t>
+      </w:r>
+      <w:r>
+        <w:t xml:space="preserve">this encoding </w:t>
+      </w:r>
+      <w:r>
+        <w:t>method</w:t>
+      </w:r>
+      <w:r>
+        <w:t xml:space="preserve"> as an example</w:t>
+      </w:r>
+      <w:r>
+        <w:t xml:space="preserve">, </w:t>
+      </w:r>
+      <w:r>
+        <w:t>transmitting a</w:t>
+      </w:r>
+      <w:r>
+        <w:t xml:space="preserve"> value of 0 </w:t>
+      </w:r>
+      <w:r>
+        <w:t xml:space="preserve">would see rise in voltage </w:t>
+      </w:r>
+      <w:r>
+        <w:t xml:space="preserve">and </w:t>
+      </w:r>
+      <w:r>
+        <w:t xml:space="preserve">a value of </w:t>
+      </w:r>
+      <w:r>
+        <w:t xml:space="preserve">1 </w:t>
+      </w:r>
+      <w:r>
+        <w:t xml:space="preserve">would see a fall of voltage.  Due to these rules, to transmit </w:t>
+      </w:r>
+      <w:r>
+        <w:t xml:space="preserve">valid </w:t>
+      </w:r>
+      <w:r>
+        <w:t xml:space="preserve">data, there must be movement of voltage over the wire.  Therefore, there are two </w:t>
+      </w:r>
+      <w:r>
+        <w:t>non-data possibilities</w:t>
+      </w:r>
+      <w:r>
+        <w:t>.  These include the</w:t>
+      </w:r>
+      <w:r>
+        <w:t xml:space="preserve"> maintaining </w:t>
+      </w:r>
+      <w:r>
+        <w:t xml:space="preserve">of </w:t>
+      </w:r>
+      <w:r>
+        <w:t>a high voltage and maintain</w:t>
+      </w:r>
+      <w:r>
+        <w:t xml:space="preserve">ing of </w:t>
+      </w:r>
+      <w:r>
+        <w:t xml:space="preserve">a low voltage over the period without movement.  Using these non-data symbols, </w:t>
+      </w:r>
+      <w:r>
+        <w:t xml:space="preserve">a </w:t>
+      </w:r>
+      <w:r>
+        <w:t>frame</w:t>
+      </w:r>
+      <w:r>
+        <w:t xml:space="preserve">’s </w:t>
+      </w:r>
+      <w:r>
+        <w:t xml:space="preserve">start and end delimiters </w:t>
+      </w:r>
+      <w:r>
+        <w:t xml:space="preserve">are easily distinguished </w:t>
+      </w:r>
+      <w:r>
+        <w:t xml:space="preserve">from the payload as the payload </w:t>
+      </w:r>
+      <w:r>
+        <w:t>does not use these symbols.</w:t>
+      </w:r>
+    </w:p>
+    <w:p>
+      <w:r>
+        <w:t xml:space="preserve">The two non-data symbols are the K non-data symbol and the J non-data symbol.  The K symbol is </w:t>
+      </w:r>
+      <w:r>
+        <w:t xml:space="preserve">achieved by using the </w:t>
+      </w:r>
+      <w:r>
+        <w:t xml:space="preserve">opposite </w:t>
+      </w:r>
+      <w:r>
+        <w:t xml:space="preserve">voltage </w:t>
+      </w:r>
+      <w:r>
+        <w:t xml:space="preserve">to the previous bit end voltage.  The J symbol </w:t>
+      </w:r>
+      <w:r>
+        <w:t>uses the same</w:t>
+      </w:r>
+      <w:r>
+        <w:t xml:space="preserve"> voltage of the previous bit</w:t>
+      </w:r>
+      <w:r>
+        <w:t xml:space="preserve"> end voltage</w:t>
+      </w:r>
+      <w:r>
+        <w:t>.</w:t>
+      </w:r>
+    </w:p>
+    <w:p>
+      <w:r>
+        <w:t xml:space="preserve">For example, if the previous bit had a value of 0, it would indicate a rise in voltage and would have a high voltage at the end of the period.  As </w:t>
+      </w:r>
+    </w:p>
+    <w:p/>
+    <w:p>
+      <w:r>
+        <w:t xml:space="preserve">Framing techniques are used to </w:t>
+      </w:r>
+      <w:r>
+        <w:t xml:space="preserve">solve </w:t>
+      </w:r>
+    </w:p>
+    <w:p/>
+    <w:p>
+      <w:pPr>
+        <w:rPr>
+          <w:i/>
+          <w:iCs/>
+        </w:rPr>
+      </w:pPr>
+      <w:r>
+        <w:rPr>
+          <w:i/>
+          <w:iCs/>
+        </w:rPr>
+        <w:t xml:space="preserve">However, with the implementation of message delineation, a new problem arises.  How can a frame distinguish between the which is the occurrence of the bit sequence within the payload of </w:t>
+      </w:r>
+      <w:proofErr w:type="gramStart"/>
+      <w:r>
+        <w:rPr>
+          <w:i/>
+          <w:iCs/>
+        </w:rPr>
         <w:t>a</w:t>
       </w:r>
-      <w:r>
-        <w:t xml:space="preserve">) </w:t>
-      </w:r>
-    </w:p>
-    <w:p>
-      <w:r>
-        <w:t>Within networking, f</w:t>
-      </w:r>
-      <w:r>
-        <w:t xml:space="preserve">rames are </w:t>
-      </w:r>
-      <w:r>
-        <w:t xml:space="preserve">a </w:t>
-      </w:r>
-      <w:r>
-        <w:t>s</w:t>
-      </w:r>
-      <w:r>
-        <w:t>tandardise</w:t>
-      </w:r>
-      <w:r>
-        <w:t xml:space="preserve">d data structure used to send and receive data within a network. </w:t>
-      </w:r>
-      <w:r>
-        <w:t xml:space="preserve">This is </w:t>
-      </w:r>
-      <w:r>
-        <w:t xml:space="preserve">a </w:t>
-      </w:r>
-      <w:r>
-        <w:t>crucial</w:t>
-      </w:r>
+      <w:proofErr w:type="gramEnd"/>
+    </w:p>
+    <w:p>
+      <w:pPr>
+        <w:pStyle w:val="ListParagraph"/>
+        <w:numPr>
+          <w:ilvl w:val="0"/>
+          <w:numId w:val="3"/>
+        </w:numPr>
+      </w:pPr>
       <w:r>
         <w:t xml:space="preserve"> </w:t>
-      </w:r>
-      <w:r>
-        <w:t xml:space="preserve">aspect of a network and allows all </w:t>
-      </w:r>
-      <w:r>
-        <w:t xml:space="preserve">hosts </w:t>
-      </w:r>
-      <w:r>
-        <w:t xml:space="preserve">of a </w:t>
-      </w:r>
-      <w:r>
-        <w:t xml:space="preserve">network </w:t>
-      </w:r>
-      <w:r>
-        <w:t>to identify key blocks of information within a stream of bits</w:t>
-      </w:r>
-      <w:r>
-        <w:t>. Token ring operates</w:t>
-      </w:r>
-    </w:p>
-    <w:p>
-      <w:r>
-        <w:t>b</w:t>
-      </w:r>
-      <w:r>
-        <w:t xml:space="preserve">) </w:t>
       </w:r>
     </w:p>
     <w:p>
@@ -614,12 +891,14 @@
           <w:tab w:val="left" w:pos="1860"/>
         </w:tabs>
       </w:pPr>
-      <w:r>
-        <w:t>c)</w:t>
-      </w:r>
-    </w:p>
-    <w:p>
-      <w:pPr>
+    </w:p>
+    <w:p>
+      <w:pPr>
+        <w:pStyle w:val="ListParagraph"/>
+        <w:numPr>
+          <w:ilvl w:val="0"/>
+          <w:numId w:val="3"/>
+        </w:numPr>
         <w:tabs>
           <w:tab w:val="left" w:pos="1860"/>
         </w:tabs>
@@ -630,6 +909,233 @@
         <w:tabs>
           <w:tab w:val="left" w:pos="1860"/>
         </w:tabs>
+        <w:rPr>
+          <w:b/>
+          <w:bCs/>
+        </w:rPr>
+      </w:pPr>
+      <w:r>
+        <w:rPr>
+          <w:b/>
+          <w:bCs/>
+        </w:rPr>
+        <w:t>Start Frame Delimiter (SFD)</w:t>
+      </w:r>
+    </w:p>
+    <w:p>
+      <w:pPr>
+        <w:tabs>
+          <w:tab w:val="left" w:pos="1860"/>
+        </w:tabs>
+      </w:pPr>
+      <w:r>
+        <w:t>The SFD is a special flag</w:t>
+      </w:r>
+      <w:r>
+        <w:t xml:space="preserve"> which sits at the beginning token and data frames</w:t>
+      </w:r>
+      <w:r>
+        <w:t xml:space="preserve"> and has two key features</w:t>
+      </w:r>
+      <w:r>
+        <w:t xml:space="preserve">.  </w:t>
+      </w:r>
+    </w:p>
+    <w:p>
+      <w:pPr>
+        <w:tabs>
+          <w:tab w:val="left" w:pos="1860"/>
+        </w:tabs>
+      </w:pPr>
+      <w:r>
+        <w:lastRenderedPageBreak/>
+        <w:t xml:space="preserve">The first </w:t>
+      </w:r>
+      <w:r>
+        <w:t xml:space="preserve">key feature of </w:t>
+      </w:r>
+      <w:r>
+        <w:t xml:space="preserve">the SFD is to </w:t>
+      </w:r>
+      <w:r>
+        <w:t xml:space="preserve">alert </w:t>
+      </w:r>
+      <w:r>
+        <w:t xml:space="preserve">a </w:t>
+      </w:r>
+      <w:r>
+        <w:t>station</w:t>
+      </w:r>
+      <w:r>
+        <w:t xml:space="preserve"> of </w:t>
+      </w:r>
+      <w:r>
+        <w:t xml:space="preserve">the arrival of </w:t>
+      </w:r>
+      <w:r>
+        <w:t xml:space="preserve">the </w:t>
+      </w:r>
+      <w:r>
+        <w:t>token or data frame (</w:t>
+      </w:r>
+      <w:hyperlink r:id="rId7" w:history="1">
+        <w:r>
+          <w:rPr>
+            <w:rStyle w:val="Hyperlink"/>
+          </w:rPr>
+          <w:t>https://www.geeksforgeeks.org/token-ring-frame-format/</w:t>
+        </w:r>
+      </w:hyperlink>
+      <w:r>
+        <w:t>).</w:t>
+      </w:r>
+    </w:p>
+    <w:p>
+      <w:pPr>
+        <w:tabs>
+          <w:tab w:val="left" w:pos="1860"/>
+        </w:tabs>
+        <w:rPr>
+          <w:b/>
+          <w:bCs/>
+        </w:rPr>
+      </w:pPr>
+      <w:r>
+        <w:t xml:space="preserve">The </w:t>
+      </w:r>
+      <w:r>
+        <w:t xml:space="preserve">second use of the </w:t>
+      </w:r>
+      <w:r>
+        <w:t xml:space="preserve">SFD </w:t>
+      </w:r>
+      <w:r>
+        <w:t xml:space="preserve">is to </w:t>
+      </w:r>
+      <w:r>
+        <w:t xml:space="preserve">synchronize the </w:t>
+      </w:r>
+      <w:r>
+        <w:t xml:space="preserve">signal </w:t>
+      </w:r>
+      <w:r>
+        <w:t xml:space="preserve">clocks of </w:t>
+      </w:r>
+      <w:r>
+        <w:t xml:space="preserve">the receiving </w:t>
+      </w:r>
+      <w:r>
+        <w:t>station</w:t>
+      </w:r>
+      <w:r>
+        <w:t xml:space="preserve"> for the SFD’s corresponding frame</w:t>
+      </w:r>
+      <w:r>
+        <w:t xml:space="preserve"> (</w:t>
+      </w:r>
+      <w:hyperlink r:id="rId8" w:history="1">
+        <w:r>
+          <w:rPr>
+            <w:rStyle w:val="Hyperlink"/>
+          </w:rPr>
+          <w:t>https://www.geeksforgeeks.org/token-ring-frame-format/</w:t>
+        </w:r>
+      </w:hyperlink>
+      <w:r>
+        <w:t xml:space="preserve">).  This is </w:t>
+      </w:r>
+      <w:r>
+        <w:t>crucial</w:t>
+      </w:r>
+      <w:r>
+        <w:t xml:space="preserve"> so that station</w:t>
+      </w:r>
+      <w:r>
+        <w:t xml:space="preserve">s within the network </w:t>
+      </w:r>
+      <w:r>
+        <w:t>can</w:t>
+      </w:r>
+      <w:r>
+        <w:t xml:space="preserve"> comprehend data </w:t>
+      </w:r>
+      <w:r>
+        <w:t>by matching</w:t>
+      </w:r>
+      <w:r>
+        <w:t xml:space="preserve"> the</w:t>
+      </w:r>
+      <w:r>
+        <w:t xml:space="preserve"> </w:t>
+      </w:r>
+      <w:r>
+        <w:t>signal</w:t>
+      </w:r>
+      <w:r>
+        <w:t xml:space="preserve"> speed </w:t>
+      </w:r>
+      <w:r>
+        <w:t xml:space="preserve">of the frame </w:t>
+      </w:r>
+      <w:r>
+        <w:t xml:space="preserve">and implementing frame timing </w:t>
+      </w:r>
+      <w:r>
+        <w:t>(</w:t>
+      </w:r>
+      <w:hyperlink r:id="rId9" w:history="1">
+        <w:r>
+          <w:rPr>
+            <w:rStyle w:val="Hyperlink"/>
+          </w:rPr>
+          <w:t>https://www.mathworks.com/help/lte/ug/synchronization-signals-pss-and-sss.html</w:t>
+        </w:r>
+      </w:hyperlink>
+      <w:r>
+        <w:t xml:space="preserve">).  If for </w:t>
+      </w:r>
+      <w:r>
+        <w:t>example</w:t>
+      </w:r>
+      <w:r>
+        <w:t xml:space="preserve"> </w:t>
+      </w:r>
+      <w:r>
+        <w:t xml:space="preserve">a host </w:t>
+      </w:r>
+      <w:r>
+        <w:t xml:space="preserve">is looking to send a message through the network, the signal length </w:t>
+      </w:r>
+      <w:r>
+        <w:t xml:space="preserve">of </w:t>
+      </w:r>
+      <w:r>
+        <w:t xml:space="preserve">and distance between </w:t>
+      </w:r>
+      <w:r>
+        <w:t xml:space="preserve">each </w:t>
+      </w:r>
+      <w:r>
+        <w:t xml:space="preserve">bit must be sent </w:t>
+      </w:r>
+      <w:r>
+        <w:t xml:space="preserve">in a </w:t>
+      </w:r>
+      <w:r>
+        <w:t xml:space="preserve">strict and </w:t>
+      </w:r>
+      <w:r>
+        <w:t xml:space="preserve">consistent manor.  The SFD is then used to help each subsequent </w:t>
+      </w:r>
+      <w:r>
+        <w:t>station identify the signal synchronization used for this frame.</w:t>
+      </w:r>
+    </w:p>
+    <w:p>
+      <w:pPr>
+        <w:tabs>
+          <w:tab w:val="left" w:pos="1860"/>
+        </w:tabs>
       </w:pPr>
       <w:r>
         <w:tab/>
@@ -641,7 +1147,7 @@
       </w:r>
     </w:p>
     <w:p>
-      <w:hyperlink r:id="rId7" w:history="1">
+      <w:hyperlink r:id="rId10" w:history="1">
         <w:r>
           <w:rPr>
             <w:rStyle w:val="Hyperlink"/>
@@ -660,7 +1166,7 @@
       </w:r>
     </w:p>
     <w:p>
-      <w:hyperlink r:id="rId8" w:history="1">
+      <w:hyperlink r:id="rId11" w:history="1">
         <w:r>
           <w:rPr>
             <w:rStyle w:val="Hyperlink"/>
@@ -676,7 +1182,7 @@
       </w:r>
     </w:p>
     <w:p>
-      <w:hyperlink r:id="rId9" w:history="1">
+      <w:hyperlink r:id="rId12" w:history="1">
         <w:r>
           <w:rPr>
             <w:rStyle w:val="Hyperlink"/>
@@ -692,7 +1198,7 @@
       </w:r>
     </w:p>
     <w:p>
-      <w:hyperlink r:id="rId10" w:history="1">
+      <w:hyperlink r:id="rId13" w:history="1">
         <w:r>
           <w:rPr>
             <w:rStyle w:val="Hyperlink"/>
@@ -708,7 +1214,7 @@
       </w:r>
     </w:p>
     <w:p>
-      <w:hyperlink r:id="rId11" w:history="1">
+      <w:hyperlink r:id="rId14" w:history="1">
         <w:r>
           <w:rPr>
             <w:rStyle w:val="Hyperlink"/>
@@ -727,12 +1233,24 @@
       </w:r>
     </w:p>
     <w:p>
-      <w:hyperlink r:id="rId12" w:history="1">
+      <w:hyperlink r:id="rId15" w:history="1">
         <w:r>
           <w:rPr>
             <w:rStyle w:val="Hyperlink"/>
           </w:rPr>
-          <w:t>https://www.geeksforgeeks.org/token-ring-frame-format/</w:t>
+          <w:t>https://www.geeksforgeeks.org/token</w:t>
+        </w:r>
+        <w:r>
+          <w:rPr>
+            <w:rStyle w:val="Hyperlink"/>
+          </w:rPr>
+          <w:t>-</w:t>
+        </w:r>
+        <w:r>
+          <w:rPr>
+            <w:rStyle w:val="Hyperlink"/>
+          </w:rPr>
+          <w:t>ring-frame-format/</w:t>
         </w:r>
       </w:hyperlink>
       <w:r>
@@ -740,7 +1258,7 @@
       </w:r>
     </w:p>
     <w:p>
-      <w:hyperlink r:id="rId13" w:history="1">
+      <w:hyperlink r:id="rId16" w:history="1">
         <w:r>
           <w:rPr>
             <w:rStyle w:val="Hyperlink"/>
@@ -753,7 +1271,7 @@
       </w:r>
     </w:p>
     <w:p>
-      <w:hyperlink r:id="rId14" w:history="1">
+      <w:hyperlink r:id="rId17" w:history="1">
         <w:r>
           <w:rPr>
             <w:rStyle w:val="Hyperlink"/>
@@ -766,7 +1284,7 @@
       </w:r>
     </w:p>
     <w:p>
-      <w:hyperlink r:id="rId15" w:anchor="c03_level1_3" w:history="1">
+      <w:hyperlink r:id="rId18" w:anchor="c03_level1_3" w:history="1">
         <w:r>
           <w:rPr>
             <w:rStyle w:val="Hyperlink"/>
@@ -782,7 +1300,7 @@
       </w:r>
     </w:p>
     <w:p>
-      <w:hyperlink r:id="rId16" w:history="1">
+      <w:hyperlink r:id="rId19" w:history="1">
         <w:r>
           <w:rPr>
             <w:rStyle w:val="Hyperlink"/>
@@ -795,7 +1313,7 @@
       </w:r>
     </w:p>
     <w:p>
-      <w:hyperlink r:id="rId17" w:history="1">
+      <w:hyperlink r:id="rId20" w:history="1">
         <w:r>
           <w:rPr>
             <w:rStyle w:val="Hyperlink"/>
@@ -808,16 +1326,41 @@
       </w:r>
     </w:p>
     <w:p>
-      <w:hyperlink r:id="rId18" w:history="1">
+      <w:hyperlink r:id="rId21" w:history="1">
         <w:r>
           <w:rPr>
             <w:rStyle w:val="Hyperlink"/>
           </w:rPr>
-          <w:t>https://www.google.com/url?sa=t&amp;rct=j&amp;q=&amp;esrc=s&amp;source=web&amp;cd=&amp;ved=2ahUKEwj7q8Xq6_P0AhUPSGwGHUFiCjgQFnoECA4QAw&amp;url=https%3A%2F%2Fwww.unf.edu%2F~sahuja%2Fcnt5505%2FTokenRing.pdf&amp;usg=AOvVaw3ppiI2yCMMs03rIXWhMAoe</w:t>
+          <w:t>https://www.google.com/url?sa=t&amp;rct=j&amp;q=&amp;esrc=s&amp;source=web&amp;cd=&amp;ved=2ahUKEwj7q8Xq6_P0AhUPSGwGHUFiCjgQFnoECA4QAw&amp;url=https%3A%2F%2Fwww.unf.edu%2F~sahuja%2Fcnt5505%2FTokenRing.pdf&amp;usg=AOvVaw3p</w:t>
+        </w:r>
+        <w:r>
+          <w:rPr>
+            <w:rStyle w:val="Hyperlink"/>
+          </w:rPr>
+          <w:t>p</w:t>
+        </w:r>
+        <w:r>
+          <w:rPr>
+            <w:rStyle w:val="Hyperlink"/>
+          </w:rPr>
+          <w:t>iI2yCMMs03rIXWhMAoe</w:t>
         </w:r>
       </w:hyperlink>
       <w:r>
         <w:t xml:space="preserve"> </w:t>
+      </w:r>
+    </w:p>
+    <w:p>
+      <w:hyperlink r:id="rId22" w:history="1">
+        <w:r>
+          <w:rPr>
+            <w:rStyle w:val="Hyperlink"/>
+          </w:rPr>
+          <w:t>https://www.unf.edu/~sahuja/cnt5505/TokenRing.pdf</w:t>
+        </w:r>
+      </w:hyperlink>
+      <w:r>
+        <w:t xml:space="preserve"> (ALSO THIS LINK IS SAME AS ABOVE)</w:t>
       </w:r>
     </w:p>
     <w:p>
@@ -868,12 +1411,24 @@
       </w:r>
     </w:p>
     <w:p>
-      <w:hyperlink r:id="rId19" w:history="1">
+      <w:hyperlink r:id="rId23" w:history="1">
         <w:r>
           <w:rPr>
             <w:rStyle w:val="Hyperlink"/>
           </w:rPr>
-          <w:t>https://flylib.com/books/en/1.180.1.20/1/</w:t>
+          <w:t>https://flylib.com/books/</w:t>
+        </w:r>
+        <w:r>
+          <w:rPr>
+            <w:rStyle w:val="Hyperlink"/>
+          </w:rPr>
+          <w:t>e</w:t>
+        </w:r>
+        <w:r>
+          <w:rPr>
+            <w:rStyle w:val="Hyperlink"/>
+          </w:rPr>
+          <w:t>n/1.180.1.20/1/</w:t>
         </w:r>
       </w:hyperlink>
       <w:r>
@@ -882,7 +1437,7 @@
     </w:p>
     <w:p/>
     <w:p>
-      <w:hyperlink r:id="rId20" w:history="1">
+      <w:hyperlink r:id="rId24" w:history="1">
         <w:r>
           <w:rPr>
             <w:rStyle w:val="Hyperlink"/>
@@ -907,6 +1462,119 @@
 <file path=word/numbering.xml><?xml version="1.0" encoding="utf-8"?>
 <w:numbering xmlns:wpc="http://schemas.microsoft.com/office/word/2010/wordprocessingCanvas" xmlns:cx="http://schemas.microsoft.com/office/drawing/2014/chartex" xmlns:cx1="http://schemas.microsoft.com/office/drawing/2015/9/8/chartex" xmlns:cx2="http://schemas.microsoft.com/office/drawing/2015/10/21/chartex" xmlns:cx3="http://schemas.microsoft.com/office/drawing/2016/5/9/chartex" xmlns:cx4="http://schemas.microsoft.com/office/drawing/2016/5/10/chartex" xmlns:cx5="http://schemas.microsoft.com/office/drawing/2016/5/11/chartex" xmlns:cx6="http://schemas.microsoft.com/office/drawing/2016/5/12/chartex" xmlns:cx7="http://schemas.microsoft.com/office/drawing/2016/5/13/chartex" xmlns:cx8="http://schemas.microsoft.com/office/drawing/2016/5/14/chartex" xmlns:mc="http://schemas.openxmlformats.org/markup-compatibility/2006" xmlns:aink="http://schemas.microsoft.com/office/drawing/2016/ink" xmlns:am3d="http://schemas.microsoft.com/office/drawing/2017/model3d" xmlns:o="urn:schemas-microsoft-com:office:office" xmlns:r="http://schemas.openxmlformats.org/officeDocument/2006/relationships" xmlns:m="http://schemas.openxmlformats.org/officeDocument/2006/math" xmlns:v="urn:schemas-microsoft-com:vml" xmlns:wp14="http://schemas.microsoft.com/office/word/2010/wordprocessingDrawing" xmlns:wp="http://schemas.openxmlformats.org/drawingml/2006/wordprocessingDrawing" xmlns:w10="urn:schemas-microsoft-com:office:word" xmlns:w="http://schemas.openxmlformats.org/wordprocessingml/2006/main" xmlns:w14="http://schemas.microsoft.com/office/word/2010/wordml" xmlns:w15="http://schemas.microsoft.com/office/word/2012/wordml" xmlns:w16cex="http://schemas.microsoft.com/office/word/2018/wordml/cex" xmlns:w16cid="http://schemas.microsoft.com/office/word/2016/wordml/cid" xmlns:w16="http://schemas.microsoft.com/office/word/2018/wordml" xmlns:w16sdtdh="http://schemas.microsoft.com/office/word/2020/wordml/sdtdatahash" xmlns:w16se="http://schemas.microsoft.com/office/word/2015/wordml/symex" xmlns:wpg="http://schemas.microsoft.com/office/word/2010/wordprocessingGroup" xmlns:wpi="http://schemas.microsoft.com/office/word/2010/wordprocessingInk" xmlns:wne="http://schemas.microsoft.com/office/word/2006/wordml" xmlns:wps="http://schemas.microsoft.com/office/word/2010/wordprocessingShape" mc:Ignorable="w14 w15 w16se w16cid w16 w16cex w16sdtdh wp14">
   <w:abstractNum w:abstractNumId="0" w15:restartNumberingAfterBreak="0">
+    <w:nsid w:val="080D1060"/>
+    <w:multiLevelType w:val="hybridMultilevel"/>
+    <w:tmpl w:val="59DE34D8"/>
+    <w:lvl w:ilvl="0" w:tplc="AB36AF94">
+      <w:start w:val="4"/>
+      <w:numFmt w:val="bullet"/>
+      <w:lvlText w:val=""/>
+      <w:lvlJc w:val="left"/>
+      <w:pPr>
+        <w:ind w:left="720" w:hanging="360"/>
+      </w:pPr>
+      <w:rPr>
+        <w:rFonts w:ascii="Symbol" w:eastAsiaTheme="minorHAnsi" w:hAnsi="Symbol" w:cstheme="minorBidi" w:hint="default"/>
+      </w:rPr>
+    </w:lvl>
+    <w:lvl w:ilvl="1" w:tplc="0C090003">
+      <w:start w:val="1"/>
+      <w:numFmt w:val="bullet"/>
+      <w:lvlText w:val="o"/>
+      <w:lvlJc w:val="left"/>
+      <w:pPr>
+        <w:ind w:left="1440" w:hanging="360"/>
+      </w:pPr>
+      <w:rPr>
+        <w:rFonts w:ascii="Courier New" w:hAnsi="Courier New" w:cs="Courier New" w:hint="default"/>
+      </w:rPr>
+    </w:lvl>
+    <w:lvl w:ilvl="2" w:tplc="0C090005" w:tentative="1">
+      <w:start w:val="1"/>
+      <w:numFmt w:val="bullet"/>
+      <w:lvlText w:val=""/>
+      <w:lvlJc w:val="left"/>
+      <w:pPr>
+        <w:ind w:left="2160" w:hanging="360"/>
+      </w:pPr>
+      <w:rPr>
+        <w:rFonts w:ascii="Wingdings" w:hAnsi="Wingdings" w:hint="default"/>
+      </w:rPr>
+    </w:lvl>
+    <w:lvl w:ilvl="3" w:tplc="0C090001" w:tentative="1">
+      <w:start w:val="1"/>
+      <w:numFmt w:val="bullet"/>
+      <w:lvlText w:val=""/>
+      <w:lvlJc w:val="left"/>
+      <w:pPr>
+        <w:ind w:left="2880" w:hanging="360"/>
+      </w:pPr>
+      <w:rPr>
+        <w:rFonts w:ascii="Symbol" w:hAnsi="Symbol" w:hint="default"/>
+      </w:rPr>
+    </w:lvl>
+    <w:lvl w:ilvl="4" w:tplc="0C090003" w:tentative="1">
+      <w:start w:val="1"/>
+      <w:numFmt w:val="bullet"/>
+      <w:lvlText w:val="o"/>
+      <w:lvlJc w:val="left"/>
+      <w:pPr>
+        <w:ind w:left="3600" w:hanging="360"/>
+      </w:pPr>
+      <w:rPr>
+        <w:rFonts w:ascii="Courier New" w:hAnsi="Courier New" w:cs="Courier New" w:hint="default"/>
+      </w:rPr>
+    </w:lvl>
+    <w:lvl w:ilvl="5" w:tplc="0C090005" w:tentative="1">
+      <w:start w:val="1"/>
+      <w:numFmt w:val="bullet"/>
+      <w:lvlText w:val=""/>
+      <w:lvlJc w:val="left"/>
+      <w:pPr>
+        <w:ind w:left="4320" w:hanging="360"/>
+      </w:pPr>
+      <w:rPr>
+        <w:rFonts w:ascii="Wingdings" w:hAnsi="Wingdings" w:hint="default"/>
+      </w:rPr>
+    </w:lvl>
+    <w:lvl w:ilvl="6" w:tplc="0C090001" w:tentative="1">
+      <w:start w:val="1"/>
+      <w:numFmt w:val="bullet"/>
+      <w:lvlText w:val=""/>
+      <w:lvlJc w:val="left"/>
+      <w:pPr>
+        <w:ind w:left="5040" w:hanging="360"/>
+      </w:pPr>
+      <w:rPr>
+        <w:rFonts w:ascii="Symbol" w:hAnsi="Symbol" w:hint="default"/>
+      </w:rPr>
+    </w:lvl>
+    <w:lvl w:ilvl="7" w:tplc="0C090003" w:tentative="1">
+      <w:start w:val="1"/>
+      <w:numFmt w:val="bullet"/>
+      <w:lvlText w:val="o"/>
+      <w:lvlJc w:val="left"/>
+      <w:pPr>
+        <w:ind w:left="5760" w:hanging="360"/>
+      </w:pPr>
+      <w:rPr>
+        <w:rFonts w:ascii="Courier New" w:hAnsi="Courier New" w:cs="Courier New" w:hint="default"/>
+      </w:rPr>
+    </w:lvl>
+    <w:lvl w:ilvl="8" w:tplc="0C090005" w:tentative="1">
+      <w:start w:val="1"/>
+      <w:numFmt w:val="bullet"/>
+      <w:lvlText w:val=""/>
+      <w:lvlJc w:val="left"/>
+      <w:pPr>
+        <w:ind w:left="6480" w:hanging="360"/>
+      </w:pPr>
+      <w:rPr>
+        <w:rFonts w:ascii="Wingdings" w:hAnsi="Wingdings" w:hint="default"/>
+      </w:rPr>
+    </w:lvl>
+  </w:abstractNum>
+  <w:abstractNum w:abstractNumId="1" w15:restartNumberingAfterBreak="0">
     <w:nsid w:val="149675D4"/>
     <w:multiLevelType w:val="hybridMultilevel"/>
     <w:tmpl w:val="D388B434"/>
@@ -995,7 +1663,7 @@
       </w:pPr>
     </w:lvl>
   </w:abstractNum>
-  <w:abstractNum w:abstractNumId="1" w15:restartNumberingAfterBreak="0">
+  <w:abstractNum w:abstractNumId="2" w15:restartNumberingAfterBreak="0">
     <w:nsid w:val="20B86E5F"/>
     <w:multiLevelType w:val="hybridMultilevel"/>
     <w:tmpl w:val="1D98B280"/>
@@ -1108,7 +1776,7 @@
       </w:rPr>
     </w:lvl>
   </w:abstractNum>
-  <w:abstractNum w:abstractNumId="2" w15:restartNumberingAfterBreak="0">
+  <w:abstractNum w:abstractNumId="3" w15:restartNumberingAfterBreak="0">
     <w:nsid w:val="221A706E"/>
     <w:multiLevelType w:val="hybridMultilevel"/>
     <w:tmpl w:val="0FE87ED2"/>
@@ -1194,7 +1862,7 @@
       </w:pPr>
     </w:lvl>
   </w:abstractNum>
-  <w:abstractNum w:abstractNumId="3" w15:restartNumberingAfterBreak="0">
+  <w:abstractNum w:abstractNumId="4" w15:restartNumberingAfterBreak="0">
     <w:nsid w:val="27534516"/>
     <w:multiLevelType w:val="hybridMultilevel"/>
     <w:tmpl w:val="98BCCCA8"/>
@@ -1283,7 +1951,120 @@
       </w:pPr>
     </w:lvl>
   </w:abstractNum>
-  <w:abstractNum w:abstractNumId="4" w15:restartNumberingAfterBreak="0">
+  <w:abstractNum w:abstractNumId="5" w15:restartNumberingAfterBreak="0">
+    <w:nsid w:val="43C1073E"/>
+    <w:multiLevelType w:val="hybridMultilevel"/>
+    <w:tmpl w:val="A87408E8"/>
+    <w:lvl w:ilvl="0" w:tplc="58865F98">
+      <w:start w:val="4"/>
+      <w:numFmt w:val="bullet"/>
+      <w:lvlText w:val="-"/>
+      <w:lvlJc w:val="left"/>
+      <w:pPr>
+        <w:ind w:left="720" w:hanging="360"/>
+      </w:pPr>
+      <w:rPr>
+        <w:rFonts w:ascii="Calibri" w:eastAsiaTheme="minorHAnsi" w:hAnsi="Calibri" w:cs="Calibri" w:hint="default"/>
+      </w:rPr>
+    </w:lvl>
+    <w:lvl w:ilvl="1" w:tplc="0C090003" w:tentative="1">
+      <w:start w:val="1"/>
+      <w:numFmt w:val="bullet"/>
+      <w:lvlText w:val="o"/>
+      <w:lvlJc w:val="left"/>
+      <w:pPr>
+        <w:ind w:left="1440" w:hanging="360"/>
+      </w:pPr>
+      <w:rPr>
+        <w:rFonts w:ascii="Courier New" w:hAnsi="Courier New" w:cs="Courier New" w:hint="default"/>
+      </w:rPr>
+    </w:lvl>
+    <w:lvl w:ilvl="2" w:tplc="0C090005" w:tentative="1">
+      <w:start w:val="1"/>
+      <w:numFmt w:val="bullet"/>
+      <w:lvlText w:val=""/>
+      <w:lvlJc w:val="left"/>
+      <w:pPr>
+        <w:ind w:left="2160" w:hanging="360"/>
+      </w:pPr>
+      <w:rPr>
+        <w:rFonts w:ascii="Wingdings" w:hAnsi="Wingdings" w:hint="default"/>
+      </w:rPr>
+    </w:lvl>
+    <w:lvl w:ilvl="3" w:tplc="0C090001" w:tentative="1">
+      <w:start w:val="1"/>
+      <w:numFmt w:val="bullet"/>
+      <w:lvlText w:val=""/>
+      <w:lvlJc w:val="left"/>
+      <w:pPr>
+        <w:ind w:left="2880" w:hanging="360"/>
+      </w:pPr>
+      <w:rPr>
+        <w:rFonts w:ascii="Symbol" w:hAnsi="Symbol" w:hint="default"/>
+      </w:rPr>
+    </w:lvl>
+    <w:lvl w:ilvl="4" w:tplc="0C090003" w:tentative="1">
+      <w:start w:val="1"/>
+      <w:numFmt w:val="bullet"/>
+      <w:lvlText w:val="o"/>
+      <w:lvlJc w:val="left"/>
+      <w:pPr>
+        <w:ind w:left="3600" w:hanging="360"/>
+      </w:pPr>
+      <w:rPr>
+        <w:rFonts w:ascii="Courier New" w:hAnsi="Courier New" w:cs="Courier New" w:hint="default"/>
+      </w:rPr>
+    </w:lvl>
+    <w:lvl w:ilvl="5" w:tplc="0C090005" w:tentative="1">
+      <w:start w:val="1"/>
+      <w:numFmt w:val="bullet"/>
+      <w:lvlText w:val=""/>
+      <w:lvlJc w:val="left"/>
+      <w:pPr>
+        <w:ind w:left="4320" w:hanging="360"/>
+      </w:pPr>
+      <w:rPr>
+        <w:rFonts w:ascii="Wingdings" w:hAnsi="Wingdings" w:hint="default"/>
+      </w:rPr>
+    </w:lvl>
+    <w:lvl w:ilvl="6" w:tplc="0C090001" w:tentative="1">
+      <w:start w:val="1"/>
+      <w:numFmt w:val="bullet"/>
+      <w:lvlText w:val=""/>
+      <w:lvlJc w:val="left"/>
+      <w:pPr>
+        <w:ind w:left="5040" w:hanging="360"/>
+      </w:pPr>
+      <w:rPr>
+        <w:rFonts w:ascii="Symbol" w:hAnsi="Symbol" w:hint="default"/>
+      </w:rPr>
+    </w:lvl>
+    <w:lvl w:ilvl="7" w:tplc="0C090003" w:tentative="1">
+      <w:start w:val="1"/>
+      <w:numFmt w:val="bullet"/>
+      <w:lvlText w:val="o"/>
+      <w:lvlJc w:val="left"/>
+      <w:pPr>
+        <w:ind w:left="5760" w:hanging="360"/>
+      </w:pPr>
+      <w:rPr>
+        <w:rFonts w:ascii="Courier New" w:hAnsi="Courier New" w:cs="Courier New" w:hint="default"/>
+      </w:rPr>
+    </w:lvl>
+    <w:lvl w:ilvl="8" w:tplc="0C090005" w:tentative="1">
+      <w:start w:val="1"/>
+      <w:numFmt w:val="bullet"/>
+      <w:lvlText w:val=""/>
+      <w:lvlJc w:val="left"/>
+      <w:pPr>
+        <w:ind w:left="6480" w:hanging="360"/>
+      </w:pPr>
+      <w:rPr>
+        <w:rFonts w:ascii="Wingdings" w:hAnsi="Wingdings" w:hint="default"/>
+      </w:rPr>
+    </w:lvl>
+  </w:abstractNum>
+  <w:abstractNum w:abstractNumId="6" w15:restartNumberingAfterBreak="0">
     <w:nsid w:val="62B504B6"/>
     <w:multiLevelType w:val="hybridMultilevel"/>
     <w:tmpl w:val="588C8226"/>
@@ -1373,19 +2154,25 @@
     </w:lvl>
   </w:abstractNum>
   <w:num w:numId="1">
+    <w:abstractNumId w:val="6"/>
+  </w:num>
+  <w:num w:numId="2">
+    <w:abstractNumId w:val="3"/>
+  </w:num>
+  <w:num w:numId="3">
+    <w:abstractNumId w:val="1"/>
+  </w:num>
+  <w:num w:numId="4">
     <w:abstractNumId w:val="4"/>
   </w:num>
-  <w:num w:numId="2">
+  <w:num w:numId="5">
     <w:abstractNumId w:val="2"/>
   </w:num>
-  <w:num w:numId="3">
+  <w:num w:numId="6">
+    <w:abstractNumId w:val="5"/>
+  </w:num>
+  <w:num w:numId="7">
     <w:abstractNumId w:val="0"/>
-  </w:num>
-  <w:num w:numId="4">
-    <w:abstractNumId w:val="3"/>
-  </w:num>
-  <w:num w:numId="5">
-    <w:abstractNumId w:val="1"/>
   </w:num>
 </w:numbering>
 </file>

</xml_diff>

<commit_message>
COMP 2250 Assignment up to Q3
</commit_message>
<xml_diff>
--- a/2021/S3/COMP2250/Assignment 1/Assignment 1, Part B (Token Ring Research Document).docx
+++ b/2021/S3/COMP2250/Assignment 1/Assignment 1, Part B (Token Ring Research Document).docx
@@ -1053,21 +1053,14 @@
           <w:sz w:val="20"/>
           <w:szCs w:val="20"/>
         </w:rPr>
-        <w:t>Token Ring uses the Differential Manchester encoding s</w:t>
-      </w:r>
-      <w:r>
-        <w:rPr>
-          <w:sz w:val="20"/>
-          <w:szCs w:val="20"/>
-        </w:rPr>
-        <w:t>ignalling technique</w:t>
-      </w:r>
-      <w:r>
-        <w:rPr>
-          <w:sz w:val="20"/>
-          <w:szCs w:val="20"/>
-        </w:rPr>
-        <w:t xml:space="preserve"> to </w:t>
+        <w:t xml:space="preserve">Token Ring uses Differential Manchester encoding </w:t>
+      </w:r>
+      <w:r>
+        <w:rPr>
+          <w:sz w:val="20"/>
+          <w:szCs w:val="20"/>
+        </w:rPr>
+        <w:t xml:space="preserve">to </w:t>
       </w:r>
       <w:r>
         <w:rPr>
@@ -1109,7 +1102,14 @@
           <w:sz w:val="20"/>
           <w:szCs w:val="20"/>
         </w:rPr>
-        <w:t xml:space="preserve"> Note that </w:t>
+        <w:t xml:space="preserve"> </w:t>
+      </w:r>
+      <w:r>
+        <w:rPr>
+          <w:sz w:val="20"/>
+          <w:szCs w:val="20"/>
+        </w:rPr>
+        <w:t xml:space="preserve">However, </w:t>
       </w:r>
       <w:r>
         <w:rPr>
@@ -1130,6 +1130,13 @@
           <w:sz w:val="20"/>
           <w:szCs w:val="20"/>
         </w:rPr>
+        <w:t xml:space="preserve">of these data </w:t>
+      </w:r>
+      <w:r>
+        <w:rPr>
+          <w:sz w:val="20"/>
+          <w:szCs w:val="20"/>
+        </w:rPr>
         <w:t xml:space="preserve">possibilities </w:t>
       </w:r>
       <w:r>
@@ -1172,7 +1179,21 @@
           <w:sz w:val="20"/>
           <w:szCs w:val="20"/>
         </w:rPr>
-        <w:t xml:space="preserve">change in voltage in the middle of the period. Due to this rule of voltage change, </w:t>
+        <w:t xml:space="preserve">change in voltage </w:t>
+      </w:r>
+      <w:r>
+        <w:rPr>
+          <w:sz w:val="20"/>
+          <w:szCs w:val="20"/>
+        </w:rPr>
+        <w:t xml:space="preserve">during </w:t>
+      </w:r>
+      <w:r>
+        <w:rPr>
+          <w:sz w:val="20"/>
+          <w:szCs w:val="20"/>
+        </w:rPr>
+        <w:t xml:space="preserve">the middle of the period. Due to this rule of voltage change, </w:t>
       </w:r>
       <w:r>
         <w:rPr>
@@ -1235,21 +1256,28 @@
           <w:sz w:val="20"/>
           <w:szCs w:val="20"/>
         </w:rPr>
-        <w:t xml:space="preserve">These are invalid as they do not see a </w:t>
-      </w:r>
-      <w:r>
-        <w:rPr>
-          <w:sz w:val="20"/>
-          <w:szCs w:val="20"/>
-        </w:rPr>
-        <w:t xml:space="preserve">voltage </w:t>
-      </w:r>
-      <w:r>
-        <w:rPr>
-          <w:sz w:val="20"/>
-          <w:szCs w:val="20"/>
-        </w:rPr>
-        <w:t xml:space="preserve">change during </w:t>
+        <w:t xml:space="preserve">These are invalid as they do not </w:t>
+      </w:r>
+      <w:r>
+        <w:rPr>
+          <w:sz w:val="20"/>
+          <w:szCs w:val="20"/>
+        </w:rPr>
+        <w:t>have</w:t>
+      </w:r>
+      <w:r>
+        <w:rPr>
+          <w:sz w:val="20"/>
+          <w:szCs w:val="20"/>
+        </w:rPr>
+        <w:t xml:space="preserve"> a voltage change during </w:t>
+      </w:r>
+      <w:r>
+        <w:rPr>
+          <w:sz w:val="20"/>
+          <w:szCs w:val="20"/>
+        </w:rPr>
+        <w:t xml:space="preserve">the </w:t>
       </w:r>
       <w:r>
         <w:rPr>
@@ -1319,7 +1347,14 @@
           <w:sz w:val="20"/>
           <w:szCs w:val="20"/>
         </w:rPr>
-        <w:t>does not use these symbols.</w:t>
+        <w:t>will</w:t>
+      </w:r>
+      <w:r>
+        <w:rPr>
+          <w:sz w:val="20"/>
+          <w:szCs w:val="20"/>
+        </w:rPr>
+        <w:t xml:space="preserve"> not use these symbols.</w:t>
       </w:r>
     </w:p>
     <w:p>
@@ -1382,269 +1417,7 @@
           <w:sz w:val="20"/>
           <w:szCs w:val="20"/>
         </w:rPr>
-        <w:t xml:space="preserve">.  </w:t>
-      </w:r>
-    </w:p>
-    <w:p>
-      <w:pPr>
-        <w:rPr>
-          <w:sz w:val="20"/>
-          <w:szCs w:val="20"/>
-        </w:rPr>
-      </w:pPr>
-      <w:r>
-        <w:rPr>
-          <w:sz w:val="20"/>
-          <w:szCs w:val="20"/>
-        </w:rPr>
-        <w:t xml:space="preserve">The second last bit “I” in the End Delimiter format is the intermediate frame bit and is used to manage multi-frame message messaging. </w:t>
-      </w:r>
-      <w:r>
-        <w:rPr>
-          <w:sz w:val="20"/>
-          <w:szCs w:val="20"/>
-        </w:rPr>
-        <w:t>A value of 0 indicates this is the final frame and a value of 1 indicates that there are additional frames.</w:t>
-      </w:r>
-      <w:r>
-        <w:rPr>
-          <w:sz w:val="20"/>
-          <w:szCs w:val="20"/>
-        </w:rPr>
-        <w:t xml:space="preserve"> An example </w:t>
-      </w:r>
-      <w:r>
-        <w:rPr>
-          <w:sz w:val="20"/>
-          <w:szCs w:val="20"/>
-        </w:rPr>
-        <w:t xml:space="preserve">includes the transmission of a </w:t>
-      </w:r>
-      <w:r>
-        <w:rPr>
-          <w:sz w:val="20"/>
-          <w:szCs w:val="20"/>
-        </w:rPr>
-        <w:t xml:space="preserve">large </w:t>
-      </w:r>
-      <w:r>
-        <w:rPr>
-          <w:sz w:val="20"/>
-          <w:szCs w:val="20"/>
-        </w:rPr>
-        <w:t xml:space="preserve">amount of </w:t>
-      </w:r>
-      <w:r>
-        <w:rPr>
-          <w:sz w:val="20"/>
-          <w:szCs w:val="20"/>
-        </w:rPr>
-        <w:t xml:space="preserve">related </w:t>
-      </w:r>
-      <w:r>
-        <w:rPr>
-          <w:sz w:val="20"/>
-          <w:szCs w:val="20"/>
-        </w:rPr>
-        <w:t xml:space="preserve">data </w:t>
-      </w:r>
-      <w:r>
-        <w:rPr>
-          <w:sz w:val="20"/>
-          <w:szCs w:val="20"/>
-        </w:rPr>
-        <w:t>that</w:t>
-      </w:r>
-      <w:r>
-        <w:rPr>
-          <w:sz w:val="20"/>
-          <w:szCs w:val="20"/>
-        </w:rPr>
-        <w:t xml:space="preserve"> </w:t>
-      </w:r>
-      <w:r>
-        <w:rPr>
-          <w:sz w:val="20"/>
-          <w:szCs w:val="20"/>
-        </w:rPr>
-        <w:t xml:space="preserve">must </w:t>
-      </w:r>
-      <w:r>
-        <w:rPr>
-          <w:sz w:val="20"/>
-          <w:szCs w:val="20"/>
-        </w:rPr>
-        <w:t xml:space="preserve">be split up among </w:t>
-      </w:r>
-      <w:r>
-        <w:rPr>
-          <w:sz w:val="20"/>
-          <w:szCs w:val="20"/>
-        </w:rPr>
-        <w:t>multiple</w:t>
-      </w:r>
-      <w:r>
-        <w:rPr>
-          <w:sz w:val="20"/>
-          <w:szCs w:val="20"/>
-        </w:rPr>
-        <w:t xml:space="preserve"> frames</w:t>
-      </w:r>
-      <w:r>
-        <w:rPr>
-          <w:sz w:val="20"/>
-          <w:szCs w:val="20"/>
-        </w:rPr>
-        <w:t>. T</w:t>
-      </w:r>
-      <w:r>
-        <w:rPr>
-          <w:sz w:val="20"/>
-          <w:szCs w:val="20"/>
-        </w:rPr>
-        <w:t>he intermediate bit</w:t>
-      </w:r>
-      <w:r>
-        <w:rPr>
-          <w:sz w:val="20"/>
-          <w:szCs w:val="20"/>
-        </w:rPr>
-        <w:t xml:space="preserve"> is used to alert a station that there a related frames to follow. </w:t>
-      </w:r>
-    </w:p>
-    <w:p>
-      <w:pPr>
-        <w:rPr>
-          <w:sz w:val="20"/>
-          <w:szCs w:val="20"/>
-        </w:rPr>
-      </w:pPr>
-      <w:r>
-        <w:rPr>
-          <w:sz w:val="20"/>
-          <w:szCs w:val="20"/>
-        </w:rPr>
-        <w:t>The final bit</w:t>
-      </w:r>
-      <w:r>
-        <w:rPr>
-          <w:sz w:val="20"/>
-          <w:szCs w:val="20"/>
-        </w:rPr>
-        <w:t>,</w:t>
-      </w:r>
-      <w:r>
-        <w:rPr>
-          <w:sz w:val="20"/>
-          <w:szCs w:val="20"/>
-        </w:rPr>
-        <w:t xml:space="preserve"> “E”</w:t>
-      </w:r>
-      <w:r>
-        <w:rPr>
-          <w:sz w:val="20"/>
-          <w:szCs w:val="20"/>
-        </w:rPr>
-        <w:t>,</w:t>
-      </w:r>
-      <w:r>
-        <w:rPr>
-          <w:sz w:val="20"/>
-          <w:szCs w:val="20"/>
-        </w:rPr>
-        <w:t xml:space="preserve"> part of</w:t>
-      </w:r>
-      <w:r>
-        <w:rPr>
-          <w:sz w:val="20"/>
-          <w:szCs w:val="20"/>
-        </w:rPr>
-        <w:t xml:space="preserve"> the End Delimiter format is the “</w:t>
-      </w:r>
-      <w:r>
-        <w:rPr>
-          <w:sz w:val="20"/>
-          <w:szCs w:val="20"/>
-        </w:rPr>
-        <w:t>e</w:t>
-      </w:r>
-      <w:r>
-        <w:rPr>
-          <w:sz w:val="20"/>
-          <w:szCs w:val="20"/>
-        </w:rPr>
-        <w:t>rror</w:t>
-      </w:r>
-      <w:r>
-        <w:rPr>
-          <w:sz w:val="20"/>
-          <w:szCs w:val="20"/>
-        </w:rPr>
-        <w:t xml:space="preserve"> </w:t>
-      </w:r>
-      <w:r>
-        <w:rPr>
-          <w:sz w:val="20"/>
-          <w:szCs w:val="20"/>
-        </w:rPr>
-        <w:t>d</w:t>
-      </w:r>
-      <w:r>
-        <w:rPr>
-          <w:sz w:val="20"/>
-          <w:szCs w:val="20"/>
-        </w:rPr>
-        <w:t>et</w:t>
-      </w:r>
-      <w:r>
-        <w:rPr>
-          <w:sz w:val="20"/>
-          <w:szCs w:val="20"/>
-        </w:rPr>
-        <w:t>e</w:t>
-      </w:r>
-      <w:r>
-        <w:rPr>
-          <w:sz w:val="20"/>
-          <w:szCs w:val="20"/>
-        </w:rPr>
-        <w:t>cted” bit.  This value is initially set to 0</w:t>
-      </w:r>
-      <w:r>
-        <w:rPr>
-          <w:sz w:val="20"/>
-          <w:szCs w:val="20"/>
-        </w:rPr>
-        <w:t xml:space="preserve"> to indicate that there are no errors in the frame</w:t>
-      </w:r>
-      <w:r>
-        <w:rPr>
-          <w:sz w:val="20"/>
-          <w:szCs w:val="20"/>
-        </w:rPr>
-        <w:t xml:space="preserve">. As the token is passed from station to station, each host will </w:t>
-      </w:r>
-      <w:r>
-        <w:rPr>
-          <w:sz w:val="20"/>
-          <w:szCs w:val="20"/>
-        </w:rPr>
-        <w:lastRenderedPageBreak/>
-        <w:t>check the frame, and</w:t>
-      </w:r>
-      <w:r>
-        <w:rPr>
-          <w:sz w:val="20"/>
-          <w:szCs w:val="20"/>
-        </w:rPr>
-        <w:t>,</w:t>
-      </w:r>
-      <w:r>
-        <w:rPr>
-          <w:sz w:val="20"/>
-          <w:szCs w:val="20"/>
-        </w:rPr>
-        <w:t xml:space="preserve"> upon error detection, will change the E bit value to a 1, indicating an error has been identified in the frame.</w:t>
+        <w:t xml:space="preserve"> where the I and E represent additional information about the frame and can either be a standard 1 or 0.</w:t>
       </w:r>
     </w:p>
     <w:p>
@@ -1729,6 +1502,7 @@
           <w:sz w:val="20"/>
           <w:szCs w:val="20"/>
         </w:rPr>
+        <w:lastRenderedPageBreak/>
         <w:drawing>
           <wp:inline distT="0" distB="0" distL="0" distR="0" wp14:anchorId="27FA398E" wp14:editId="3F6007B3">
             <wp:extent cx="6108140" cy="808689"/>
@@ -2888,15 +2662,7 @@
           <w:sz w:val="20"/>
           <w:szCs w:val="20"/>
         </w:rPr>
-        <w:t xml:space="preserve"> Once the token has been utilised by another station that meets the priority requirement, </w:t>
-      </w:r>
-      <w:r>
-        <w:rPr>
-          <w:sz w:val="20"/>
-          <w:szCs w:val="20"/>
-        </w:rPr>
-        <w:lastRenderedPageBreak/>
-        <w:t xml:space="preserve">when the station must reset the Data Frame to a Token Frame, the station will set priority bits to the reservation bits. Using this method, stations with low priority transmission tasks will not be able to </w:t>
+        <w:t xml:space="preserve"> Once the token has been utilised by another station that meets the priority requirement, when the station must reset the Data Frame to a Token Frame, the station will set priority bits to the reservation bits. Using this method, stations with low priority transmission tasks will not be able to </w:t>
       </w:r>
       <w:r>
         <w:rPr>
@@ -3003,15 +2769,6 @@
           <w:szCs w:val="20"/>
         </w:rPr>
       </w:pPr>
-      <w:r>
-        <w:rPr>
-          <w:b/>
-          <w:bCs/>
-          <w:sz w:val="20"/>
-          <w:szCs w:val="20"/>
-        </w:rPr>
-        <w:t>Destination Address (DA)</w:t>
-      </w:r>
     </w:p>
     <w:p>
       <w:pPr>
@@ -3019,44 +2776,21 @@
           <w:tab w:val="left" w:pos="1860"/>
         </w:tabs>
         <w:rPr>
-          <w:sz w:val="20"/>
-          <w:szCs w:val="20"/>
-        </w:rPr>
-      </w:pPr>
-      <w:r>
-        <w:rPr>
-          <w:sz w:val="20"/>
-          <w:szCs w:val="20"/>
-        </w:rPr>
-        <w:t>The DA field is 6 bytes in length and indicates the MAC address of the</w:t>
-      </w:r>
-      <w:r>
-        <w:rPr>
-          <w:sz w:val="20"/>
-          <w:szCs w:val="20"/>
-        </w:rPr>
-        <w:t xml:space="preserve"> </w:t>
-      </w:r>
-      <w:r>
-        <w:rPr>
-          <w:sz w:val="20"/>
-          <w:szCs w:val="20"/>
-        </w:rPr>
-        <w:t>frame’s</w:t>
-      </w:r>
-      <w:r>
-        <w:rPr>
-          <w:sz w:val="20"/>
-          <w:szCs w:val="20"/>
-        </w:rPr>
-        <w:t xml:space="preserve"> destination node</w:t>
-      </w:r>
-      <w:r>
-        <w:rPr>
-          <w:sz w:val="20"/>
-          <w:szCs w:val="20"/>
-        </w:rPr>
-        <w:t>.</w:t>
+          <w:b/>
+          <w:bCs/>
+          <w:sz w:val="20"/>
+          <w:szCs w:val="20"/>
+        </w:rPr>
+      </w:pPr>
+      <w:r>
+        <w:rPr>
+          <w:b/>
+          <w:bCs/>
+          <w:sz w:val="20"/>
+          <w:szCs w:val="20"/>
+        </w:rPr>
+        <w:lastRenderedPageBreak/>
+        <w:t>Destination Address (DA)</w:t>
       </w:r>
     </w:p>
     <w:p>
@@ -3065,20 +2799,44 @@
           <w:tab w:val="left" w:pos="1860"/>
         </w:tabs>
         <w:rPr>
-          <w:b/>
-          <w:bCs/>
-          <w:sz w:val="20"/>
-          <w:szCs w:val="20"/>
-        </w:rPr>
-      </w:pPr>
-      <w:r>
-        <w:rPr>
-          <w:b/>
-          <w:bCs/>
-          <w:sz w:val="20"/>
-          <w:szCs w:val="20"/>
-        </w:rPr>
-        <w:t>Source Address (SA)</w:t>
+          <w:sz w:val="20"/>
+          <w:szCs w:val="20"/>
+        </w:rPr>
+      </w:pPr>
+      <w:r>
+        <w:rPr>
+          <w:sz w:val="20"/>
+          <w:szCs w:val="20"/>
+        </w:rPr>
+        <w:t>The DA field is 6 bytes in length and indicates the MAC address of the</w:t>
+      </w:r>
+      <w:r>
+        <w:rPr>
+          <w:sz w:val="20"/>
+          <w:szCs w:val="20"/>
+        </w:rPr>
+        <w:t xml:space="preserve"> </w:t>
+      </w:r>
+      <w:r>
+        <w:rPr>
+          <w:sz w:val="20"/>
+          <w:szCs w:val="20"/>
+        </w:rPr>
+        <w:t>frame’s</w:t>
+      </w:r>
+      <w:r>
+        <w:rPr>
+          <w:sz w:val="20"/>
+          <w:szCs w:val="20"/>
+        </w:rPr>
+        <w:t xml:space="preserve"> destination node</w:t>
+      </w:r>
+      <w:r>
+        <w:rPr>
+          <w:sz w:val="20"/>
+          <w:szCs w:val="20"/>
+        </w:rPr>
+        <w:t>.</w:t>
       </w:r>
     </w:p>
     <w:p>
@@ -3087,16 +2845,20 @@
           <w:tab w:val="left" w:pos="1860"/>
         </w:tabs>
         <w:rPr>
-          <w:sz w:val="20"/>
-          <w:szCs w:val="20"/>
-        </w:rPr>
-      </w:pPr>
-      <w:r>
-        <w:rPr>
-          <w:sz w:val="20"/>
-          <w:szCs w:val="20"/>
-        </w:rPr>
-        <w:t>Like the DA field, the SA field is also 6 bytes in length and indicates the MAC address of the frame’s source node.</w:t>
+          <w:b/>
+          <w:bCs/>
+          <w:sz w:val="20"/>
+          <w:szCs w:val="20"/>
+        </w:rPr>
+      </w:pPr>
+      <w:r>
+        <w:rPr>
+          <w:b/>
+          <w:bCs/>
+          <w:sz w:val="20"/>
+          <w:szCs w:val="20"/>
+        </w:rPr>
+        <w:t>Source Address (SA)</w:t>
       </w:r>
     </w:p>
     <w:p>
@@ -3114,7 +2876,7 @@
           <w:sz w:val="20"/>
           <w:szCs w:val="20"/>
         </w:rPr>
-        <w:t>Data</w:t>
+        <w:t>Like the DA field, the SA field is also 6 bytes in length and indicates the MAC address of the frame’s source node.</w:t>
       </w:r>
     </w:p>
     <w:p>
@@ -3123,33 +2885,106 @@
           <w:tab w:val="left" w:pos="1860"/>
         </w:tabs>
         <w:rPr>
-          <w:sz w:val="20"/>
-          <w:szCs w:val="20"/>
-        </w:rPr>
-      </w:pPr>
-    </w:p>
-    <w:p>
-      <w:pPr>
-        <w:rPr>
-          <w:sz w:val="20"/>
-          <w:szCs w:val="20"/>
-        </w:rPr>
-      </w:pPr>
-      <w:r>
-        <w:rPr>
-          <w:sz w:val="20"/>
-          <w:szCs w:val="20"/>
-        </w:rPr>
-        <w:br w:type="page"/>
-      </w:r>
-    </w:p>
-    <w:p>
-      <w:pPr>
-        <w:rPr>
-          <w:sz w:val="20"/>
-          <w:szCs w:val="20"/>
-        </w:rPr>
-      </w:pPr>
+          <w:b/>
+          <w:bCs/>
+          <w:sz w:val="20"/>
+          <w:szCs w:val="20"/>
+        </w:rPr>
+      </w:pPr>
+      <w:r>
+        <w:rPr>
+          <w:b/>
+          <w:bCs/>
+          <w:sz w:val="20"/>
+          <w:szCs w:val="20"/>
+        </w:rPr>
+        <w:t>Data</w:t>
+      </w:r>
+    </w:p>
+    <w:p>
+      <w:pPr>
+        <w:tabs>
+          <w:tab w:val="left" w:pos="1860"/>
+        </w:tabs>
+        <w:rPr>
+          <w:sz w:val="20"/>
+          <w:szCs w:val="20"/>
+        </w:rPr>
+      </w:pPr>
+      <w:r>
+        <w:rPr>
+          <w:sz w:val="20"/>
+          <w:szCs w:val="20"/>
+        </w:rPr>
+        <w:t xml:space="preserve">The data field is used to transmit any </w:t>
+      </w:r>
+      <w:r>
+        <w:rPr>
+          <w:sz w:val="20"/>
+          <w:szCs w:val="20"/>
+        </w:rPr>
+        <w:t xml:space="preserve">information outside of the standard Token Ring or Data Frame fields. </w:t>
+      </w:r>
+      <w:r>
+        <w:rPr>
+          <w:sz w:val="20"/>
+          <w:szCs w:val="20"/>
+        </w:rPr>
+        <w:t>As an</w:t>
+      </w:r>
+      <w:r>
+        <w:rPr>
+          <w:sz w:val="20"/>
+          <w:szCs w:val="20"/>
+        </w:rPr>
+        <w:t xml:space="preserve"> example, </w:t>
+      </w:r>
+      <w:r>
+        <w:rPr>
+          <w:sz w:val="20"/>
+          <w:szCs w:val="20"/>
+        </w:rPr>
+        <w:t xml:space="preserve">the data field </w:t>
+      </w:r>
+      <w:r>
+        <w:rPr>
+          <w:sz w:val="20"/>
+          <w:szCs w:val="20"/>
+        </w:rPr>
+        <w:t>could be used to house layer 3 IP Headers and Layer 4 TCP data. This field does not have a lower limit and can consist of 0 bytes.</w:t>
+      </w:r>
+    </w:p>
+    <w:p>
+      <w:pPr>
+        <w:tabs>
+          <w:tab w:val="left" w:pos="1860"/>
+        </w:tabs>
+        <w:rPr>
+          <w:sz w:val="20"/>
+          <w:szCs w:val="20"/>
+        </w:rPr>
+      </w:pPr>
+      <w:r>
+        <w:rPr>
+          <w:sz w:val="20"/>
+          <w:szCs w:val="20"/>
+        </w:rPr>
+        <w:t xml:space="preserve">IBM states that with a typical 4Mbps Token Ring network, </w:t>
+      </w:r>
+      <w:r>
+        <w:rPr>
+          <w:sz w:val="20"/>
+          <w:szCs w:val="20"/>
+        </w:rPr>
+        <w:t xml:space="preserve">the maximum </w:t>
+      </w:r>
+      <w:r>
+        <w:rPr>
+          <w:sz w:val="20"/>
+          <w:szCs w:val="20"/>
+        </w:rPr>
+        <w:t>amount of data that is allowed within a frame is 2044 bytes accounting for Logical Link Control overhead of 8 bytes (</w:t>
+      </w:r>
       <w:hyperlink r:id="rId16" w:history="1">
         <w:r>
           <w:rPr>
@@ -3157,27 +2992,715 @@
             <w:sz w:val="20"/>
             <w:szCs w:val="20"/>
           </w:rPr>
-          <w:t>https://www.ibm.com/docs/en/i/7.2</w:t>
+          <w:t>https://www.ibm.com/docs/en/zvm/7.2?topic=structure-token-ring-ieee-8025</w:t>
         </w:r>
+      </w:hyperlink>
+      <w:r>
+        <w:rPr>
+          <w:sz w:val="20"/>
+          <w:szCs w:val="20"/>
+        </w:rPr>
+        <w:t xml:space="preserve">). Using this </w:t>
+      </w:r>
+      <w:r>
+        <w:rPr>
+          <w:sz w:val="20"/>
+          <w:szCs w:val="20"/>
+        </w:rPr>
+        <w:t>figure and</w:t>
+      </w:r>
+      <w:r>
+        <w:rPr>
+          <w:sz w:val="20"/>
+          <w:szCs w:val="20"/>
+        </w:rPr>
+        <w:t xml:space="preserve"> </w:t>
+      </w:r>
+      <w:r>
+        <w:rPr>
+          <w:sz w:val="20"/>
+          <w:szCs w:val="20"/>
+        </w:rPr>
+        <w:t>considering the overhead of all other fields in the data frame</w:t>
+      </w:r>
+      <w:r>
+        <w:rPr>
+          <w:sz w:val="20"/>
+          <w:szCs w:val="20"/>
+        </w:rPr>
+        <w:t xml:space="preserve">, we can </w:t>
+      </w:r>
+      <w:r>
+        <w:rPr>
+          <w:sz w:val="20"/>
+          <w:szCs w:val="20"/>
+        </w:rPr>
+        <w:t>deduce</w:t>
+      </w:r>
+      <w:r>
+        <w:rPr>
+          <w:sz w:val="20"/>
+          <w:szCs w:val="20"/>
+        </w:rPr>
+        <w:t xml:space="preserve"> that</w:t>
+      </w:r>
+      <w:r>
+        <w:rPr>
+          <w:sz w:val="20"/>
+          <w:szCs w:val="20"/>
+        </w:rPr>
+        <w:t xml:space="preserve"> the</w:t>
+      </w:r>
+      <w:r>
+        <w:rPr>
+          <w:sz w:val="20"/>
+          <w:szCs w:val="20"/>
+        </w:rPr>
+        <w:t xml:space="preserve"> data field has a maximum length of </w:t>
+      </w:r>
+      <w:r>
+        <w:rPr>
+          <w:sz w:val="20"/>
+          <w:szCs w:val="20"/>
+        </w:rPr>
+        <w:t>roughly</w:t>
+      </w:r>
+      <w:r>
+        <w:rPr>
+          <w:sz w:val="20"/>
+          <w:szCs w:val="20"/>
+        </w:rPr>
+        <w:t xml:space="preserve"> 2000 bytes.</w:t>
+      </w:r>
+    </w:p>
+    <w:p>
+      <w:pPr>
+        <w:tabs>
+          <w:tab w:val="left" w:pos="1860"/>
+        </w:tabs>
+        <w:rPr>
+          <w:b/>
+          <w:bCs/>
+          <w:sz w:val="20"/>
+          <w:szCs w:val="20"/>
+        </w:rPr>
+      </w:pPr>
+      <w:r>
+        <w:rPr>
+          <w:b/>
+          <w:bCs/>
+          <w:sz w:val="20"/>
+          <w:szCs w:val="20"/>
+        </w:rPr>
+        <w:t>Cyclic Redundancy Check (CRC)</w:t>
+      </w:r>
+    </w:p>
+    <w:p>
+      <w:pPr>
+        <w:tabs>
+          <w:tab w:val="left" w:pos="1860"/>
+        </w:tabs>
+        <w:rPr>
+          <w:sz w:val="20"/>
+          <w:szCs w:val="20"/>
+        </w:rPr>
+      </w:pPr>
+      <w:r>
+        <w:rPr>
+          <w:sz w:val="20"/>
+          <w:szCs w:val="20"/>
+        </w:rPr>
+        <w:t>The CRC is an error detection field and is created using a complex polynomial calculation of block bits in the frame. As this is a complex and expensive calculation, often specialised hardware or circuitry is use</w:t>
+      </w:r>
+      <w:r>
+        <w:rPr>
+          <w:sz w:val="20"/>
+          <w:szCs w:val="20"/>
+        </w:rPr>
+        <w:t>d</w:t>
+      </w:r>
+      <w:r>
+        <w:rPr>
+          <w:sz w:val="20"/>
+          <w:szCs w:val="20"/>
+        </w:rPr>
+        <w:t xml:space="preserve"> to calculate this value quickly and efficiently</w:t>
+      </w:r>
+      <w:r>
+        <w:rPr>
+          <w:sz w:val="20"/>
+          <w:szCs w:val="20"/>
+        </w:rPr>
+        <w:t xml:space="preserve"> as to not slow down the network</w:t>
+      </w:r>
+      <w:r>
+        <w:rPr>
+          <w:sz w:val="20"/>
+          <w:szCs w:val="20"/>
+        </w:rPr>
+        <w:t xml:space="preserve">. This field is used to </w:t>
+      </w:r>
+      <w:r>
+        <w:rPr>
+          <w:sz w:val="20"/>
+          <w:szCs w:val="20"/>
+        </w:rPr>
+        <w:t>detect corruption of a frame (</w:t>
+      </w:r>
+      <w:hyperlink r:id="rId17" w:history="1">
         <w:r>
           <w:rPr>
             <w:rStyle w:val="Hyperlink"/>
             <w:sz w:val="20"/>
             <w:szCs w:val="20"/>
           </w:rPr>
-          <w:t>?</w:t>
+          <w:t>https://www.geeksforgeeks.org/token-ring-frame-format/</w:t>
         </w:r>
+      </w:hyperlink>
+      <w:r>
+        <w:rPr>
+          <w:sz w:val="20"/>
+          <w:szCs w:val="20"/>
+        </w:rPr>
+        <w:t>). If a frame is found to be corrupted using the CRC field, the frame will be discarded</w:t>
+      </w:r>
+      <w:r>
+        <w:rPr>
+          <w:sz w:val="20"/>
+          <w:szCs w:val="20"/>
+        </w:rPr>
+        <w:t xml:space="preserve"> (</w:t>
+      </w:r>
+      <w:hyperlink r:id="rId18" w:history="1">
         <w:r>
           <w:rPr>
             <w:rStyle w:val="Hyperlink"/>
             <w:sz w:val="20"/>
             <w:szCs w:val="20"/>
           </w:rPr>
-          <w:t>topic=standards-token-ring-networks</w:t>
+          <w:t>https://www.geeksforgeeks.org/token-ring-frame-format/</w:t>
         </w:r>
       </w:hyperlink>
       <w:r>
         <w:rPr>
+          <w:sz w:val="20"/>
+          <w:szCs w:val="20"/>
+        </w:rPr>
+        <w:t>).</w:t>
+      </w:r>
+    </w:p>
+    <w:p>
+      <w:pPr>
+        <w:tabs>
+          <w:tab w:val="left" w:pos="1860"/>
+        </w:tabs>
+        <w:rPr>
+          <w:b/>
+          <w:bCs/>
+          <w:sz w:val="20"/>
+          <w:szCs w:val="20"/>
+        </w:rPr>
+      </w:pPr>
+      <w:r>
+        <w:rPr>
+          <w:b/>
+          <w:bCs/>
+          <w:sz w:val="20"/>
+          <w:szCs w:val="20"/>
+        </w:rPr>
+        <w:t>End Delimiter (ED)</w:t>
+      </w:r>
+    </w:p>
+    <w:p>
+      <w:pPr>
+        <w:tabs>
+          <w:tab w:val="left" w:pos="1860"/>
+        </w:tabs>
+        <w:rPr>
+          <w:sz w:val="20"/>
+          <w:szCs w:val="20"/>
+        </w:rPr>
+      </w:pPr>
+      <w:r>
+        <w:rPr>
+          <w:sz w:val="20"/>
+          <w:szCs w:val="20"/>
+        </w:rPr>
+        <w:t xml:space="preserve">The </w:t>
+      </w:r>
+      <w:r>
+        <w:rPr>
+          <w:sz w:val="20"/>
+          <w:szCs w:val="20"/>
+        </w:rPr>
+        <w:t>ED flag is used to serve 3 functions.</w:t>
+      </w:r>
+    </w:p>
+    <w:p>
+      <w:pPr>
+        <w:tabs>
+          <w:tab w:val="left" w:pos="1860"/>
+        </w:tabs>
+        <w:rPr>
+          <w:sz w:val="20"/>
+          <w:szCs w:val="20"/>
+        </w:rPr>
+      </w:pPr>
+      <w:r>
+        <w:rPr>
+          <w:sz w:val="20"/>
+          <w:szCs w:val="20"/>
+        </w:rPr>
+        <w:t>The first use of the ED flag is to identify the end of a frame</w:t>
+      </w:r>
+      <w:r>
+        <w:rPr>
+          <w:sz w:val="20"/>
+          <w:szCs w:val="20"/>
+        </w:rPr>
+        <w:t xml:space="preserve"> (</w:t>
+      </w:r>
+      <w:hyperlink r:id="rId19" w:history="1">
+        <w:r>
+          <w:rPr>
+            <w:rStyle w:val="Hyperlink"/>
+            <w:sz w:val="20"/>
+            <w:szCs w:val="20"/>
+          </w:rPr>
+          <w:t>https://www.geeksforgeeks.org/token-ring-frame-format/</w:t>
+        </w:r>
+      </w:hyperlink>
+      <w:r>
+        <w:rPr>
+          <w:sz w:val="20"/>
+          <w:szCs w:val="20"/>
+        </w:rPr>
+        <w:t>).</w:t>
+      </w:r>
+    </w:p>
+    <w:p>
+      <w:pPr>
+        <w:tabs>
+          <w:tab w:val="left" w:pos="1860"/>
+        </w:tabs>
+        <w:rPr>
+          <w:sz w:val="20"/>
+          <w:szCs w:val="20"/>
+        </w:rPr>
+      </w:pPr>
+      <w:r>
+        <w:rPr>
+          <w:sz w:val="20"/>
+          <w:szCs w:val="20"/>
+        </w:rPr>
+        <w:t>The bit in the 7</w:t>
+      </w:r>
+      <w:r>
+        <w:rPr>
+          <w:sz w:val="20"/>
+          <w:szCs w:val="20"/>
+          <w:vertAlign w:val="superscript"/>
+        </w:rPr>
+        <w:t>th</w:t>
+      </w:r>
+      <w:r>
+        <w:rPr>
+          <w:sz w:val="20"/>
+          <w:szCs w:val="20"/>
+        </w:rPr>
+        <w:t xml:space="preserve"> and 8</w:t>
+      </w:r>
+      <w:r>
+        <w:rPr>
+          <w:sz w:val="20"/>
+          <w:szCs w:val="20"/>
+          <w:vertAlign w:val="superscript"/>
+        </w:rPr>
+        <w:t>th</w:t>
+      </w:r>
+      <w:r>
+        <w:rPr>
+          <w:sz w:val="20"/>
+          <w:szCs w:val="20"/>
+        </w:rPr>
+        <w:t xml:space="preserve"> </w:t>
+      </w:r>
+      <w:r>
+        <w:rPr>
+          <w:sz w:val="20"/>
+          <w:szCs w:val="20"/>
+        </w:rPr>
+        <w:t>positions</w:t>
+      </w:r>
+      <w:r>
+        <w:rPr>
+          <w:sz w:val="20"/>
+          <w:szCs w:val="20"/>
+        </w:rPr>
+        <w:t xml:space="preserve"> of the ED flag byte represent the intermediate frame but and the error detection bit respectively.</w:t>
+      </w:r>
+      <w:r>
+        <w:rPr>
+          <w:sz w:val="20"/>
+          <w:szCs w:val="20"/>
+        </w:rPr>
+        <w:t xml:space="preserve"> These 2 bits serve specific purposes and provide additional information about the frame.</w:t>
+      </w:r>
+    </w:p>
+    <w:p>
+      <w:pPr>
+        <w:rPr>
+          <w:sz w:val="20"/>
+          <w:szCs w:val="20"/>
+        </w:rPr>
+      </w:pPr>
+      <w:r>
+        <w:rPr>
+          <w:sz w:val="20"/>
+          <w:szCs w:val="20"/>
+        </w:rPr>
+        <w:t>The</w:t>
+      </w:r>
+      <w:r>
+        <w:rPr>
+          <w:sz w:val="20"/>
+          <w:szCs w:val="20"/>
+        </w:rPr>
+        <w:t xml:space="preserve"> intermediate frame bit is used to manage multi-frame message messaging. A value of 0 indicates this is the final frame and a value of 1 indicates that there are additional frames. An example includes the transmission of a large amount of related data that must be split up among multiple frames. The intermediate bit is used to alert a station that there a related frames to follow. </w:t>
+      </w:r>
+    </w:p>
+    <w:p>
+      <w:pPr>
+        <w:rPr>
+          <w:sz w:val="20"/>
+          <w:szCs w:val="20"/>
+        </w:rPr>
+      </w:pPr>
+      <w:r>
+        <w:rPr>
+          <w:sz w:val="20"/>
+          <w:szCs w:val="20"/>
+        </w:rPr>
+        <w:t>The</w:t>
+      </w:r>
+      <w:r>
+        <w:rPr>
+          <w:sz w:val="20"/>
+          <w:szCs w:val="20"/>
+        </w:rPr>
+        <w:t xml:space="preserve"> </w:t>
+      </w:r>
+      <w:r>
+        <w:rPr>
+          <w:sz w:val="20"/>
+          <w:szCs w:val="20"/>
+        </w:rPr>
+        <w:t>e</w:t>
+      </w:r>
+      <w:r>
+        <w:rPr>
+          <w:sz w:val="20"/>
+          <w:szCs w:val="20"/>
+        </w:rPr>
+        <w:t>rror</w:t>
+      </w:r>
+      <w:r>
+        <w:rPr>
+          <w:sz w:val="20"/>
+          <w:szCs w:val="20"/>
+        </w:rPr>
+        <w:t xml:space="preserve"> d</w:t>
+      </w:r>
+      <w:r>
+        <w:rPr>
+          <w:sz w:val="20"/>
+          <w:szCs w:val="20"/>
+        </w:rPr>
+        <w:t>et</w:t>
+      </w:r>
+      <w:r>
+        <w:rPr>
+          <w:sz w:val="20"/>
+          <w:szCs w:val="20"/>
+        </w:rPr>
+        <w:t>e</w:t>
+      </w:r>
+      <w:r>
+        <w:rPr>
+          <w:sz w:val="20"/>
+          <w:szCs w:val="20"/>
+        </w:rPr>
+        <w:t>cted bit</w:t>
+      </w:r>
+      <w:r>
+        <w:rPr>
+          <w:sz w:val="20"/>
+          <w:szCs w:val="20"/>
+        </w:rPr>
+        <w:t xml:space="preserve"> is used to indicate if an error has been detected in the frame</w:t>
+      </w:r>
+      <w:r>
+        <w:rPr>
+          <w:sz w:val="20"/>
+          <w:szCs w:val="20"/>
+        </w:rPr>
+        <w:t>.  This value is initially set to 0</w:t>
+      </w:r>
+      <w:r>
+        <w:rPr>
+          <w:sz w:val="20"/>
+          <w:szCs w:val="20"/>
+        </w:rPr>
+        <w:t xml:space="preserve"> to indicate that there are no errors in the frame</w:t>
+      </w:r>
+      <w:r>
+        <w:rPr>
+          <w:sz w:val="20"/>
+          <w:szCs w:val="20"/>
+        </w:rPr>
+        <w:t>. As the token is passed from station to station, each host will check the frame, and</w:t>
+      </w:r>
+      <w:r>
+        <w:rPr>
+          <w:sz w:val="20"/>
+          <w:szCs w:val="20"/>
+        </w:rPr>
+        <w:t>,</w:t>
+      </w:r>
+      <w:r>
+        <w:rPr>
+          <w:sz w:val="20"/>
+          <w:szCs w:val="20"/>
+        </w:rPr>
+        <w:t xml:space="preserve"> upon error detection, will change the E bit value to a 1, indicating an error has been identified in the frame.</w:t>
+      </w:r>
+    </w:p>
+    <w:p>
+      <w:pPr>
+        <w:rPr>
+          <w:b/>
+          <w:bCs/>
+          <w:sz w:val="20"/>
+          <w:szCs w:val="20"/>
+        </w:rPr>
+      </w:pPr>
+      <w:r>
+        <w:rPr>
+          <w:b/>
+          <w:bCs/>
+          <w:sz w:val="20"/>
+          <w:szCs w:val="20"/>
+        </w:rPr>
+        <w:t>Frame Status (FS)</w:t>
+      </w:r>
+    </w:p>
+    <w:p>
+      <w:pPr>
+        <w:rPr>
+          <w:sz w:val="20"/>
+          <w:szCs w:val="20"/>
+        </w:rPr>
+      </w:pPr>
+      <w:r>
+        <w:rPr>
+          <w:sz w:val="20"/>
+          <w:szCs w:val="20"/>
+        </w:rPr>
+        <w:t xml:space="preserve">The final field of the Data Frame is the FS byte which is used to terminate a data frame. This field serves as an acknowledgement field and is used to tell the source </w:t>
+      </w:r>
+      <w:r>
+        <w:rPr>
+          <w:sz w:val="20"/>
+          <w:szCs w:val="20"/>
+        </w:rPr>
+        <w:t>station</w:t>
+      </w:r>
+      <w:r>
+        <w:rPr>
+          <w:sz w:val="20"/>
+          <w:szCs w:val="20"/>
+        </w:rPr>
+        <w:t xml:space="preserve"> that the frame was successfully </w:t>
+      </w:r>
+      <w:r>
+        <w:rPr>
+          <w:sz w:val="20"/>
+          <w:szCs w:val="20"/>
+        </w:rPr>
+        <w:t>copied,</w:t>
+      </w:r>
+      <w:r>
+        <w:rPr>
+          <w:sz w:val="20"/>
+          <w:szCs w:val="20"/>
+        </w:rPr>
+        <w:t xml:space="preserve"> and the information was received</w:t>
+      </w:r>
+      <w:r>
+        <w:rPr>
+          <w:sz w:val="20"/>
+          <w:szCs w:val="20"/>
+        </w:rPr>
+        <w:t xml:space="preserve"> (</w:t>
+      </w:r>
+      <w:hyperlink r:id="rId20" w:history="1">
+        <w:r>
+          <w:rPr>
+            <w:rStyle w:val="Hyperlink"/>
+            <w:sz w:val="20"/>
+            <w:szCs w:val="20"/>
+          </w:rPr>
+          <w:t>https://www.unf.edu/~sahuja/cnt5505/TokenRing.pdf</w:t>
+        </w:r>
+      </w:hyperlink>
+      <w:r>
+        <w:rPr>
+          <w:sz w:val="20"/>
+          <w:szCs w:val="20"/>
+        </w:rPr>
+        <w:t xml:space="preserve">). </w:t>
+      </w:r>
+      <w:r>
+        <w:rPr>
+          <w:sz w:val="20"/>
+          <w:szCs w:val="20"/>
+        </w:rPr>
+        <w:t>The token is the then sent back around the ring to communicate the acknowledgment to the sending station.</w:t>
+      </w:r>
+    </w:p>
+    <w:p>
+      <w:pPr>
+        <w:rPr>
+          <w:sz w:val="20"/>
+          <w:szCs w:val="20"/>
+        </w:rPr>
+      </w:pPr>
+      <w:r>
+        <w:rPr>
+          <w:sz w:val="20"/>
+          <w:szCs w:val="20"/>
+        </w:rPr>
+        <w:br w:type="page"/>
+      </w:r>
+    </w:p>
+    <w:p>
+      <w:pPr>
+        <w:tabs>
+          <w:tab w:val="left" w:pos="1860"/>
+        </w:tabs>
+        <w:rPr>
+          <w:b/>
+          <w:bCs/>
+          <w:sz w:val="24"/>
+          <w:szCs w:val="24"/>
+        </w:rPr>
+      </w:pPr>
+      <w:r>
+        <w:rPr>
+          <w:b/>
+          <w:bCs/>
+          <w:sz w:val="24"/>
+          <w:szCs w:val="24"/>
+        </w:rPr>
+        <w:lastRenderedPageBreak/>
+        <w:t>3</w:t>
+      </w:r>
+      <w:r>
+        <w:rPr>
+          <w:b/>
+          <w:bCs/>
+          <w:sz w:val="24"/>
+          <w:szCs w:val="24"/>
+        </w:rPr>
+        <w:t>.</w:t>
+      </w:r>
+      <w:r>
+        <w:rPr>
+          <w:b/>
+          <w:bCs/>
+          <w:sz w:val="24"/>
+          <w:szCs w:val="24"/>
+        </w:rPr>
+        <w:t>a</w:t>
+      </w:r>
+      <w:r>
+        <w:rPr>
+          <w:b/>
+          <w:bCs/>
+          <w:sz w:val="24"/>
+          <w:szCs w:val="24"/>
+        </w:rPr>
+        <w:t>)</w:t>
+      </w:r>
+    </w:p>
+    <w:p>
+      <w:pPr>
+        <w:tabs>
+          <w:tab w:val="left" w:pos="1860"/>
+        </w:tabs>
+        <w:rPr>
+          <w:sz w:val="20"/>
+          <w:szCs w:val="20"/>
+        </w:rPr>
+      </w:pPr>
+      <w:r>
+        <w:rPr>
+          <w:b/>
+          <w:bCs/>
+          <w:sz w:val="20"/>
+          <w:szCs w:val="20"/>
+        </w:rPr>
+        <w:t>Token ring networks are primarily used for Local Area Networks (LAN)</w:t>
+      </w:r>
+      <w:r>
+        <w:rPr>
+          <w:sz w:val="20"/>
+          <w:szCs w:val="20"/>
+        </w:rPr>
+        <w:t>.</w:t>
+      </w:r>
+      <w:r>
+        <w:rPr>
+          <w:sz w:val="20"/>
+          <w:szCs w:val="20"/>
+        </w:rPr>
+        <w:t xml:space="preserve"> </w:t>
+      </w:r>
+    </w:p>
+    <w:p>
+      <w:pPr>
+        <w:rPr>
+          <w:sz w:val="20"/>
+          <w:szCs w:val="20"/>
+        </w:rPr>
+      </w:pPr>
+      <w:r>
+        <w:rPr>
+          <w:sz w:val="20"/>
+          <w:szCs w:val="20"/>
+        </w:rPr>
+        <w:br w:type="page"/>
+      </w:r>
+    </w:p>
+    <w:p>
+      <w:pPr>
+        <w:rPr>
+          <w:sz w:val="20"/>
+          <w:szCs w:val="20"/>
+        </w:rPr>
+      </w:pPr>
+      <w:hyperlink r:id="rId21" w:history="1">
+        <w:r>
+          <w:rPr>
+            <w:rStyle w:val="Hyperlink"/>
+            <w:sz w:val="20"/>
+            <w:szCs w:val="20"/>
+          </w:rPr>
+          <w:t>https://www.ibm.com/docs/en/i/7.2?topic=standards-token-ring-networks</w:t>
+        </w:r>
+      </w:hyperlink>
+      <w:r>
+        <w:rPr>
           <w:rStyle w:val="Hyperlink"/>
           <w:sz w:val="20"/>
           <w:szCs w:val="20"/>
@@ -3199,7 +3722,7 @@
           <w:szCs w:val="20"/>
         </w:rPr>
       </w:pPr>
-      <w:hyperlink r:id="rId17" w:history="1">
+      <w:hyperlink r:id="rId22" w:history="1">
         <w:r>
           <w:rPr>
             <w:rStyle w:val="Hyperlink"/>
@@ -3231,7 +3754,7 @@
           <w:szCs w:val="20"/>
         </w:rPr>
       </w:pPr>
-      <w:hyperlink r:id="rId18" w:history="1">
+      <w:hyperlink r:id="rId23" w:history="1">
         <w:r>
           <w:rPr>
             <w:rStyle w:val="Hyperlink"/>
@@ -3263,7 +3786,7 @@
           <w:szCs w:val="20"/>
         </w:rPr>
       </w:pPr>
-      <w:hyperlink r:id="rId19" w:history="1">
+      <w:hyperlink r:id="rId24" w:history="1">
         <w:r>
           <w:rPr>
             <w:rStyle w:val="Hyperlink"/>
@@ -3295,7 +3818,7 @@
           <w:szCs w:val="20"/>
         </w:rPr>
       </w:pPr>
-      <w:hyperlink r:id="rId20" w:history="1">
+      <w:hyperlink r:id="rId25" w:history="1">
         <w:r>
           <w:rPr>
             <w:rStyle w:val="Hyperlink"/>
@@ -3334,30 +3857,14 @@
           <w:szCs w:val="20"/>
         </w:rPr>
       </w:pPr>
-      <w:hyperlink r:id="rId21" w:history="1">
+      <w:hyperlink r:id="rId26" w:history="1">
         <w:r>
           <w:rPr>
             <w:rStyle w:val="Hyperlink"/>
             <w:sz w:val="20"/>
             <w:szCs w:val="20"/>
           </w:rPr>
-          <w:t>https://www.geeksforgeeks.org/toke</w:t>
-        </w:r>
-        <w:r>
-          <w:rPr>
-            <w:rStyle w:val="Hyperlink"/>
-            <w:sz w:val="20"/>
-            <w:szCs w:val="20"/>
-          </w:rPr>
-          <w:t>n</w:t>
-        </w:r>
-        <w:r>
-          <w:rPr>
-            <w:rStyle w:val="Hyperlink"/>
-            <w:sz w:val="20"/>
-            <w:szCs w:val="20"/>
-          </w:rPr>
-          <w:t>-ring-frame-format/</w:t>
+          <w:t>https://www.geeksforgeeks.org/token-ring-frame-format/</w:t>
         </w:r>
       </w:hyperlink>
       <w:r>
@@ -3365,31 +3872,6 @@
           <w:sz w:val="20"/>
           <w:szCs w:val="20"/>
         </w:rPr>
-        <w:t xml:space="preserve"> (Token Ring Frame Format) </w:t>
-      </w:r>
-    </w:p>
-    <w:p>
-      <w:pPr>
-        <w:rPr>
-          <w:sz w:val="20"/>
-          <w:szCs w:val="20"/>
-        </w:rPr>
-      </w:pPr>
-      <w:hyperlink r:id="rId22" w:history="1">
-        <w:r>
-          <w:rPr>
-            <w:rStyle w:val="Hyperlink"/>
-            <w:sz w:val="20"/>
-            <w:szCs w:val="20"/>
-          </w:rPr>
-          <w:t>https://www.youtube.com/watch?v=5F_IBfqt-Cs</w:t>
-        </w:r>
-      </w:hyperlink>
-      <w:r>
-        <w:rPr>
-          <w:sz w:val="20"/>
-          <w:szCs w:val="20"/>
-        </w:rPr>
         <w:t xml:space="preserve"> (Token Ring Frame Format)</w:t>
       </w:r>
     </w:p>
@@ -3400,7 +3882,7 @@
           <w:szCs w:val="20"/>
         </w:rPr>
       </w:pPr>
-      <w:hyperlink r:id="rId23" w:history="1">
+      <w:hyperlink r:id="rId27" w:history="1">
         <w:r>
           <w:rPr>
             <w:rStyle w:val="Hyperlink"/>
@@ -3425,7 +3907,7 @@
           <w:szCs w:val="20"/>
         </w:rPr>
       </w:pPr>
-      <w:hyperlink r:id="rId24" w:anchor="c03_level1_3" w:history="1">
+      <w:hyperlink r:id="rId28" w:anchor="c03_level1_3" w:history="1">
         <w:r>
           <w:rPr>
             <w:rStyle w:val="Hyperlink"/>
@@ -3457,7 +3939,7 @@
           <w:szCs w:val="20"/>
         </w:rPr>
       </w:pPr>
-      <w:hyperlink r:id="rId25" w:history="1">
+      <w:hyperlink r:id="rId29" w:history="1">
         <w:r>
           <w:rPr>
             <w:rStyle w:val="Hyperlink"/>
@@ -3482,7 +3964,7 @@
           <w:szCs w:val="20"/>
         </w:rPr>
       </w:pPr>
-      <w:hyperlink r:id="rId26" w:history="1">
+      <w:hyperlink r:id="rId30" w:history="1">
         <w:r>
           <w:rPr>
             <w:rStyle w:val="Hyperlink"/>
@@ -3507,7 +3989,7 @@
           <w:szCs w:val="20"/>
         </w:rPr>
       </w:pPr>
-      <w:hyperlink r:id="rId27" w:history="1">
+      <w:hyperlink r:id="rId31" w:history="1">
         <w:r>
           <w:rPr>
             <w:rStyle w:val="Hyperlink"/>
@@ -3532,14 +4014,30 @@
           <w:szCs w:val="20"/>
         </w:rPr>
       </w:pPr>
-      <w:hyperlink r:id="rId28" w:history="1">
+      <w:hyperlink r:id="rId32" w:history="1">
         <w:r>
           <w:rPr>
             <w:rStyle w:val="Hyperlink"/>
             <w:sz w:val="20"/>
             <w:szCs w:val="20"/>
           </w:rPr>
-          <w:t>https://www.unf.edu/~sahuja/cnt5505/TokenRing.pdf</w:t>
+          <w:t>https://www.unf.edu/~sahuja/</w:t>
+        </w:r>
+        <w:r>
+          <w:rPr>
+            <w:rStyle w:val="Hyperlink"/>
+            <w:sz w:val="20"/>
+            <w:szCs w:val="20"/>
+          </w:rPr>
+          <w:t>c</w:t>
+        </w:r>
+        <w:r>
+          <w:rPr>
+            <w:rStyle w:val="Hyperlink"/>
+            <w:sz w:val="20"/>
+            <w:szCs w:val="20"/>
+          </w:rPr>
+          <w:t>nt5505/TokenRing.pdf</w:t>
         </w:r>
       </w:hyperlink>
       <w:r>
@@ -3628,7 +4126,7 @@
           <w:szCs w:val="20"/>
         </w:rPr>
       </w:pPr>
-      <w:hyperlink r:id="rId29" w:history="1">
+      <w:hyperlink r:id="rId33" w:history="1">
         <w:r>
           <w:rPr>
             <w:rStyle w:val="Hyperlink"/>
@@ -3661,7 +4159,7 @@
           <w:szCs w:val="20"/>
         </w:rPr>
       </w:pPr>
-      <w:hyperlink r:id="rId30" w:history="1">
+      <w:hyperlink r:id="rId34" w:history="1">
         <w:r>
           <w:rPr>
             <w:rStyle w:val="Hyperlink"/>
@@ -3686,7 +4184,7 @@
           <w:szCs w:val="20"/>
         </w:rPr>
       </w:pPr>
-      <w:hyperlink r:id="rId31" w:history="1">
+      <w:hyperlink r:id="rId35" w:history="1">
         <w:r>
           <w:rPr>
             <w:rStyle w:val="Hyperlink"/>
@@ -3718,7 +4216,7 @@
         </w:rPr>
         <w:t>Network Analysis and Troubleshooting (</w:t>
       </w:r>
-      <w:hyperlink r:id="rId32" w:history="1">
+      <w:hyperlink r:id="rId36" w:anchor="v=onepage&amp;q=j%20and%20k%20nondata%20manchester&amp;f=false" w:history="1">
         <w:r>
           <w:rPr>
             <w:rStyle w:val="Hyperlink"/>
@@ -3779,7 +4277,7 @@
                     <pic:cNvPicPr/>
                   </pic:nvPicPr>
                   <pic:blipFill>
-                    <a:blip r:embed="rId33"/>
+                    <a:blip r:embed="rId37"/>
                     <a:stretch>
                       <a:fillRect/>
                     </a:stretch>

</xml_diff>

<commit_message>
finished COMP2250 - just editting now
</commit_message>
<xml_diff>
--- a/2021/S3/COMP2250/Assignment 1/Assignment 1, Part B (Token Ring Research Document).docx
+++ b/2021/S3/COMP2250/Assignment 1/Assignment 1, Part B (Token Ring Research Document).docx
@@ -97,24 +97,14 @@
           <w:sz w:val="20"/>
           <w:szCs w:val="20"/>
         </w:rPr>
-        <w:t xml:space="preserve"> (</w:t>
-      </w:r>
-      <w:hyperlink r:id="rId5" w:history="1">
-        <w:r>
-          <w:rPr>
-            <w:rStyle w:val="Hyperlink"/>
-            <w:sz w:val="20"/>
-            <w:szCs w:val="20"/>
-          </w:rPr>
-          <w:t>https://www.sciencedirect.com/topics/computer-science/token-ring-network</w:t>
-        </w:r>
-      </w:hyperlink>
-      <w:r>
-        <w:rPr>
-          <w:sz w:val="20"/>
-          <w:szCs w:val="20"/>
-        </w:rPr>
-        <w:t>)</w:t>
+        <w:t xml:space="preserve"> </w:t>
+      </w:r>
+      <w:r>
+        <w:rPr>
+          <w:rStyle w:val="selectable"/>
+          <w:color w:val="000000"/>
+        </w:rPr>
+        <w:t>[1]</w:t>
       </w:r>
       <w:r>
         <w:rPr>
@@ -191,24 +181,21 @@
           <w:sz w:val="20"/>
           <w:szCs w:val="20"/>
         </w:rPr>
-        <w:t xml:space="preserve"> (</w:t>
-      </w:r>
-      <w:hyperlink r:id="rId6" w:history="1">
-        <w:r>
-          <w:rPr>
-            <w:rStyle w:val="Hyperlink"/>
-            <w:sz w:val="20"/>
-            <w:szCs w:val="20"/>
-          </w:rPr>
-          <w:t>https://www.ibm.com/docs/en/i/7.2?topic=standards-token-ring-networks</w:t>
-        </w:r>
-      </w:hyperlink>
-      <w:r>
-        <w:rPr>
-          <w:sz w:val="20"/>
-          <w:szCs w:val="20"/>
-        </w:rPr>
-        <w:t>).</w:t>
+        <w:t xml:space="preserve"> </w:t>
+      </w:r>
+      <w:r>
+        <w:rPr>
+          <w:rStyle w:val="selectable"/>
+          <w:color w:val="000000"/>
+        </w:rPr>
+        <w:t>[2]</w:t>
+      </w:r>
+      <w:r>
+        <w:rPr>
+          <w:sz w:val="20"/>
+          <w:szCs w:val="20"/>
+        </w:rPr>
+        <w:t>.</w:t>
       </w:r>
       <w:r>
         <w:rPr>
@@ -286,7 +273,35 @@
           <w:sz w:val="20"/>
           <w:szCs w:val="20"/>
         </w:rPr>
-        <w:t>network. The token is used to read and write data</w:t>
+        <w:t>network</w:t>
+      </w:r>
+      <w:r>
+        <w:rPr>
+          <w:sz w:val="20"/>
+          <w:szCs w:val="20"/>
+        </w:rPr>
+        <w:t xml:space="preserve"> </w:t>
+      </w:r>
+      <w:r>
+        <w:rPr>
+          <w:rStyle w:val="selectable"/>
+          <w:color w:val="000000"/>
+        </w:rPr>
+        <w:t>[3]</w:t>
+      </w:r>
+      <w:r>
+        <w:rPr>
+          <w:sz w:val="20"/>
+          <w:szCs w:val="20"/>
+        </w:rPr>
+        <w:t>.</w:t>
+      </w:r>
+      <w:r>
+        <w:rPr>
+          <w:sz w:val="20"/>
+          <w:szCs w:val="20"/>
+        </w:rPr>
+        <w:t xml:space="preserve"> The token is used to read and write data</w:t>
       </w:r>
       <w:r>
         <w:rPr>
@@ -433,24 +448,21 @@
           <w:sz w:val="20"/>
           <w:szCs w:val="20"/>
         </w:rPr>
-        <w:t xml:space="preserve"> (</w:t>
-      </w:r>
-      <w:hyperlink r:id="rId7" w:history="1">
-        <w:r>
-          <w:rPr>
-            <w:rStyle w:val="Hyperlink"/>
-            <w:sz w:val="20"/>
-            <w:szCs w:val="20"/>
-          </w:rPr>
-          <w:t>https://www.ibm.com/docs/en/i/7.2?topic=standards-token-ring-networks</w:t>
-        </w:r>
-      </w:hyperlink>
-      <w:r>
-        <w:rPr>
-          <w:sz w:val="20"/>
-          <w:szCs w:val="20"/>
-        </w:rPr>
-        <w:t>).</w:t>
+        <w:t xml:space="preserve"> </w:t>
+      </w:r>
+      <w:r>
+        <w:rPr>
+          <w:rStyle w:val="selectable"/>
+          <w:color w:val="000000"/>
+        </w:rPr>
+        <w:t>[2]</w:t>
+      </w:r>
+      <w:r>
+        <w:rPr>
+          <w:sz w:val="20"/>
+          <w:szCs w:val="20"/>
+        </w:rPr>
+        <w:t>.</w:t>
       </w:r>
       <w:r>
         <w:rPr>
@@ -500,14 +512,56 @@
           <w:sz w:val="20"/>
           <w:szCs w:val="20"/>
         </w:rPr>
-        <w:t xml:space="preserve"> with the network.</w:t>
-      </w:r>
-      <w:r>
-        <w:rPr>
-          <w:sz w:val="20"/>
-          <w:szCs w:val="20"/>
-        </w:rPr>
-        <w:t xml:space="preserve"> If this station would like to transmit, it alters the empty token frame, appending the data it wishes to transmit following a strict data frame structure. This updated token will be passed</w:t>
+        <w:t xml:space="preserve"> with the network</w:t>
+      </w:r>
+      <w:r>
+        <w:rPr>
+          <w:sz w:val="20"/>
+          <w:szCs w:val="20"/>
+        </w:rPr>
+        <w:t xml:space="preserve"> </w:t>
+      </w:r>
+      <w:r>
+        <w:rPr>
+          <w:rStyle w:val="selectable"/>
+          <w:color w:val="000000"/>
+        </w:rPr>
+        <w:t>[4]</w:t>
+      </w:r>
+      <w:r>
+        <w:rPr>
+          <w:sz w:val="20"/>
+          <w:szCs w:val="20"/>
+        </w:rPr>
+        <w:t>.</w:t>
+      </w:r>
+      <w:r>
+        <w:rPr>
+          <w:sz w:val="20"/>
+          <w:szCs w:val="20"/>
+        </w:rPr>
+        <w:t xml:space="preserve"> If this station would like to transmit, it alters the empty token frame, appending the data it wishes to transmit following a strict data frame structure</w:t>
+      </w:r>
+      <w:r>
+        <w:rPr>
+          <w:sz w:val="20"/>
+          <w:szCs w:val="20"/>
+        </w:rPr>
+        <w:t xml:space="preserve"> </w:t>
+      </w:r>
+      <w:r>
+        <w:rPr>
+          <w:rStyle w:val="selectable"/>
+          <w:color w:val="000000"/>
+        </w:rPr>
+        <w:t>[5]</w:t>
+      </w:r>
+      <w:r>
+        <w:rPr>
+          <w:sz w:val="20"/>
+          <w:szCs w:val="20"/>
+        </w:rPr>
+        <w:t>. This updated token will be passed</w:t>
       </w:r>
       <w:r>
         <w:rPr>
@@ -577,7 +631,28 @@
           <w:sz w:val="20"/>
           <w:szCs w:val="20"/>
         </w:rPr>
-        <w:t xml:space="preserve">. The token will </w:t>
+        <w:t xml:space="preserve"> </w:t>
+      </w:r>
+      <w:r>
+        <w:rPr>
+          <w:rStyle w:val="selectable"/>
+          <w:color w:val="000000"/>
+        </w:rPr>
+        <w:t>[6]</w:t>
+      </w:r>
+      <w:r>
+        <w:rPr>
+          <w:sz w:val="20"/>
+          <w:szCs w:val="20"/>
+        </w:rPr>
+        <w:t>.</w:t>
+      </w:r>
+      <w:r>
+        <w:rPr>
+          <w:sz w:val="20"/>
+          <w:szCs w:val="20"/>
+        </w:rPr>
+        <w:t xml:space="preserve"> The token will </w:t>
       </w:r>
       <w:r>
         <w:rPr>
@@ -661,35 +736,28 @@
           <w:sz w:val="20"/>
           <w:szCs w:val="20"/>
         </w:rPr>
-        <w:t xml:space="preserve">to the next node. </w:t>
-      </w:r>
-      <w:r>
-        <w:rPr>
-          <w:sz w:val="20"/>
-          <w:szCs w:val="20"/>
-        </w:rPr>
-        <w:t xml:space="preserve">This details the entire Token Passing cycle which can </w:t>
-      </w:r>
-      <w:r>
-        <w:rPr>
-          <w:sz w:val="20"/>
-          <w:szCs w:val="20"/>
-        </w:rPr>
-        <w:t>continu</w:t>
-      </w:r>
-      <w:r>
-        <w:rPr>
-          <w:sz w:val="20"/>
-          <w:szCs w:val="20"/>
-        </w:rPr>
-        <w:t xml:space="preserve">e and enables </w:t>
-      </w:r>
-      <w:r>
-        <w:rPr>
-          <w:sz w:val="20"/>
-          <w:szCs w:val="20"/>
-        </w:rPr>
-        <w:t>point-to-point communication within the network.</w:t>
+        <w:t>to the next node</w:t>
+      </w:r>
+      <w:r>
+        <w:rPr>
+          <w:sz w:val="20"/>
+          <w:szCs w:val="20"/>
+        </w:rPr>
+        <w:t xml:space="preserve"> </w:t>
+      </w:r>
+      <w:r>
+        <w:rPr>
+          <w:rStyle w:val="selectable"/>
+          <w:color w:val="000000"/>
+        </w:rPr>
+        <w:t>[3]</w:t>
+      </w:r>
+      <w:r>
+        <w:rPr>
+          <w:sz w:val="20"/>
+          <w:szCs w:val="20"/>
+        </w:rPr>
+        <w:t>.</w:t>
       </w:r>
     </w:p>
     <w:p>
@@ -830,6 +898,20 @@
           <w:sz w:val="20"/>
           <w:szCs w:val="20"/>
         </w:rPr>
+        <w:t xml:space="preserve"> </w:t>
+      </w:r>
+      <w:r>
+        <w:rPr>
+          <w:rStyle w:val="selectable"/>
+          <w:color w:val="000000"/>
+        </w:rPr>
+        <w:t>[7]</w:t>
+      </w:r>
+      <w:r>
+        <w:rPr>
+          <w:sz w:val="20"/>
+          <w:szCs w:val="20"/>
+        </w:rPr>
         <w:t xml:space="preserve">. </w:t>
       </w:r>
       <w:r>
@@ -866,6 +948,20 @@
           <w:szCs w:val="20"/>
         </w:rPr>
         <w:t>will make an amendment to frame indicating that an error has occurred</w:t>
+      </w:r>
+      <w:r>
+        <w:rPr>
+          <w:sz w:val="20"/>
+          <w:szCs w:val="20"/>
+        </w:rPr>
+        <w:t xml:space="preserve"> </w:t>
+      </w:r>
+      <w:r>
+        <w:rPr>
+          <w:rStyle w:val="selectable"/>
+          <w:color w:val="000000"/>
+        </w:rPr>
+        <w:t>[7]</w:t>
       </w:r>
       <w:r>
         <w:rPr>
@@ -969,7 +1065,28 @@
           <w:sz w:val="20"/>
           <w:szCs w:val="20"/>
         </w:rPr>
-        <w:t>.  Thi</w:t>
+        <w:t xml:space="preserve"> </w:t>
+      </w:r>
+      <w:r>
+        <w:rPr>
+          <w:rStyle w:val="selectable"/>
+          <w:color w:val="000000"/>
+        </w:rPr>
+        <w:t>[7]</w:t>
+      </w:r>
+      <w:r>
+        <w:rPr>
+          <w:sz w:val="20"/>
+          <w:szCs w:val="20"/>
+        </w:rPr>
+        <w:t>.</w:t>
+      </w:r>
+      <w:r>
+        <w:rPr>
+          <w:sz w:val="20"/>
+          <w:szCs w:val="20"/>
+        </w:rPr>
+        <w:t xml:space="preserve">  Thi</w:t>
       </w:r>
       <w:r>
         <w:rPr>
@@ -1081,6 +1198,20 @@
           <w:sz w:val="20"/>
           <w:szCs w:val="20"/>
         </w:rPr>
+        <w:t xml:space="preserve"> </w:t>
+      </w:r>
+      <w:r>
+        <w:rPr>
+          <w:rStyle w:val="selectable"/>
+          <w:color w:val="000000"/>
+        </w:rPr>
+        <w:t>[5]</w:t>
+      </w:r>
+      <w:r>
+        <w:rPr>
+          <w:sz w:val="20"/>
+          <w:szCs w:val="20"/>
+        </w:rPr>
         <w:t>.</w:t>
       </w:r>
       <w:r>
@@ -1095,6 +1226,20 @@
           <w:sz w:val="20"/>
           <w:szCs w:val="20"/>
         </w:rPr>
+        <w:t xml:space="preserve"> </w:t>
+      </w:r>
+      <w:r>
+        <w:rPr>
+          <w:rStyle w:val="selectable"/>
+          <w:color w:val="000000"/>
+        </w:rPr>
+        <w:t>[8]</w:t>
+      </w:r>
+      <w:r>
+        <w:rPr>
+          <w:sz w:val="20"/>
+          <w:szCs w:val="20"/>
+        </w:rPr>
         <w:t>.</w:t>
       </w:r>
       <w:r>
@@ -1109,14 +1254,14 @@
           <w:sz w:val="20"/>
           <w:szCs w:val="20"/>
         </w:rPr>
-        <w:t xml:space="preserve">However, </w:t>
-      </w:r>
-      <w:r>
-        <w:rPr>
-          <w:sz w:val="20"/>
-          <w:szCs w:val="20"/>
-        </w:rPr>
-        <w:t>both</w:t>
+        <w:t>B</w:t>
+      </w:r>
+      <w:r>
+        <w:rPr>
+          <w:sz w:val="20"/>
+          <w:szCs w:val="20"/>
+        </w:rPr>
+        <w:t>oth</w:t>
       </w:r>
       <w:r>
         <w:rPr>
@@ -1242,6 +1387,20 @@
           <w:sz w:val="20"/>
           <w:szCs w:val="20"/>
         </w:rPr>
+        <w:t xml:space="preserve"> </w:t>
+      </w:r>
+      <w:r>
+        <w:rPr>
+          <w:rStyle w:val="selectable"/>
+          <w:color w:val="000000"/>
+        </w:rPr>
+        <w:t>[8]</w:t>
+      </w:r>
+      <w:r>
+        <w:rPr>
+          <w:sz w:val="20"/>
+          <w:szCs w:val="20"/>
+        </w:rPr>
         <w:t xml:space="preserve">. </w:t>
       </w:r>
       <w:r>
@@ -1284,7 +1443,28 @@
           <w:sz w:val="20"/>
           <w:szCs w:val="20"/>
         </w:rPr>
-        <w:t xml:space="preserve">middle of the period. </w:t>
+        <w:t>middle of the period</w:t>
+      </w:r>
+      <w:r>
+        <w:rPr>
+          <w:sz w:val="20"/>
+          <w:szCs w:val="20"/>
+        </w:rPr>
+        <w:t xml:space="preserve"> </w:t>
+      </w:r>
+      <w:r>
+        <w:rPr>
+          <w:rStyle w:val="selectable"/>
+          <w:color w:val="000000"/>
+        </w:rPr>
+        <w:t>[7]</w:t>
+      </w:r>
+      <w:r>
+        <w:rPr>
+          <w:sz w:val="20"/>
+          <w:szCs w:val="20"/>
+        </w:rPr>
+        <w:t xml:space="preserve">. </w:t>
       </w:r>
       <w:r>
         <w:rPr>
@@ -1376,41 +1556,14 @@
           <w:sz w:val="20"/>
           <w:szCs w:val="20"/>
         </w:rPr>
-        <w:t xml:space="preserve"> (</w:t>
-      </w:r>
-      <w:hyperlink r:id="rId8" w:history="1">
-        <w:r>
-          <w:rPr>
-            <w:rStyle w:val="Hyperlink"/>
-            <w:sz w:val="20"/>
-            <w:szCs w:val="20"/>
-          </w:rPr>
-          <w:t>https://flylib.com/books/en/1.180.1.20/1/</w:t>
-        </w:r>
-      </w:hyperlink>
-      <w:r>
-        <w:rPr>
-          <w:sz w:val="20"/>
-          <w:szCs w:val="20"/>
-        </w:rPr>
-        <w:t>) / (</w:t>
-      </w:r>
-      <w:hyperlink r:id="rId9" w:history="1">
-        <w:r>
-          <w:rPr>
-            <w:rStyle w:val="Hyperlink"/>
-            <w:sz w:val="20"/>
-            <w:szCs w:val="20"/>
-          </w:rPr>
-          <w:t>http://www.networksorcery.com/enp/protocol/IEEE8025.htm</w:t>
-        </w:r>
-      </w:hyperlink>
-      <w:r>
-        <w:rPr>
-          <w:sz w:val="20"/>
-          <w:szCs w:val="20"/>
-        </w:rPr>
-        <w:t>)</w:t>
+        <w:t xml:space="preserve"> </w:t>
+      </w:r>
+      <w:r>
+        <w:rPr>
+          <w:rStyle w:val="selectable"/>
+          <w:color w:val="000000"/>
+        </w:rPr>
+        <w:t>[9]</w:t>
       </w:r>
       <w:r>
         <w:rPr>
@@ -1429,19 +1582,59 @@
           <w:szCs w:val="24"/>
         </w:rPr>
       </w:pPr>
-      <w:r>
+    </w:p>
+    <w:p>
+      <w:pPr>
         <w:rPr>
           <w:b/>
           <w:bCs/>
           <w:sz w:val="24"/>
           <w:szCs w:val="24"/>
         </w:rPr>
-        <w:t>2.b)</w:t>
-      </w:r>
+      </w:pPr>
     </w:p>
     <w:p>
       <w:pPr>
         <w:rPr>
+          <w:b/>
+          <w:bCs/>
+          <w:sz w:val="24"/>
+          <w:szCs w:val="24"/>
+        </w:rPr>
+      </w:pPr>
+    </w:p>
+    <w:p>
+      <w:pPr>
+        <w:rPr>
+          <w:b/>
+          <w:bCs/>
+          <w:sz w:val="24"/>
+          <w:szCs w:val="24"/>
+        </w:rPr>
+      </w:pPr>
+    </w:p>
+    <w:p>
+      <w:pPr>
+        <w:rPr>
+          <w:b/>
+          <w:bCs/>
+          <w:sz w:val="24"/>
+          <w:szCs w:val="24"/>
+        </w:rPr>
+      </w:pPr>
+      <w:r>
+        <w:rPr>
+          <w:b/>
+          <w:bCs/>
+          <w:sz w:val="24"/>
+          <w:szCs w:val="24"/>
+        </w:rPr>
+        <w:t>2.b)</w:t>
+      </w:r>
+    </w:p>
+    <w:p>
+      <w:pPr>
+        <w:rPr>
           <w:sz w:val="20"/>
           <w:szCs w:val="20"/>
         </w:rPr>
@@ -1452,6 +1645,7 @@
           <w:sz w:val="20"/>
           <w:szCs w:val="20"/>
         </w:rPr>
+        <w:lastRenderedPageBreak/>
         <w:drawing>
           <wp:inline distT="0" distB="0" distL="0" distR="0" wp14:anchorId="3DA5B310" wp14:editId="600853B2">
             <wp:extent cx="2313276" cy="771690"/>
@@ -1468,7 +1662,7 @@
                     <pic:cNvPicPr/>
                   </pic:nvPicPr>
                   <pic:blipFill>
-                    <a:blip r:embed="rId10"/>
+                    <a:blip r:embed="rId5"/>
                     <a:stretch>
                       <a:fillRect/>
                     </a:stretch>
@@ -1502,7 +1696,6 @@
           <w:sz w:val="20"/>
           <w:szCs w:val="20"/>
         </w:rPr>
-        <w:lastRenderedPageBreak/>
         <w:drawing>
           <wp:inline distT="0" distB="0" distL="0" distR="0" wp14:anchorId="27FA398E" wp14:editId="3F6007B3">
             <wp:extent cx="6108140" cy="808689"/>
@@ -1519,7 +1712,7 @@
                     <pic:cNvPicPr/>
                   </pic:nvPicPr>
                   <pic:blipFill>
-                    <a:blip r:embed="rId11"/>
+                    <a:blip r:embed="rId6"/>
                     <a:stretch>
                       <a:fillRect/>
                     </a:stretch>
@@ -1792,24 +1985,21 @@
           <w:sz w:val="20"/>
           <w:szCs w:val="20"/>
         </w:rPr>
-        <w:t>token or data frame (</w:t>
-      </w:r>
-      <w:hyperlink r:id="rId12" w:history="1">
-        <w:r>
-          <w:rPr>
-            <w:rStyle w:val="Hyperlink"/>
-            <w:sz w:val="20"/>
-            <w:szCs w:val="20"/>
-          </w:rPr>
-          <w:t>https://www.geeksforgeeks.org/token-ring-frame-format/</w:t>
-        </w:r>
-      </w:hyperlink>
-      <w:r>
-        <w:rPr>
-          <w:sz w:val="20"/>
-          <w:szCs w:val="20"/>
-        </w:rPr>
-        <w:t>).</w:t>
+        <w:t xml:space="preserve">token or data frame </w:t>
+      </w:r>
+      <w:r>
+        <w:rPr>
+          <w:rStyle w:val="selectable"/>
+          <w:color w:val="000000"/>
+        </w:rPr>
+        <w:t>[10]</w:t>
+      </w:r>
+      <w:r>
+        <w:rPr>
+          <w:sz w:val="20"/>
+          <w:szCs w:val="20"/>
+        </w:rPr>
+        <w:t>.</w:t>
       </w:r>
       <w:r>
         <w:rPr>
@@ -1893,24 +2083,21 @@
           <w:sz w:val="20"/>
           <w:szCs w:val="20"/>
         </w:rPr>
-        <w:t xml:space="preserve"> (</w:t>
-      </w:r>
-      <w:hyperlink r:id="rId13" w:history="1">
-        <w:r>
-          <w:rPr>
-            <w:rStyle w:val="Hyperlink"/>
-            <w:sz w:val="20"/>
-            <w:szCs w:val="20"/>
-          </w:rPr>
-          <w:t>https://www.geeksforgeeks.org/token-ring-frame-format/</w:t>
-        </w:r>
-      </w:hyperlink>
-      <w:r>
-        <w:rPr>
-          <w:sz w:val="20"/>
-          <w:szCs w:val="20"/>
-        </w:rPr>
-        <w:t xml:space="preserve">). </w:t>
+        <w:t xml:space="preserve"> </w:t>
+      </w:r>
+      <w:r>
+        <w:rPr>
+          <w:rStyle w:val="selectable"/>
+          <w:color w:val="000000"/>
+        </w:rPr>
+        <w:t>[10]</w:t>
+      </w:r>
+      <w:r>
+        <w:rPr>
+          <w:sz w:val="20"/>
+          <w:szCs w:val="20"/>
+        </w:rPr>
+        <w:t xml:space="preserve">. </w:t>
       </w:r>
       <w:r>
         <w:rPr>
@@ -2106,6 +2293,20 @@
           <w:sz w:val="20"/>
           <w:szCs w:val="20"/>
         </w:rPr>
+        <w:t xml:space="preserve"> </w:t>
+      </w:r>
+      <w:r>
+        <w:rPr>
+          <w:rStyle w:val="selectable"/>
+          <w:color w:val="000000"/>
+        </w:rPr>
+        <w:t>[10]</w:t>
+      </w:r>
+      <w:r>
+        <w:rPr>
+          <w:sz w:val="20"/>
+          <w:szCs w:val="20"/>
+        </w:rPr>
         <w:t>.</w:t>
       </w:r>
       <w:r>
@@ -2120,7 +2321,35 @@
           <w:sz w:val="20"/>
           <w:szCs w:val="20"/>
         </w:rPr>
-        <w:t xml:space="preserve">A node can transmit using an available token that has a priority level equal to or below the node’s transmission priority value. For example, </w:t>
+        <w:t>A node can transmit using an available token that has a priority level equal to or below the node’s transmission priority value</w:t>
+      </w:r>
+      <w:r>
+        <w:rPr>
+          <w:sz w:val="20"/>
+          <w:szCs w:val="20"/>
+        </w:rPr>
+        <w:t xml:space="preserve"> </w:t>
+      </w:r>
+      <w:r>
+        <w:rPr>
+          <w:rStyle w:val="selectable"/>
+          <w:color w:val="000000"/>
+        </w:rPr>
+        <w:t>[7]</w:t>
+      </w:r>
+      <w:r>
+        <w:rPr>
+          <w:sz w:val="20"/>
+          <w:szCs w:val="20"/>
+        </w:rPr>
+        <w:t>.</w:t>
+      </w:r>
+      <w:r>
+        <w:rPr>
+          <w:sz w:val="20"/>
+          <w:szCs w:val="20"/>
+        </w:rPr>
+        <w:t xml:space="preserve"> For example, </w:t>
       </w:r>
       <w:r>
         <w:rPr>
@@ -2181,7 +2410,28 @@
           <w:sz w:val="20"/>
           <w:szCs w:val="20"/>
         </w:rPr>
-        <w:t xml:space="preserve"> bit is the token bit. This is used to identify if the frame is an empty token or a data frame.</w:t>
+        <w:t xml:space="preserve"> bit is the token bit. This is used to identify if the frame is an empty token or a data frame</w:t>
+      </w:r>
+      <w:r>
+        <w:rPr>
+          <w:sz w:val="20"/>
+          <w:szCs w:val="20"/>
+        </w:rPr>
+        <w:t xml:space="preserve"> </w:t>
+      </w:r>
+      <w:r>
+        <w:rPr>
+          <w:rStyle w:val="selectable"/>
+          <w:color w:val="000000"/>
+        </w:rPr>
+        <w:t>[10]</w:t>
+      </w:r>
+      <w:r>
+        <w:rPr>
+          <w:sz w:val="20"/>
+          <w:szCs w:val="20"/>
+        </w:rPr>
+        <w:t>.</w:t>
       </w:r>
       <w:r>
         <w:rPr>
@@ -2216,24 +2466,21 @@
           <w:sz w:val="20"/>
           <w:szCs w:val="20"/>
         </w:rPr>
-        <w:t>, it indicates that this is a Data Frame in transit (</w:t>
-      </w:r>
-      <w:hyperlink r:id="rId14" w:history="1">
-        <w:r>
-          <w:rPr>
-            <w:rStyle w:val="Hyperlink"/>
-            <w:sz w:val="20"/>
-            <w:szCs w:val="20"/>
-          </w:rPr>
-          <w:t>https://flylib.com/books/en/1.180.1.20/1/</w:t>
-        </w:r>
-      </w:hyperlink>
-      <w:r>
-        <w:rPr>
-          <w:sz w:val="20"/>
-          <w:szCs w:val="20"/>
-        </w:rPr>
-        <w:t>).</w:t>
+        <w:t xml:space="preserve">, it indicates that this is a Data Frame in transit </w:t>
+      </w:r>
+      <w:r>
+        <w:rPr>
+          <w:rStyle w:val="selectable"/>
+          <w:color w:val="000000"/>
+        </w:rPr>
+        <w:t>[7]</w:t>
+      </w:r>
+      <w:r>
+        <w:rPr>
+          <w:sz w:val="20"/>
+          <w:szCs w:val="20"/>
+        </w:rPr>
+        <w:t>.</w:t>
       </w:r>
     </w:p>
     <w:p>
@@ -2280,7 +2527,7 @@
           <w:sz w:val="20"/>
           <w:szCs w:val="20"/>
         </w:rPr>
-        <w:t xml:space="preserve">. This </w:t>
+        <w:t xml:space="preserve"> and </w:t>
       </w:r>
       <w:r>
         <w:rPr>
@@ -2315,6 +2562,20 @@
           <w:sz w:val="20"/>
           <w:szCs w:val="20"/>
         </w:rPr>
+        <w:t xml:space="preserve"> </w:t>
+      </w:r>
+      <w:r>
+        <w:rPr>
+          <w:rStyle w:val="selectable"/>
+          <w:color w:val="000000"/>
+        </w:rPr>
+        <w:t>[9]</w:t>
+      </w:r>
+      <w:r>
+        <w:rPr>
+          <w:sz w:val="20"/>
+          <w:szCs w:val="20"/>
+        </w:rPr>
         <w:t xml:space="preserve">. The monitor is a special machine used </w:t>
       </w:r>
       <w:r>
@@ -2399,7 +2660,28 @@
           <w:sz w:val="20"/>
           <w:szCs w:val="20"/>
         </w:rPr>
-        <w:t xml:space="preserve">quickly and efficiently. As a frame circulates the ring, the monitor will stamp the token by changing </w:t>
+        <w:t>quickly and efficiently</w:t>
+      </w:r>
+      <w:r>
+        <w:rPr>
+          <w:sz w:val="20"/>
+          <w:szCs w:val="20"/>
+        </w:rPr>
+        <w:t xml:space="preserve"> </w:t>
+      </w:r>
+      <w:r>
+        <w:rPr>
+          <w:rStyle w:val="selectable"/>
+          <w:color w:val="000000"/>
+        </w:rPr>
+        <w:t>[10]</w:t>
+      </w:r>
+      <w:r>
+        <w:rPr>
+          <w:sz w:val="20"/>
+          <w:szCs w:val="20"/>
+        </w:rPr>
+        <w:t xml:space="preserve">. As a frame circulates the ring, the monitor will stamp the token by changing </w:t>
       </w:r>
       <w:r>
         <w:rPr>
@@ -2441,14 +2723,70 @@
           <w:sz w:val="20"/>
           <w:szCs w:val="20"/>
         </w:rPr>
-        <w:t xml:space="preserve">, the monitor will know that there is an error and </w:t>
-      </w:r>
-      <w:r>
-        <w:rPr>
-          <w:sz w:val="20"/>
-          <w:szCs w:val="20"/>
-        </w:rPr>
-        <w:t>will remove the packet</w:t>
+        <w:t xml:space="preserve">, the monitor will </w:t>
+      </w:r>
+      <w:r>
+        <w:rPr>
+          <w:sz w:val="20"/>
+          <w:szCs w:val="20"/>
+        </w:rPr>
+        <w:t>assume</w:t>
+      </w:r>
+      <w:r>
+        <w:rPr>
+          <w:sz w:val="20"/>
+          <w:szCs w:val="20"/>
+        </w:rPr>
+        <w:t xml:space="preserve"> an error </w:t>
+      </w:r>
+      <w:r>
+        <w:rPr>
+          <w:sz w:val="20"/>
+          <w:szCs w:val="20"/>
+        </w:rPr>
+        <w:t xml:space="preserve">has occurred, </w:t>
+      </w:r>
+      <w:r>
+        <w:rPr>
+          <w:sz w:val="20"/>
+          <w:szCs w:val="20"/>
+        </w:rPr>
+        <w:t>remove the packet</w:t>
+      </w:r>
+      <w:r>
+        <w:rPr>
+          <w:sz w:val="20"/>
+          <w:szCs w:val="20"/>
+        </w:rPr>
+        <w:t>,</w:t>
+      </w:r>
+      <w:r>
+        <w:rPr>
+          <w:sz w:val="20"/>
+          <w:szCs w:val="20"/>
+        </w:rPr>
+        <w:t xml:space="preserve"> </w:t>
+      </w:r>
+      <w:r>
+        <w:rPr>
+          <w:sz w:val="20"/>
+          <w:szCs w:val="20"/>
+        </w:rPr>
+        <w:t>and release a new token frame</w:t>
+      </w:r>
+      <w:r>
+        <w:rPr>
+          <w:sz w:val="20"/>
+          <w:szCs w:val="20"/>
+        </w:rPr>
+        <w:t xml:space="preserve"> </w:t>
+      </w:r>
+      <w:r>
+        <w:rPr>
+          <w:rStyle w:val="selectable"/>
+          <w:color w:val="000000"/>
+        </w:rPr>
+        <w:t>[7]</w:t>
       </w:r>
       <w:r>
         <w:rPr>
@@ -2550,7 +2888,28 @@
           <w:sz w:val="20"/>
           <w:szCs w:val="20"/>
         </w:rPr>
-        <w:t>. If a station wishes to transmit</w:t>
+        <w:t xml:space="preserve"> </w:t>
+      </w:r>
+      <w:r>
+        <w:rPr>
+          <w:rStyle w:val="selectable"/>
+          <w:color w:val="000000"/>
+        </w:rPr>
+        <w:t>[9]</w:t>
+      </w:r>
+      <w:r>
+        <w:rPr>
+          <w:sz w:val="20"/>
+          <w:szCs w:val="20"/>
+        </w:rPr>
+        <w:t>.</w:t>
+      </w:r>
+      <w:r>
+        <w:rPr>
+          <w:sz w:val="20"/>
+          <w:szCs w:val="20"/>
+        </w:rPr>
+        <w:t xml:space="preserve"> If a station wishes to transmit</w:t>
       </w:r>
       <w:r>
         <w:rPr>
@@ -2599,7 +2958,35 @@
           <w:sz w:val="20"/>
           <w:szCs w:val="20"/>
         </w:rPr>
-        <w:t xml:space="preserve">reservation bits to their desired priority level. </w:t>
+        <w:t>reservation bits to their desired priority level</w:t>
+      </w:r>
+      <w:r>
+        <w:rPr>
+          <w:sz w:val="20"/>
+          <w:szCs w:val="20"/>
+        </w:rPr>
+        <w:t xml:space="preserve"> </w:t>
+      </w:r>
+      <w:r>
+        <w:rPr>
+          <w:rStyle w:val="selectable"/>
+          <w:color w:val="000000"/>
+        </w:rPr>
+        <w:t>[7]</w:t>
+      </w:r>
+      <w:r>
+        <w:rPr>
+          <w:sz w:val="20"/>
+          <w:szCs w:val="20"/>
+        </w:rPr>
+        <w:t>.</w:t>
+      </w:r>
+      <w:r>
+        <w:rPr>
+          <w:sz w:val="20"/>
+          <w:szCs w:val="20"/>
+        </w:rPr>
+        <w:t xml:space="preserve"> </w:t>
       </w:r>
       <w:r>
         <w:rPr>
@@ -2655,6 +3042,20 @@
           <w:sz w:val="20"/>
           <w:szCs w:val="20"/>
         </w:rPr>
+        <w:t xml:space="preserve"> </w:t>
+      </w:r>
+      <w:r>
+        <w:rPr>
+          <w:rStyle w:val="selectable"/>
+          <w:color w:val="000000"/>
+        </w:rPr>
+        <w:t>[7]</w:t>
+      </w:r>
+      <w:r>
+        <w:rPr>
+          <w:sz w:val="20"/>
+          <w:szCs w:val="20"/>
+        </w:rPr>
         <w:t>.</w:t>
       </w:r>
       <w:r>
@@ -2662,7 +3063,42 @@
           <w:sz w:val="20"/>
           <w:szCs w:val="20"/>
         </w:rPr>
-        <w:t xml:space="preserve"> Once the token has been utilised by another station that meets the priority requirement, when the station must reset the Data Frame to a Token Frame, the station will set priority bits to the reservation bits. Using this method, stations with low priority transmission tasks will not be able to </w:t>
+        <w:t xml:space="preserve"> Once the token has been utilised by another station that meets the priority requirement, when the station must reset the Data Frame to a Token Frame, the station will set priority bits to the reservation bits</w:t>
+      </w:r>
+      <w:r>
+        <w:rPr>
+          <w:sz w:val="20"/>
+          <w:szCs w:val="20"/>
+        </w:rPr>
+        <w:t xml:space="preserve"> </w:t>
+      </w:r>
+      <w:r>
+        <w:rPr>
+          <w:rStyle w:val="selectable"/>
+          <w:color w:val="000000"/>
+        </w:rPr>
+        <w:t>[7]</w:t>
+      </w:r>
+      <w:r>
+        <w:rPr>
+          <w:sz w:val="20"/>
+          <w:szCs w:val="20"/>
+        </w:rPr>
+        <w:t>.</w:t>
+      </w:r>
+      <w:r>
+        <w:rPr>
+          <w:sz w:val="20"/>
+          <w:szCs w:val="20"/>
+        </w:rPr>
+        <w:t xml:space="preserve"> </w:t>
+      </w:r>
+      <w:r>
+        <w:rPr>
+          <w:sz w:val="20"/>
+          <w:szCs w:val="20"/>
+        </w:rPr>
+        <w:t xml:space="preserve">Using this method, stations with low priority transmission tasks will not be able to </w:t>
       </w:r>
       <w:r>
         <w:rPr>
@@ -2723,6 +3159,7 @@
           <w:sz w:val="20"/>
           <w:szCs w:val="20"/>
         </w:rPr>
+        <w:lastRenderedPageBreak/>
         <w:t>The FC field is a byte in length and is used to indicate if the field includes data or control</w:t>
       </w:r>
       <w:r>
@@ -2737,24 +3174,21 @@
           <w:sz w:val="20"/>
           <w:szCs w:val="20"/>
         </w:rPr>
-        <w:t xml:space="preserve"> (</w:t>
-      </w:r>
-      <w:hyperlink r:id="rId15" w:history="1">
-        <w:r>
-          <w:rPr>
-            <w:rStyle w:val="Hyperlink"/>
-            <w:sz w:val="20"/>
-            <w:szCs w:val="20"/>
-          </w:rPr>
-          <w:t>https://www.geeksforgeeks.org/token-ring-frame-format/</w:t>
-        </w:r>
-      </w:hyperlink>
-      <w:r>
-        <w:rPr>
-          <w:sz w:val="20"/>
-          <w:szCs w:val="20"/>
-        </w:rPr>
-        <w:t>).</w:t>
+        <w:t xml:space="preserve"> </w:t>
+      </w:r>
+      <w:r>
+        <w:rPr>
+          <w:rStyle w:val="selectable"/>
+          <w:color w:val="000000"/>
+        </w:rPr>
+        <w:t>[10]</w:t>
+      </w:r>
+      <w:r>
+        <w:rPr>
+          <w:sz w:val="20"/>
+          <w:szCs w:val="20"/>
+        </w:rPr>
+        <w:t>.</w:t>
       </w:r>
     </w:p>
     <w:p>
@@ -2769,6 +3203,15 @@
           <w:szCs w:val="20"/>
         </w:rPr>
       </w:pPr>
+      <w:r>
+        <w:rPr>
+          <w:b/>
+          <w:bCs/>
+          <w:sz w:val="20"/>
+          <w:szCs w:val="20"/>
+        </w:rPr>
+        <w:t>Destination Address (DA)</w:t>
+      </w:r>
     </w:p>
     <w:p>
       <w:pPr>
@@ -2776,21 +3219,58 @@
           <w:tab w:val="left" w:pos="1860"/>
         </w:tabs>
         <w:rPr>
-          <w:b/>
-          <w:bCs/>
-          <w:sz w:val="20"/>
-          <w:szCs w:val="20"/>
-        </w:rPr>
-      </w:pPr>
-      <w:r>
-        <w:rPr>
-          <w:b/>
-          <w:bCs/>
-          <w:sz w:val="20"/>
-          <w:szCs w:val="20"/>
-        </w:rPr>
-        <w:lastRenderedPageBreak/>
-        <w:t>Destination Address (DA)</w:t>
+          <w:sz w:val="20"/>
+          <w:szCs w:val="20"/>
+        </w:rPr>
+      </w:pPr>
+      <w:r>
+        <w:rPr>
+          <w:sz w:val="20"/>
+          <w:szCs w:val="20"/>
+        </w:rPr>
+        <w:t>The DA field is 6 bytes in length and indicates the MAC address of the</w:t>
+      </w:r>
+      <w:r>
+        <w:rPr>
+          <w:sz w:val="20"/>
+          <w:szCs w:val="20"/>
+        </w:rPr>
+        <w:t xml:space="preserve"> </w:t>
+      </w:r>
+      <w:r>
+        <w:rPr>
+          <w:sz w:val="20"/>
+          <w:szCs w:val="20"/>
+        </w:rPr>
+        <w:t>frame’s</w:t>
+      </w:r>
+      <w:r>
+        <w:rPr>
+          <w:sz w:val="20"/>
+          <w:szCs w:val="20"/>
+        </w:rPr>
+        <w:t xml:space="preserve"> destination node</w:t>
+      </w:r>
+      <w:r>
+        <w:rPr>
+          <w:sz w:val="20"/>
+          <w:szCs w:val="20"/>
+        </w:rPr>
+        <w:t xml:space="preserve"> </w:t>
+      </w:r>
+      <w:r>
+        <w:rPr>
+          <w:rStyle w:val="selectable"/>
+          <w:color w:val="000000"/>
+        </w:rPr>
+        <w:t>[10]</w:t>
+      </w:r>
+      <w:r>
+        <w:rPr>
+          <w:sz w:val="20"/>
+          <w:szCs w:val="20"/>
+        </w:rPr>
+        <w:t>.</w:t>
       </w:r>
     </w:p>
     <w:p>
@@ -2799,44 +3279,20 @@
           <w:tab w:val="left" w:pos="1860"/>
         </w:tabs>
         <w:rPr>
-          <w:sz w:val="20"/>
-          <w:szCs w:val="20"/>
-        </w:rPr>
-      </w:pPr>
-      <w:r>
-        <w:rPr>
-          <w:sz w:val="20"/>
-          <w:szCs w:val="20"/>
-        </w:rPr>
-        <w:t>The DA field is 6 bytes in length and indicates the MAC address of the</w:t>
-      </w:r>
-      <w:r>
-        <w:rPr>
-          <w:sz w:val="20"/>
-          <w:szCs w:val="20"/>
-        </w:rPr>
-        <w:t xml:space="preserve"> </w:t>
-      </w:r>
-      <w:r>
-        <w:rPr>
-          <w:sz w:val="20"/>
-          <w:szCs w:val="20"/>
-        </w:rPr>
-        <w:t>frame’s</w:t>
-      </w:r>
-      <w:r>
-        <w:rPr>
-          <w:sz w:val="20"/>
-          <w:szCs w:val="20"/>
-        </w:rPr>
-        <w:t xml:space="preserve"> destination node</w:t>
-      </w:r>
-      <w:r>
-        <w:rPr>
-          <w:sz w:val="20"/>
-          <w:szCs w:val="20"/>
-        </w:rPr>
-        <w:t>.</w:t>
+          <w:b/>
+          <w:bCs/>
+          <w:sz w:val="20"/>
+          <w:szCs w:val="20"/>
+        </w:rPr>
+      </w:pPr>
+      <w:r>
+        <w:rPr>
+          <w:b/>
+          <w:bCs/>
+          <w:sz w:val="20"/>
+          <w:szCs w:val="20"/>
+        </w:rPr>
+        <w:t>Source Address (SA)</w:t>
       </w:r>
     </w:p>
     <w:p>
@@ -2845,20 +3301,37 @@
           <w:tab w:val="left" w:pos="1860"/>
         </w:tabs>
         <w:rPr>
-          <w:b/>
-          <w:bCs/>
-          <w:sz w:val="20"/>
-          <w:szCs w:val="20"/>
-        </w:rPr>
-      </w:pPr>
-      <w:r>
-        <w:rPr>
-          <w:b/>
-          <w:bCs/>
-          <w:sz w:val="20"/>
-          <w:szCs w:val="20"/>
-        </w:rPr>
-        <w:t>Source Address (SA)</w:t>
+          <w:sz w:val="20"/>
+          <w:szCs w:val="20"/>
+        </w:rPr>
+      </w:pPr>
+      <w:r>
+        <w:rPr>
+          <w:sz w:val="20"/>
+          <w:szCs w:val="20"/>
+        </w:rPr>
+        <w:t>Like the DA field, the SA field is also 6 bytes in length and indicates the MAC address of the frame’s source node</w:t>
+      </w:r>
+      <w:r>
+        <w:rPr>
+          <w:sz w:val="20"/>
+          <w:szCs w:val="20"/>
+        </w:rPr>
+        <w:t xml:space="preserve"> </w:t>
+      </w:r>
+      <w:r>
+        <w:rPr>
+          <w:rStyle w:val="selectable"/>
+          <w:color w:val="000000"/>
+        </w:rPr>
+        <w:t>[10]</w:t>
+      </w:r>
+      <w:r>
+        <w:rPr>
+          <w:sz w:val="20"/>
+          <w:szCs w:val="20"/>
+        </w:rPr>
+        <w:t>.</w:t>
       </w:r>
     </w:p>
     <w:p>
@@ -2867,16 +3340,20 @@
           <w:tab w:val="left" w:pos="1860"/>
         </w:tabs>
         <w:rPr>
-          <w:sz w:val="20"/>
-          <w:szCs w:val="20"/>
-        </w:rPr>
-      </w:pPr>
-      <w:r>
-        <w:rPr>
-          <w:sz w:val="20"/>
-          <w:szCs w:val="20"/>
-        </w:rPr>
-        <w:t>Like the DA field, the SA field is also 6 bytes in length and indicates the MAC address of the frame’s source node.</w:t>
+          <w:b/>
+          <w:bCs/>
+          <w:sz w:val="20"/>
+          <w:szCs w:val="20"/>
+        </w:rPr>
+      </w:pPr>
+      <w:r>
+        <w:rPr>
+          <w:b/>
+          <w:bCs/>
+          <w:sz w:val="20"/>
+          <w:szCs w:val="20"/>
+        </w:rPr>
+        <w:t>Data</w:t>
       </w:r>
     </w:p>
     <w:p>
@@ -2885,20 +3362,72 @@
           <w:tab w:val="left" w:pos="1860"/>
         </w:tabs>
         <w:rPr>
-          <w:b/>
-          <w:bCs/>
-          <w:sz w:val="20"/>
-          <w:szCs w:val="20"/>
-        </w:rPr>
-      </w:pPr>
-      <w:r>
-        <w:rPr>
-          <w:b/>
-          <w:bCs/>
-          <w:sz w:val="20"/>
-          <w:szCs w:val="20"/>
-        </w:rPr>
-        <w:t>Data</w:t>
+          <w:sz w:val="20"/>
+          <w:szCs w:val="20"/>
+        </w:rPr>
+      </w:pPr>
+      <w:r>
+        <w:rPr>
+          <w:sz w:val="20"/>
+          <w:szCs w:val="20"/>
+        </w:rPr>
+        <w:t xml:space="preserve">The data field is used to transmit any </w:t>
+      </w:r>
+      <w:r>
+        <w:rPr>
+          <w:sz w:val="20"/>
+          <w:szCs w:val="20"/>
+        </w:rPr>
+        <w:t xml:space="preserve">information outside of the standard Token Ring or Data Frame fields. </w:t>
+      </w:r>
+      <w:r>
+        <w:rPr>
+          <w:sz w:val="20"/>
+          <w:szCs w:val="20"/>
+        </w:rPr>
+        <w:t>As an</w:t>
+      </w:r>
+      <w:r>
+        <w:rPr>
+          <w:sz w:val="20"/>
+          <w:szCs w:val="20"/>
+        </w:rPr>
+        <w:t xml:space="preserve"> example, </w:t>
+      </w:r>
+      <w:r>
+        <w:rPr>
+          <w:sz w:val="20"/>
+          <w:szCs w:val="20"/>
+        </w:rPr>
+        <w:t xml:space="preserve">the data field </w:t>
+      </w:r>
+      <w:r>
+        <w:rPr>
+          <w:sz w:val="20"/>
+          <w:szCs w:val="20"/>
+        </w:rPr>
+        <w:t>could be used to house layer 3 IP Headers and Layer 4 TCP data. This field does not have a lower limit and can consist of 0 bytes</w:t>
+      </w:r>
+      <w:r>
+        <w:rPr>
+          <w:sz w:val="20"/>
+          <w:szCs w:val="20"/>
+        </w:rPr>
+        <w:t xml:space="preserve"> </w:t>
+      </w:r>
+      <w:r>
+        <w:rPr>
+          <w:rStyle w:val="selectable"/>
+          <w:color w:val="000000"/>
+        </w:rPr>
+        <w:t>[10]</w:t>
+      </w:r>
+      <w:r>
+        <w:rPr>
+          <w:sz w:val="20"/>
+          <w:szCs w:val="20"/>
+        </w:rPr>
+        <w:t>.</w:t>
       </w:r>
     </w:p>
     <w:p>
@@ -2916,42 +3445,179 @@
           <w:sz w:val="20"/>
           <w:szCs w:val="20"/>
         </w:rPr>
-        <w:t xml:space="preserve">The data field is used to transmit any </w:t>
-      </w:r>
-      <w:r>
-        <w:rPr>
-          <w:sz w:val="20"/>
-          <w:szCs w:val="20"/>
-        </w:rPr>
-        <w:t xml:space="preserve">information outside of the standard Token Ring or Data Frame fields. </w:t>
-      </w:r>
-      <w:r>
-        <w:rPr>
-          <w:sz w:val="20"/>
-          <w:szCs w:val="20"/>
-        </w:rPr>
-        <w:t>As an</w:t>
-      </w:r>
-      <w:r>
-        <w:rPr>
-          <w:sz w:val="20"/>
-          <w:szCs w:val="20"/>
-        </w:rPr>
-        <w:t xml:space="preserve"> example, </w:t>
-      </w:r>
-      <w:r>
-        <w:rPr>
-          <w:sz w:val="20"/>
-          <w:szCs w:val="20"/>
-        </w:rPr>
-        <w:t xml:space="preserve">the data field </w:t>
-      </w:r>
-      <w:r>
-        <w:rPr>
-          <w:sz w:val="20"/>
-          <w:szCs w:val="20"/>
-        </w:rPr>
-        <w:t>could be used to house layer 3 IP Headers and Layer 4 TCP data. This field does not have a lower limit and can consist of 0 bytes.</w:t>
+        <w:t xml:space="preserve">IBM states that with a typical 4Mbps Token Ring network, </w:t>
+      </w:r>
+      <w:r>
+        <w:rPr>
+          <w:sz w:val="20"/>
+          <w:szCs w:val="20"/>
+        </w:rPr>
+        <w:t xml:space="preserve">the maximum </w:t>
+      </w:r>
+      <w:r>
+        <w:rPr>
+          <w:sz w:val="20"/>
+          <w:szCs w:val="20"/>
+        </w:rPr>
+        <w:t xml:space="preserve">amount of data that is allowed within a frame is 2044 bytes accounting for Logical Link Control overhead of 8 bytes </w:t>
+      </w:r>
+      <w:r>
+        <w:rPr>
+          <w:rStyle w:val="selectable"/>
+          <w:color w:val="000000"/>
+        </w:rPr>
+        <w:t>[11]</w:t>
+      </w:r>
+      <w:r>
+        <w:rPr>
+          <w:sz w:val="20"/>
+          <w:szCs w:val="20"/>
+        </w:rPr>
+        <w:t xml:space="preserve">. Using this </w:t>
+      </w:r>
+      <w:r>
+        <w:rPr>
+          <w:sz w:val="20"/>
+          <w:szCs w:val="20"/>
+        </w:rPr>
+        <w:t>figure and</w:t>
+      </w:r>
+      <w:r>
+        <w:rPr>
+          <w:sz w:val="20"/>
+          <w:szCs w:val="20"/>
+        </w:rPr>
+        <w:t xml:space="preserve"> </w:t>
+      </w:r>
+      <w:r>
+        <w:rPr>
+          <w:sz w:val="20"/>
+          <w:szCs w:val="20"/>
+        </w:rPr>
+        <w:t>considering the overhead of all other fields in the data frame</w:t>
+      </w:r>
+      <w:r>
+        <w:rPr>
+          <w:sz w:val="20"/>
+          <w:szCs w:val="20"/>
+        </w:rPr>
+        <w:t xml:space="preserve">, we can </w:t>
+      </w:r>
+      <w:r>
+        <w:rPr>
+          <w:sz w:val="20"/>
+          <w:szCs w:val="20"/>
+        </w:rPr>
+        <w:t>deduce</w:t>
+      </w:r>
+      <w:r>
+        <w:rPr>
+          <w:sz w:val="20"/>
+          <w:szCs w:val="20"/>
+        </w:rPr>
+        <w:t xml:space="preserve"> that</w:t>
+      </w:r>
+      <w:r>
+        <w:rPr>
+          <w:sz w:val="20"/>
+          <w:szCs w:val="20"/>
+        </w:rPr>
+        <w:t xml:space="preserve"> the</w:t>
+      </w:r>
+      <w:r>
+        <w:rPr>
+          <w:sz w:val="20"/>
+          <w:szCs w:val="20"/>
+        </w:rPr>
+        <w:t xml:space="preserve"> data field has a maximum length of </w:t>
+      </w:r>
+      <w:r>
+        <w:rPr>
+          <w:sz w:val="20"/>
+          <w:szCs w:val="20"/>
+        </w:rPr>
+        <w:t>around</w:t>
+      </w:r>
+      <w:r>
+        <w:rPr>
+          <w:sz w:val="20"/>
+          <w:szCs w:val="20"/>
+        </w:rPr>
+        <w:t xml:space="preserve"> 2000 bytes.</w:t>
+      </w:r>
+      <w:r>
+        <w:rPr>
+          <w:sz w:val="20"/>
+          <w:szCs w:val="20"/>
+        </w:rPr>
+        <w:t xml:space="preserve"> Many other sources state that maximum length of the data field is around 4500 bytes </w:t>
+      </w:r>
+      <w:r>
+        <w:rPr>
+          <w:rStyle w:val="selectable"/>
+          <w:color w:val="000000"/>
+        </w:rPr>
+        <w:t>[6]</w:t>
+      </w:r>
+      <w:r>
+        <w:rPr>
+          <w:sz w:val="20"/>
+          <w:szCs w:val="20"/>
+        </w:rPr>
+        <w:t>.</w:t>
+      </w:r>
+      <w:r>
+        <w:rPr>
+          <w:sz w:val="20"/>
+          <w:szCs w:val="20"/>
+        </w:rPr>
+        <w:t xml:space="preserve"> Using these </w:t>
+      </w:r>
+      <w:r>
+        <w:rPr>
+          <w:sz w:val="20"/>
+          <w:szCs w:val="20"/>
+        </w:rPr>
+        <w:t>sources,</w:t>
+      </w:r>
+      <w:r>
+        <w:rPr>
+          <w:sz w:val="20"/>
+          <w:szCs w:val="20"/>
+        </w:rPr>
+        <w:t xml:space="preserve"> we can determine that the data field maximum length depends on many different variables such as the networks Mbps.</w:t>
+      </w:r>
+    </w:p>
+    <w:p>
+      <w:pPr>
+        <w:tabs>
+          <w:tab w:val="left" w:pos="1860"/>
+          <w:tab w:val="left" w:pos="6525"/>
+        </w:tabs>
+        <w:rPr>
+          <w:b/>
+          <w:bCs/>
+          <w:sz w:val="20"/>
+          <w:szCs w:val="20"/>
+        </w:rPr>
+      </w:pPr>
+      <w:r>
+        <w:rPr>
+          <w:b/>
+          <w:bCs/>
+          <w:sz w:val="20"/>
+          <w:szCs w:val="20"/>
+        </w:rPr>
+        <w:t>Cyclic Redundancy Check (CRC)</w:t>
+      </w:r>
+      <w:r>
+        <w:rPr>
+          <w:b/>
+          <w:bCs/>
+          <w:sz w:val="20"/>
+          <w:szCs w:val="20"/>
+        </w:rPr>
+        <w:tab/>
       </w:r>
     </w:p>
     <w:p>
@@ -2969,108 +3635,126 @@
           <w:sz w:val="20"/>
           <w:szCs w:val="20"/>
         </w:rPr>
-        <w:t xml:space="preserve">IBM states that with a typical 4Mbps Token Ring network, </w:t>
-      </w:r>
-      <w:r>
-        <w:rPr>
-          <w:sz w:val="20"/>
-          <w:szCs w:val="20"/>
-        </w:rPr>
-        <w:t xml:space="preserve">the maximum </w:t>
-      </w:r>
-      <w:r>
-        <w:rPr>
-          <w:sz w:val="20"/>
-          <w:szCs w:val="20"/>
-        </w:rPr>
-        <w:t>amount of data that is allowed within a frame is 2044 bytes accounting for Logical Link Control overhead of 8 bytes (</w:t>
-      </w:r>
-      <w:hyperlink r:id="rId16" w:history="1">
-        <w:r>
-          <w:rPr>
-            <w:rStyle w:val="Hyperlink"/>
-            <w:sz w:val="20"/>
-            <w:szCs w:val="20"/>
-          </w:rPr>
-          <w:t>https://www.ibm.com/docs/en/zvm/7.2?topic=structure-token-ring-ieee-8025</w:t>
-        </w:r>
-      </w:hyperlink>
-      <w:r>
-        <w:rPr>
-          <w:sz w:val="20"/>
-          <w:szCs w:val="20"/>
-        </w:rPr>
-        <w:t xml:space="preserve">). Using this </w:t>
-      </w:r>
-      <w:r>
-        <w:rPr>
-          <w:sz w:val="20"/>
-          <w:szCs w:val="20"/>
-        </w:rPr>
-        <w:t>figure and</w:t>
-      </w:r>
-      <w:r>
-        <w:rPr>
-          <w:sz w:val="20"/>
-          <w:szCs w:val="20"/>
-        </w:rPr>
-        <w:t xml:space="preserve"> </w:t>
-      </w:r>
-      <w:r>
-        <w:rPr>
-          <w:sz w:val="20"/>
-          <w:szCs w:val="20"/>
-        </w:rPr>
-        <w:t>considering the overhead of all other fields in the data frame</w:t>
-      </w:r>
-      <w:r>
-        <w:rPr>
-          <w:sz w:val="20"/>
-          <w:szCs w:val="20"/>
-        </w:rPr>
-        <w:t xml:space="preserve">, we can </w:t>
-      </w:r>
-      <w:r>
-        <w:rPr>
-          <w:sz w:val="20"/>
-          <w:szCs w:val="20"/>
-        </w:rPr>
-        <w:t>deduce</w:t>
-      </w:r>
-      <w:r>
-        <w:rPr>
-          <w:sz w:val="20"/>
-          <w:szCs w:val="20"/>
-        </w:rPr>
-        <w:t xml:space="preserve"> that</w:t>
-      </w:r>
-      <w:r>
-        <w:rPr>
-          <w:sz w:val="20"/>
-          <w:szCs w:val="20"/>
-        </w:rPr>
-        <w:t xml:space="preserve"> the</w:t>
-      </w:r>
-      <w:r>
-        <w:rPr>
-          <w:sz w:val="20"/>
-          <w:szCs w:val="20"/>
-        </w:rPr>
-        <w:t xml:space="preserve"> data field has a maximum length of </w:t>
-      </w:r>
-      <w:r>
-        <w:rPr>
-          <w:sz w:val="20"/>
-          <w:szCs w:val="20"/>
-        </w:rPr>
-        <w:t>roughly</w:t>
-      </w:r>
-      <w:r>
-        <w:rPr>
-          <w:sz w:val="20"/>
-          <w:szCs w:val="20"/>
-        </w:rPr>
-        <w:t xml:space="preserve"> 2000 bytes.</w:t>
+        <w:t xml:space="preserve">The CRC is an error detection field and is created using a complex polynomial calculation of block bits in the frame. </w:t>
+      </w:r>
+      <w:r>
+        <w:rPr>
+          <w:sz w:val="20"/>
+          <w:szCs w:val="20"/>
+        </w:rPr>
+        <w:t>CRC is a sophisticated method of error detection and</w:t>
+      </w:r>
+      <w:r>
+        <w:rPr>
+          <w:sz w:val="20"/>
+          <w:szCs w:val="20"/>
+        </w:rPr>
+        <w:t xml:space="preserve"> is used by most networking frameworks </w:t>
+      </w:r>
+      <w:r>
+        <w:rPr>
+          <w:rStyle w:val="selectable"/>
+          <w:color w:val="000000"/>
+        </w:rPr>
+        <w:t>[14]</w:t>
+      </w:r>
+      <w:r>
+        <w:rPr>
+          <w:sz w:val="20"/>
+          <w:szCs w:val="20"/>
+        </w:rPr>
+        <w:t xml:space="preserve">. </w:t>
+      </w:r>
+      <w:r>
+        <w:rPr>
+          <w:sz w:val="20"/>
+          <w:szCs w:val="20"/>
+        </w:rPr>
+        <w:t xml:space="preserve">As this is a complex and expensive calculation, specialised hardware or circuitry is </w:t>
+      </w:r>
+      <w:r>
+        <w:rPr>
+          <w:sz w:val="20"/>
+          <w:szCs w:val="20"/>
+        </w:rPr>
+        <w:t xml:space="preserve">often </w:t>
+      </w:r>
+      <w:r>
+        <w:rPr>
+          <w:sz w:val="20"/>
+          <w:szCs w:val="20"/>
+        </w:rPr>
+        <w:t>use</w:t>
+      </w:r>
+      <w:r>
+        <w:rPr>
+          <w:sz w:val="20"/>
+          <w:szCs w:val="20"/>
+        </w:rPr>
+        <w:t>d</w:t>
+      </w:r>
+      <w:r>
+        <w:rPr>
+          <w:sz w:val="20"/>
+          <w:szCs w:val="20"/>
+        </w:rPr>
+        <w:t xml:space="preserve"> to calculate this value quickly and efficiently</w:t>
+      </w:r>
+      <w:r>
+        <w:rPr>
+          <w:sz w:val="20"/>
+          <w:szCs w:val="20"/>
+        </w:rPr>
+        <w:t xml:space="preserve"> as to not slow down the network</w:t>
+      </w:r>
+      <w:r>
+        <w:rPr>
+          <w:sz w:val="20"/>
+          <w:szCs w:val="20"/>
+        </w:rPr>
+        <w:t xml:space="preserve">. This field is used to </w:t>
+      </w:r>
+      <w:r>
+        <w:rPr>
+          <w:sz w:val="20"/>
+          <w:szCs w:val="20"/>
+        </w:rPr>
+        <w:t xml:space="preserve">detect corruption of a frame </w:t>
+      </w:r>
+      <w:r>
+        <w:rPr>
+          <w:rStyle w:val="selectable"/>
+          <w:color w:val="000000"/>
+        </w:rPr>
+        <w:t>[10]</w:t>
+      </w:r>
+      <w:r>
+        <w:rPr>
+          <w:sz w:val="20"/>
+          <w:szCs w:val="20"/>
+        </w:rPr>
+        <w:t>. If a frame is found to be corrupted using the CRC field, the frame will be discarded</w:t>
+      </w:r>
+      <w:r>
+        <w:rPr>
+          <w:sz w:val="20"/>
+          <w:szCs w:val="20"/>
+        </w:rPr>
+        <w:t xml:space="preserve"> </w:t>
+      </w:r>
+      <w:r>
+        <w:rPr>
+          <w:rStyle w:val="selectable"/>
+          <w:color w:val="000000"/>
+        </w:rPr>
+        <w:t>[10]</w:t>
+      </w:r>
+      <w:r>
+        <w:rPr>
+          <w:sz w:val="20"/>
+          <w:szCs w:val="20"/>
+        </w:rPr>
+        <w:t>.</w:t>
       </w:r>
     </w:p>
     <w:p>
@@ -3092,7 +3776,7 @@
           <w:sz w:val="20"/>
           <w:szCs w:val="20"/>
         </w:rPr>
-        <w:t>Cyclic Redundancy Check (CRC)</w:t>
+        <w:t>End Delimiter (ED)</w:t>
       </w:r>
     </w:p>
     <w:p>
@@ -3110,83 +3794,14 @@
           <w:sz w:val="20"/>
           <w:szCs w:val="20"/>
         </w:rPr>
-        <w:t>The CRC is an error detection field and is created using a complex polynomial calculation of block bits in the frame. As this is a complex and expensive calculation, often specialised hardware or circuitry is use</w:t>
-      </w:r>
-      <w:r>
-        <w:rPr>
-          <w:sz w:val="20"/>
-          <w:szCs w:val="20"/>
-        </w:rPr>
-        <w:t>d</w:t>
-      </w:r>
-      <w:r>
-        <w:rPr>
-          <w:sz w:val="20"/>
-          <w:szCs w:val="20"/>
-        </w:rPr>
-        <w:t xml:space="preserve"> to calculate this value quickly and efficiently</w:t>
-      </w:r>
-      <w:r>
-        <w:rPr>
-          <w:sz w:val="20"/>
-          <w:szCs w:val="20"/>
-        </w:rPr>
-        <w:t xml:space="preserve"> as to not slow down the network</w:t>
-      </w:r>
-      <w:r>
-        <w:rPr>
-          <w:sz w:val="20"/>
-          <w:szCs w:val="20"/>
-        </w:rPr>
-        <w:t xml:space="preserve">. This field is used to </w:t>
-      </w:r>
-      <w:r>
-        <w:rPr>
-          <w:sz w:val="20"/>
-          <w:szCs w:val="20"/>
-        </w:rPr>
-        <w:t>detect corruption of a frame (</w:t>
-      </w:r>
-      <w:hyperlink r:id="rId17" w:history="1">
-        <w:r>
-          <w:rPr>
-            <w:rStyle w:val="Hyperlink"/>
-            <w:sz w:val="20"/>
-            <w:szCs w:val="20"/>
-          </w:rPr>
-          <w:t>https://www.geeksforgeeks.org/token-ring-frame-format/</w:t>
-        </w:r>
-      </w:hyperlink>
-      <w:r>
-        <w:rPr>
-          <w:sz w:val="20"/>
-          <w:szCs w:val="20"/>
-        </w:rPr>
-        <w:t>). If a frame is found to be corrupted using the CRC field, the frame will be discarded</w:t>
-      </w:r>
-      <w:r>
-        <w:rPr>
-          <w:sz w:val="20"/>
-          <w:szCs w:val="20"/>
-        </w:rPr>
-        <w:t xml:space="preserve"> (</w:t>
-      </w:r>
-      <w:hyperlink r:id="rId18" w:history="1">
-        <w:r>
-          <w:rPr>
-            <w:rStyle w:val="Hyperlink"/>
-            <w:sz w:val="20"/>
-            <w:szCs w:val="20"/>
-          </w:rPr>
-          <w:t>https://www.geeksforgeeks.org/token-ring-frame-format/</w:t>
-        </w:r>
-      </w:hyperlink>
-      <w:r>
-        <w:rPr>
-          <w:sz w:val="20"/>
-          <w:szCs w:val="20"/>
-        </w:rPr>
-        <w:t>).</w:t>
+        <w:t xml:space="preserve">The </w:t>
+      </w:r>
+      <w:r>
+        <w:rPr>
+          <w:sz w:val="20"/>
+          <w:szCs w:val="20"/>
+        </w:rPr>
+        <w:t>ED flag is used to serve 3 functions.</w:t>
       </w:r>
     </w:p>
     <w:p>
@@ -3195,20 +3810,37 @@
           <w:tab w:val="left" w:pos="1860"/>
         </w:tabs>
         <w:rPr>
-          <w:b/>
-          <w:bCs/>
-          <w:sz w:val="20"/>
-          <w:szCs w:val="20"/>
-        </w:rPr>
-      </w:pPr>
-      <w:r>
-        <w:rPr>
-          <w:b/>
-          <w:bCs/>
-          <w:sz w:val="20"/>
-          <w:szCs w:val="20"/>
-        </w:rPr>
-        <w:t>End Delimiter (ED)</w:t>
+          <w:sz w:val="20"/>
+          <w:szCs w:val="20"/>
+        </w:rPr>
+      </w:pPr>
+      <w:r>
+        <w:rPr>
+          <w:sz w:val="20"/>
+          <w:szCs w:val="20"/>
+        </w:rPr>
+        <w:t>The first use of the ED flag is to identify the end of a frame</w:t>
+      </w:r>
+      <w:r>
+        <w:rPr>
+          <w:sz w:val="20"/>
+          <w:szCs w:val="20"/>
+        </w:rPr>
+        <w:t xml:space="preserve"> </w:t>
+      </w:r>
+      <w:r>
+        <w:rPr>
+          <w:rStyle w:val="selectable"/>
+          <w:color w:val="000000"/>
+        </w:rPr>
+        <w:t>[10]</w:t>
+      </w:r>
+      <w:r>
+        <w:rPr>
+          <w:sz w:val="20"/>
+          <w:szCs w:val="20"/>
+        </w:rPr>
+        <w:t>.</w:t>
       </w:r>
     </w:p>
     <w:p>
@@ -3226,147 +3858,352 @@
           <w:sz w:val="20"/>
           <w:szCs w:val="20"/>
         </w:rPr>
-        <w:t xml:space="preserve">The </w:t>
-      </w:r>
-      <w:r>
-        <w:rPr>
-          <w:sz w:val="20"/>
-          <w:szCs w:val="20"/>
-        </w:rPr>
-        <w:t>ED flag is used to serve 3 functions.</w:t>
+        <w:t>The bit in the 7</w:t>
+      </w:r>
+      <w:r>
+        <w:rPr>
+          <w:sz w:val="20"/>
+          <w:szCs w:val="20"/>
+          <w:vertAlign w:val="superscript"/>
+        </w:rPr>
+        <w:t>th</w:t>
+      </w:r>
+      <w:r>
+        <w:rPr>
+          <w:sz w:val="20"/>
+          <w:szCs w:val="20"/>
+        </w:rPr>
+        <w:t xml:space="preserve"> and 8</w:t>
+      </w:r>
+      <w:r>
+        <w:rPr>
+          <w:sz w:val="20"/>
+          <w:szCs w:val="20"/>
+          <w:vertAlign w:val="superscript"/>
+        </w:rPr>
+        <w:t>th</w:t>
+      </w:r>
+      <w:r>
+        <w:rPr>
+          <w:sz w:val="20"/>
+          <w:szCs w:val="20"/>
+        </w:rPr>
+        <w:t xml:space="preserve"> </w:t>
+      </w:r>
+      <w:r>
+        <w:rPr>
+          <w:sz w:val="20"/>
+          <w:szCs w:val="20"/>
+        </w:rPr>
+        <w:t>positions</w:t>
+      </w:r>
+      <w:r>
+        <w:rPr>
+          <w:sz w:val="20"/>
+          <w:szCs w:val="20"/>
+        </w:rPr>
+        <w:t xml:space="preserve"> of the ED flag byte represent the intermediate frame but and the error detection bit respectively</w:t>
+      </w:r>
+      <w:r>
+        <w:rPr>
+          <w:sz w:val="20"/>
+          <w:szCs w:val="20"/>
+        </w:rPr>
+        <w:t xml:space="preserve"> </w:t>
+      </w:r>
+      <w:r>
+        <w:rPr>
+          <w:rStyle w:val="selectable"/>
+          <w:color w:val="000000"/>
+        </w:rPr>
+        <w:t>[7]</w:t>
+      </w:r>
+      <w:r>
+        <w:rPr>
+          <w:sz w:val="20"/>
+          <w:szCs w:val="20"/>
+        </w:rPr>
+        <w:t>.</w:t>
+      </w:r>
+      <w:r>
+        <w:rPr>
+          <w:sz w:val="20"/>
+          <w:szCs w:val="20"/>
+        </w:rPr>
+        <w:t xml:space="preserve"> These 2 bits serve specific purposes and provide additional information about the frame.</w:t>
       </w:r>
     </w:p>
     <w:p>
       <w:pPr>
-        <w:tabs>
-          <w:tab w:val="left" w:pos="1860"/>
-        </w:tabs>
-        <w:rPr>
-          <w:sz w:val="20"/>
-          <w:szCs w:val="20"/>
-        </w:rPr>
-      </w:pPr>
-      <w:r>
-        <w:rPr>
-          <w:sz w:val="20"/>
-          <w:szCs w:val="20"/>
-        </w:rPr>
-        <w:t>The first use of the ED flag is to identify the end of a frame</w:t>
-      </w:r>
-      <w:r>
-        <w:rPr>
-          <w:sz w:val="20"/>
-          <w:szCs w:val="20"/>
-        </w:rPr>
-        <w:t xml:space="preserve"> (</w:t>
-      </w:r>
-      <w:hyperlink r:id="rId19" w:history="1">
-        <w:r>
-          <w:rPr>
-            <w:rStyle w:val="Hyperlink"/>
-            <w:sz w:val="20"/>
-            <w:szCs w:val="20"/>
-          </w:rPr>
-          <w:t>https://www.geeksforgeeks.org/token-ring-frame-format/</w:t>
-        </w:r>
-      </w:hyperlink>
-      <w:r>
-        <w:rPr>
-          <w:sz w:val="20"/>
-          <w:szCs w:val="20"/>
-        </w:rPr>
-        <w:t>).</w:t>
+        <w:rPr>
+          <w:sz w:val="20"/>
+          <w:szCs w:val="20"/>
+        </w:rPr>
+      </w:pPr>
+      <w:r>
+        <w:rPr>
+          <w:sz w:val="20"/>
+          <w:szCs w:val="20"/>
+        </w:rPr>
+        <w:t>The</w:t>
+      </w:r>
+      <w:r>
+        <w:rPr>
+          <w:sz w:val="20"/>
+          <w:szCs w:val="20"/>
+        </w:rPr>
+        <w:t xml:space="preserve"> intermediate frame bit is used to manage multi-frame message messaging</w:t>
+      </w:r>
+      <w:r>
+        <w:rPr>
+          <w:sz w:val="20"/>
+          <w:szCs w:val="20"/>
+        </w:rPr>
+        <w:t xml:space="preserve"> </w:t>
+      </w:r>
+      <w:r>
+        <w:rPr>
+          <w:rStyle w:val="selectable"/>
+          <w:color w:val="000000"/>
+        </w:rPr>
+        <w:t>[7]</w:t>
+      </w:r>
+      <w:r>
+        <w:rPr>
+          <w:sz w:val="20"/>
+          <w:szCs w:val="20"/>
+        </w:rPr>
+        <w:t>.</w:t>
+      </w:r>
+      <w:r>
+        <w:rPr>
+          <w:sz w:val="20"/>
+          <w:szCs w:val="20"/>
+        </w:rPr>
+        <w:t xml:space="preserve"> A value of 0 indicates this is the final frame and a value of 1 indicates that there are additional frames</w:t>
+      </w:r>
+      <w:r>
+        <w:rPr>
+          <w:sz w:val="20"/>
+          <w:szCs w:val="20"/>
+        </w:rPr>
+        <w:t xml:space="preserve"> </w:t>
+      </w:r>
+      <w:r>
+        <w:rPr>
+          <w:rStyle w:val="selectable"/>
+          <w:color w:val="000000"/>
+        </w:rPr>
+        <w:t>[7]</w:t>
+      </w:r>
+      <w:r>
+        <w:rPr>
+          <w:sz w:val="20"/>
+          <w:szCs w:val="20"/>
+        </w:rPr>
+        <w:t>.</w:t>
+      </w:r>
+      <w:r>
+        <w:rPr>
+          <w:sz w:val="20"/>
+          <w:szCs w:val="20"/>
+        </w:rPr>
+        <w:t xml:space="preserve"> An example includes the transmission of a large amount of related data that must be split up among multiple frames. The intermediate bit is used to alert a station that there a related frames to follow</w:t>
+      </w:r>
+      <w:r>
+        <w:rPr>
+          <w:sz w:val="20"/>
+          <w:szCs w:val="20"/>
+        </w:rPr>
+        <w:t xml:space="preserve"> </w:t>
+      </w:r>
+      <w:r>
+        <w:rPr>
+          <w:rStyle w:val="selectable"/>
+          <w:color w:val="000000"/>
+        </w:rPr>
+        <w:t>[7]</w:t>
+      </w:r>
+      <w:r>
+        <w:rPr>
+          <w:sz w:val="20"/>
+          <w:szCs w:val="20"/>
+        </w:rPr>
+        <w:t>.</w:t>
+      </w:r>
+      <w:r>
+        <w:rPr>
+          <w:sz w:val="20"/>
+          <w:szCs w:val="20"/>
+        </w:rPr>
+        <w:t xml:space="preserve"> </w:t>
       </w:r>
     </w:p>
     <w:p>
       <w:pPr>
-        <w:tabs>
-          <w:tab w:val="left" w:pos="1860"/>
-        </w:tabs>
-        <w:rPr>
-          <w:sz w:val="20"/>
-          <w:szCs w:val="20"/>
-        </w:rPr>
-      </w:pPr>
-      <w:r>
-        <w:rPr>
-          <w:sz w:val="20"/>
-          <w:szCs w:val="20"/>
-        </w:rPr>
-        <w:t>The bit in the 7</w:t>
-      </w:r>
-      <w:r>
-        <w:rPr>
-          <w:sz w:val="20"/>
-          <w:szCs w:val="20"/>
-          <w:vertAlign w:val="superscript"/>
-        </w:rPr>
-        <w:t>th</w:t>
-      </w:r>
-      <w:r>
-        <w:rPr>
-          <w:sz w:val="20"/>
-          <w:szCs w:val="20"/>
-        </w:rPr>
-        <w:t xml:space="preserve"> and 8</w:t>
-      </w:r>
-      <w:r>
-        <w:rPr>
-          <w:sz w:val="20"/>
-          <w:szCs w:val="20"/>
-          <w:vertAlign w:val="superscript"/>
-        </w:rPr>
-        <w:t>th</w:t>
-      </w:r>
-      <w:r>
-        <w:rPr>
-          <w:sz w:val="20"/>
-          <w:szCs w:val="20"/>
-        </w:rPr>
-        <w:t xml:space="preserve"> </w:t>
-      </w:r>
-      <w:r>
-        <w:rPr>
-          <w:sz w:val="20"/>
-          <w:szCs w:val="20"/>
-        </w:rPr>
-        <w:t>positions</w:t>
-      </w:r>
-      <w:r>
-        <w:rPr>
-          <w:sz w:val="20"/>
-          <w:szCs w:val="20"/>
-        </w:rPr>
-        <w:t xml:space="preserve"> of the ED flag byte represent the intermediate frame but and the error detection bit respectively.</w:t>
-      </w:r>
-      <w:r>
-        <w:rPr>
-          <w:sz w:val="20"/>
-          <w:szCs w:val="20"/>
-        </w:rPr>
-        <w:t xml:space="preserve"> These 2 bits serve specific purposes and provide additional information about the frame.</w:t>
+        <w:rPr>
+          <w:sz w:val="20"/>
+          <w:szCs w:val="20"/>
+        </w:rPr>
+      </w:pPr>
+      <w:r>
+        <w:rPr>
+          <w:sz w:val="20"/>
+          <w:szCs w:val="20"/>
+        </w:rPr>
+        <w:t>The</w:t>
+      </w:r>
+      <w:r>
+        <w:rPr>
+          <w:sz w:val="20"/>
+          <w:szCs w:val="20"/>
+        </w:rPr>
+        <w:t xml:space="preserve"> </w:t>
+      </w:r>
+      <w:r>
+        <w:rPr>
+          <w:sz w:val="20"/>
+          <w:szCs w:val="20"/>
+        </w:rPr>
+        <w:t>e</w:t>
+      </w:r>
+      <w:r>
+        <w:rPr>
+          <w:sz w:val="20"/>
+          <w:szCs w:val="20"/>
+        </w:rPr>
+        <w:t>rror</w:t>
+      </w:r>
+      <w:r>
+        <w:rPr>
+          <w:sz w:val="20"/>
+          <w:szCs w:val="20"/>
+        </w:rPr>
+        <w:t xml:space="preserve"> d</w:t>
+      </w:r>
+      <w:r>
+        <w:rPr>
+          <w:sz w:val="20"/>
+          <w:szCs w:val="20"/>
+        </w:rPr>
+        <w:t>et</w:t>
+      </w:r>
+      <w:r>
+        <w:rPr>
+          <w:sz w:val="20"/>
+          <w:szCs w:val="20"/>
+        </w:rPr>
+        <w:t>e</w:t>
+      </w:r>
+      <w:r>
+        <w:rPr>
+          <w:sz w:val="20"/>
+          <w:szCs w:val="20"/>
+        </w:rPr>
+        <w:t>cted bit</w:t>
+      </w:r>
+      <w:r>
+        <w:rPr>
+          <w:sz w:val="20"/>
+          <w:szCs w:val="20"/>
+        </w:rPr>
+        <w:t xml:space="preserve"> is used to indicate if an error has been detected in the frame</w:t>
+      </w:r>
+      <w:r>
+        <w:rPr>
+          <w:sz w:val="20"/>
+          <w:szCs w:val="20"/>
+        </w:rPr>
+        <w:t xml:space="preserve"> </w:t>
+      </w:r>
+      <w:r>
+        <w:rPr>
+          <w:rStyle w:val="selectable"/>
+          <w:color w:val="000000"/>
+        </w:rPr>
+        <w:t>[7]</w:t>
+      </w:r>
+      <w:r>
+        <w:rPr>
+          <w:sz w:val="20"/>
+          <w:szCs w:val="20"/>
+        </w:rPr>
+        <w:t>.</w:t>
+      </w:r>
+      <w:r>
+        <w:rPr>
+          <w:sz w:val="20"/>
+          <w:szCs w:val="20"/>
+        </w:rPr>
+        <w:t xml:space="preserve">  This value is initially set to 0</w:t>
+      </w:r>
+      <w:r>
+        <w:rPr>
+          <w:sz w:val="20"/>
+          <w:szCs w:val="20"/>
+        </w:rPr>
+        <w:t xml:space="preserve"> to indicate that there are no errors in the frame</w:t>
+      </w:r>
+      <w:r>
+        <w:rPr>
+          <w:sz w:val="20"/>
+          <w:szCs w:val="20"/>
+        </w:rPr>
+        <w:t>. As the token is passed from station to station, each host will check the frame, and</w:t>
+      </w:r>
+      <w:r>
+        <w:rPr>
+          <w:sz w:val="20"/>
+          <w:szCs w:val="20"/>
+        </w:rPr>
+        <w:t>,</w:t>
+      </w:r>
+      <w:r>
+        <w:rPr>
+          <w:sz w:val="20"/>
+          <w:szCs w:val="20"/>
+        </w:rPr>
+        <w:t xml:space="preserve"> upon error detection, will change the E bit value to a 1, indicating an error has been identified in the frame</w:t>
+      </w:r>
+      <w:r>
+        <w:rPr>
+          <w:sz w:val="20"/>
+          <w:szCs w:val="20"/>
+        </w:rPr>
+        <w:t xml:space="preserve"> </w:t>
+      </w:r>
+      <w:r>
+        <w:rPr>
+          <w:rStyle w:val="selectable"/>
+          <w:color w:val="000000"/>
+        </w:rPr>
+        <w:t>[7]</w:t>
+      </w:r>
+      <w:r>
+        <w:rPr>
+          <w:sz w:val="20"/>
+          <w:szCs w:val="20"/>
+        </w:rPr>
+        <w:t>.</w:t>
       </w:r>
     </w:p>
     <w:p>
       <w:pPr>
         <w:rPr>
-          <w:sz w:val="20"/>
-          <w:szCs w:val="20"/>
-        </w:rPr>
-      </w:pPr>
-      <w:r>
-        <w:rPr>
-          <w:sz w:val="20"/>
-          <w:szCs w:val="20"/>
-        </w:rPr>
-        <w:t>The</w:t>
-      </w:r>
-      <w:r>
-        <w:rPr>
-          <w:sz w:val="20"/>
-          <w:szCs w:val="20"/>
-        </w:rPr>
-        <w:t xml:space="preserve"> intermediate frame bit is used to manage multi-frame message messaging. A value of 0 indicates this is the final frame and a value of 1 indicates that there are additional frames. An example includes the transmission of a large amount of related data that must be split up among multiple frames. The intermediate bit is used to alert a station that there a related frames to follow. </w:t>
+          <w:b/>
+          <w:bCs/>
+          <w:sz w:val="20"/>
+          <w:szCs w:val="20"/>
+        </w:rPr>
+      </w:pPr>
+      <w:r>
+        <w:rPr>
+          <w:b/>
+          <w:bCs/>
+          <w:sz w:val="20"/>
+          <w:szCs w:val="20"/>
+        </w:rPr>
+        <w:t>Frame Status (FS)</w:t>
       </w:r>
     </w:p>
     <w:p>
@@ -3381,132 +4218,35 @@
           <w:sz w:val="20"/>
           <w:szCs w:val="20"/>
         </w:rPr>
-        <w:t>The</w:t>
-      </w:r>
-      <w:r>
-        <w:rPr>
-          <w:sz w:val="20"/>
-          <w:szCs w:val="20"/>
-        </w:rPr>
-        <w:t xml:space="preserve"> </w:t>
-      </w:r>
-      <w:r>
-        <w:rPr>
-          <w:sz w:val="20"/>
-          <w:szCs w:val="20"/>
-        </w:rPr>
-        <w:t>e</w:t>
-      </w:r>
-      <w:r>
-        <w:rPr>
-          <w:sz w:val="20"/>
-          <w:szCs w:val="20"/>
-        </w:rPr>
-        <w:t>rror</w:t>
-      </w:r>
-      <w:r>
-        <w:rPr>
-          <w:sz w:val="20"/>
-          <w:szCs w:val="20"/>
-        </w:rPr>
-        <w:t xml:space="preserve"> d</w:t>
-      </w:r>
-      <w:r>
-        <w:rPr>
-          <w:sz w:val="20"/>
-          <w:szCs w:val="20"/>
-        </w:rPr>
-        <w:t>et</w:t>
-      </w:r>
-      <w:r>
-        <w:rPr>
-          <w:sz w:val="20"/>
-          <w:szCs w:val="20"/>
-        </w:rPr>
-        <w:t>e</w:t>
-      </w:r>
-      <w:r>
-        <w:rPr>
-          <w:sz w:val="20"/>
-          <w:szCs w:val="20"/>
-        </w:rPr>
-        <w:t>cted bit</w:t>
-      </w:r>
-      <w:r>
-        <w:rPr>
-          <w:sz w:val="20"/>
-          <w:szCs w:val="20"/>
-        </w:rPr>
-        <w:t xml:space="preserve"> is used to indicate if an error has been detected in the frame</w:t>
-      </w:r>
-      <w:r>
-        <w:rPr>
-          <w:sz w:val="20"/>
-          <w:szCs w:val="20"/>
-        </w:rPr>
-        <w:t>.  This value is initially set to 0</w:t>
-      </w:r>
-      <w:r>
-        <w:rPr>
-          <w:sz w:val="20"/>
-          <w:szCs w:val="20"/>
-        </w:rPr>
-        <w:t xml:space="preserve"> to indicate that there are no errors in the frame</w:t>
-      </w:r>
-      <w:r>
-        <w:rPr>
-          <w:sz w:val="20"/>
-          <w:szCs w:val="20"/>
-        </w:rPr>
-        <w:t>. As the token is passed from station to station, each host will check the frame, and</w:t>
-      </w:r>
-      <w:r>
-        <w:rPr>
-          <w:sz w:val="20"/>
-          <w:szCs w:val="20"/>
-        </w:rPr>
-        <w:t>,</w:t>
-      </w:r>
-      <w:r>
-        <w:rPr>
-          <w:sz w:val="20"/>
-          <w:szCs w:val="20"/>
-        </w:rPr>
-        <w:t xml:space="preserve"> upon error detection, will change the E bit value to a 1, indicating an error has been identified in the frame.</w:t>
-      </w:r>
-    </w:p>
-    <w:p>
-      <w:pPr>
-        <w:rPr>
-          <w:b/>
-          <w:bCs/>
-          <w:sz w:val="20"/>
-          <w:szCs w:val="20"/>
-        </w:rPr>
-      </w:pPr>
-      <w:r>
-        <w:rPr>
-          <w:b/>
-          <w:bCs/>
-          <w:sz w:val="20"/>
-          <w:szCs w:val="20"/>
-        </w:rPr>
-        <w:t>Frame Status (FS)</w:t>
-      </w:r>
-    </w:p>
-    <w:p>
-      <w:pPr>
-        <w:rPr>
-          <w:sz w:val="20"/>
-          <w:szCs w:val="20"/>
-        </w:rPr>
-      </w:pPr>
-      <w:r>
-        <w:rPr>
-          <w:sz w:val="20"/>
-          <w:szCs w:val="20"/>
-        </w:rPr>
-        <w:t xml:space="preserve">The final field of the Data Frame is the FS byte which is used to terminate a data frame. This field serves as an acknowledgement field and is used to tell the source </w:t>
+        <w:t>The final field of the Data Frame is the FS byte which is used to terminate a data frame</w:t>
+      </w:r>
+      <w:r>
+        <w:rPr>
+          <w:sz w:val="20"/>
+          <w:szCs w:val="20"/>
+        </w:rPr>
+        <w:t xml:space="preserve"> </w:t>
+      </w:r>
+      <w:r>
+        <w:rPr>
+          <w:rStyle w:val="selectable"/>
+          <w:color w:val="000000"/>
+        </w:rPr>
+        <w:t>[10]</w:t>
+      </w:r>
+      <w:r>
+        <w:rPr>
+          <w:sz w:val="20"/>
+          <w:szCs w:val="20"/>
+        </w:rPr>
+        <w:t>.</w:t>
+      </w:r>
+      <w:r>
+        <w:rPr>
+          <w:sz w:val="20"/>
+          <w:szCs w:val="20"/>
+        </w:rPr>
+        <w:t xml:space="preserve"> This field serves as an acknowledgement field and is used to tell the source </w:t>
       </w:r>
       <w:r>
         <w:rPr>
@@ -3534,31 +4274,36 @@
           <w:sz w:val="20"/>
           <w:szCs w:val="20"/>
         </w:rPr>
-        <w:t xml:space="preserve"> and the information was received</w:t>
-      </w:r>
-      <w:r>
-        <w:rPr>
-          <w:sz w:val="20"/>
-          <w:szCs w:val="20"/>
-        </w:rPr>
-        <w:t xml:space="preserve"> (</w:t>
-      </w:r>
-      <w:hyperlink r:id="rId20" w:history="1">
-        <w:r>
-          <w:rPr>
-            <w:rStyle w:val="Hyperlink"/>
-            <w:sz w:val="20"/>
-            <w:szCs w:val="20"/>
-          </w:rPr>
-          <w:t>https://www.unf.edu/~sahuja/cnt5505/TokenRing.pdf</w:t>
-        </w:r>
-      </w:hyperlink>
-      <w:r>
-        <w:rPr>
-          <w:sz w:val="20"/>
-          <w:szCs w:val="20"/>
-        </w:rPr>
-        <w:t xml:space="preserve">). </w:t>
+        <w:t xml:space="preserve"> and </w:t>
+      </w:r>
+      <w:r>
+        <w:rPr>
+          <w:sz w:val="20"/>
+          <w:szCs w:val="20"/>
+        </w:rPr>
+        <w:lastRenderedPageBreak/>
+        <w:t>the information was received</w:t>
+      </w:r>
+      <w:r>
+        <w:rPr>
+          <w:sz w:val="20"/>
+          <w:szCs w:val="20"/>
+        </w:rPr>
+        <w:t xml:space="preserve"> </w:t>
+      </w:r>
+      <w:r>
+        <w:rPr>
+          <w:rStyle w:val="selectable"/>
+          <w:color w:val="000000"/>
+        </w:rPr>
+        <w:t>[12]</w:t>
+      </w:r>
+      <w:r>
+        <w:rPr>
+          <w:sz w:val="20"/>
+          <w:szCs w:val="20"/>
+        </w:rPr>
+        <w:t xml:space="preserve">. </w:t>
       </w:r>
       <w:r>
         <w:rPr>
@@ -3566,21 +4311,6 @@
           <w:szCs w:val="20"/>
         </w:rPr>
         <w:t>The token is the then sent back around the ring to communicate the acknowledgment to the sending station.</w:t>
-      </w:r>
-    </w:p>
-    <w:p>
-      <w:pPr>
-        <w:rPr>
-          <w:sz w:val="20"/>
-          <w:szCs w:val="20"/>
-        </w:rPr>
-      </w:pPr>
-      <w:r>
-        <w:rPr>
-          <w:sz w:val="20"/>
-          <w:szCs w:val="20"/>
-        </w:rPr>
-        <w:br w:type="page"/>
       </w:r>
     </w:p>
     <w:p>
@@ -3602,7 +4332,6 @@
           <w:sz w:val="24"/>
           <w:szCs w:val="24"/>
         </w:rPr>
-        <w:lastRenderedPageBreak/>
         <w:t>3</w:t>
       </w:r>
       <w:r>
@@ -3650,7 +4379,82 @@
           <w:sz w:val="20"/>
           <w:szCs w:val="20"/>
         </w:rPr>
-        <w:t>Token ring networks are primarily used for Local Area Networks (LAN)</w:t>
+        <w:t>Token ring network</w:t>
+      </w:r>
+      <w:r>
+        <w:rPr>
+          <w:b/>
+          <w:bCs/>
+          <w:sz w:val="20"/>
+          <w:szCs w:val="20"/>
+        </w:rPr>
+        <w:t>s</w:t>
+      </w:r>
+      <w:r>
+        <w:rPr>
+          <w:b/>
+          <w:bCs/>
+          <w:sz w:val="20"/>
+          <w:szCs w:val="20"/>
+        </w:rPr>
+        <w:t xml:space="preserve"> </w:t>
+      </w:r>
+      <w:r>
+        <w:rPr>
+          <w:b/>
+          <w:bCs/>
+          <w:sz w:val="20"/>
+          <w:szCs w:val="20"/>
+        </w:rPr>
+        <w:t xml:space="preserve">implement </w:t>
+      </w:r>
+      <w:r>
+        <w:rPr>
+          <w:b/>
+          <w:bCs/>
+          <w:sz w:val="20"/>
+          <w:szCs w:val="20"/>
+        </w:rPr>
+        <w:t xml:space="preserve">a </w:t>
+      </w:r>
+      <w:r>
+        <w:rPr>
+          <w:b/>
+          <w:bCs/>
+          <w:sz w:val="20"/>
+          <w:szCs w:val="20"/>
+        </w:rPr>
+        <w:t>Local Area Networks (LAN)</w:t>
+      </w:r>
+      <w:r>
+        <w:rPr>
+          <w:b/>
+          <w:bCs/>
+          <w:sz w:val="20"/>
+          <w:szCs w:val="20"/>
+        </w:rPr>
+        <w:t xml:space="preserve"> topology </w:t>
+      </w:r>
+      <w:r>
+        <w:rPr>
+          <w:rStyle w:val="selectable"/>
+          <w:color w:val="000000"/>
+        </w:rPr>
+        <w:t>[</w:t>
+      </w:r>
+      <w:r>
+        <w:rPr>
+          <w:rStyle w:val="selectable"/>
+          <w:color w:val="000000"/>
+        </w:rPr>
+        <w:t>2</w:t>
+      </w:r>
+      <w:r>
+        <w:rPr>
+          <w:rStyle w:val="selectable"/>
+          <w:color w:val="000000"/>
+        </w:rPr>
+        <w:t>]</w:t>
       </w:r>
       <w:r>
         <w:rPr>
@@ -3664,542 +4468,888 @@
           <w:sz w:val="20"/>
           <w:szCs w:val="20"/>
         </w:rPr>
-        <w:t xml:space="preserve"> </w:t>
+        <w:t xml:space="preserve"> Given that this type of network requires a ring or star like topology with regards to how stations are connected, a high level of control over these stations and the way that they are connected is required. </w:t>
+      </w:r>
+      <w:r>
+        <w:rPr>
+          <w:sz w:val="20"/>
+          <w:szCs w:val="20"/>
+        </w:rPr>
+        <w:t xml:space="preserve">Frames are transmitted around the Token Ring network using Token Passing </w:t>
+      </w:r>
+      <w:r>
+        <w:rPr>
+          <w:sz w:val="20"/>
+          <w:szCs w:val="20"/>
+        </w:rPr>
+        <w:t xml:space="preserve">of which </w:t>
+      </w:r>
+      <w:r>
+        <w:rPr>
+          <w:sz w:val="20"/>
+          <w:szCs w:val="20"/>
+        </w:rPr>
+        <w:t xml:space="preserve">stations </w:t>
+      </w:r>
+      <w:r>
+        <w:rPr>
+          <w:sz w:val="20"/>
+          <w:szCs w:val="20"/>
+        </w:rPr>
+        <w:t xml:space="preserve">must be </w:t>
+      </w:r>
+      <w:r>
+        <w:rPr>
+          <w:sz w:val="20"/>
+          <w:szCs w:val="20"/>
+        </w:rPr>
+        <w:t xml:space="preserve">connected in </w:t>
+      </w:r>
+      <w:r>
+        <w:rPr>
+          <w:sz w:val="20"/>
+          <w:szCs w:val="20"/>
+        </w:rPr>
+        <w:t>sequence</w:t>
+      </w:r>
+      <w:r>
+        <w:rPr>
+          <w:sz w:val="20"/>
+          <w:szCs w:val="20"/>
+        </w:rPr>
+        <w:t xml:space="preserve"> </w:t>
+      </w:r>
+      <w:r>
+        <w:rPr>
+          <w:rStyle w:val="selectable"/>
+          <w:color w:val="000000"/>
+        </w:rPr>
+        <w:t>[4]</w:t>
+      </w:r>
+      <w:r>
+        <w:rPr>
+          <w:sz w:val="20"/>
+          <w:szCs w:val="20"/>
+        </w:rPr>
+        <w:t>.</w:t>
+      </w:r>
+      <w:r>
+        <w:rPr>
+          <w:sz w:val="20"/>
+          <w:szCs w:val="20"/>
+        </w:rPr>
+        <w:t xml:space="preserve"> </w:t>
+      </w:r>
+      <w:r>
+        <w:rPr>
+          <w:sz w:val="20"/>
+          <w:szCs w:val="20"/>
+        </w:rPr>
+        <w:t>Finally, stations of a Token Ring network must us</w:t>
+      </w:r>
+      <w:r>
+        <w:rPr>
+          <w:sz w:val="20"/>
+          <w:szCs w:val="20"/>
+        </w:rPr>
+        <w:t>e</w:t>
+      </w:r>
+      <w:r>
+        <w:rPr>
+          <w:sz w:val="20"/>
+          <w:szCs w:val="20"/>
+        </w:rPr>
+        <w:t xml:space="preserve"> a Token Ring supported Network Interface Card (NIC) to use the network</w:t>
+      </w:r>
+      <w:r>
+        <w:rPr>
+          <w:sz w:val="20"/>
+          <w:szCs w:val="20"/>
+        </w:rPr>
+        <w:t xml:space="preserve"> </w:t>
+      </w:r>
+      <w:r>
+        <w:rPr>
+          <w:rStyle w:val="selectable"/>
+          <w:color w:val="000000"/>
+        </w:rPr>
+        <w:t>[13]</w:t>
+      </w:r>
+      <w:r>
+        <w:rPr>
+          <w:sz w:val="20"/>
+          <w:szCs w:val="20"/>
+        </w:rPr>
+        <w:t>. This is another example of control of the stations that is required to create a usable Token Ring network.</w:t>
       </w:r>
     </w:p>
     <w:p>
       <w:pPr>
-        <w:rPr>
-          <w:sz w:val="20"/>
-          <w:szCs w:val="20"/>
-        </w:rPr>
-      </w:pPr>
-      <w:r>
-        <w:rPr>
-          <w:sz w:val="20"/>
-          <w:szCs w:val="20"/>
-        </w:rPr>
-        <w:br w:type="page"/>
-      </w:r>
+        <w:tabs>
+          <w:tab w:val="left" w:pos="1860"/>
+        </w:tabs>
+        <w:rPr>
+          <w:sz w:val="20"/>
+          <w:szCs w:val="20"/>
+        </w:rPr>
+      </w:pPr>
     </w:p>
     <w:p>
       <w:pPr>
-        <w:rPr>
-          <w:sz w:val="20"/>
-          <w:szCs w:val="20"/>
-        </w:rPr>
-      </w:pPr>
-      <w:hyperlink r:id="rId21" w:history="1">
-        <w:r>
-          <w:rPr>
-            <w:rStyle w:val="Hyperlink"/>
-            <w:sz w:val="20"/>
-            <w:szCs w:val="20"/>
-          </w:rPr>
-          <w:t>https://www.ibm.com/docs/en/i/7.2?topic=standards-token-ring-networks</w:t>
-        </w:r>
-      </w:hyperlink>
-      <w:r>
-        <w:rPr>
-          <w:rStyle w:val="Hyperlink"/>
-          <w:sz w:val="20"/>
-          <w:szCs w:val="20"/>
-        </w:rPr>
-        <w:t xml:space="preserve"> </w:t>
-      </w:r>
-      <w:r>
-        <w:rPr>
-          <w:sz w:val="20"/>
-          <w:szCs w:val="20"/>
-        </w:rPr>
-        <w:t>(IBM - Token Ring)</w:t>
+        <w:tabs>
+          <w:tab w:val="left" w:pos="1860"/>
+        </w:tabs>
+        <w:rPr>
+          <w:b/>
+          <w:bCs/>
+          <w:sz w:val="24"/>
+          <w:szCs w:val="24"/>
+        </w:rPr>
+      </w:pPr>
+      <w:r>
+        <w:rPr>
+          <w:b/>
+          <w:bCs/>
+          <w:sz w:val="24"/>
+          <w:szCs w:val="24"/>
+        </w:rPr>
+        <w:t>3</w:t>
+      </w:r>
+      <w:r>
+        <w:rPr>
+          <w:b/>
+          <w:bCs/>
+          <w:sz w:val="24"/>
+          <w:szCs w:val="24"/>
+        </w:rPr>
+        <w:t>.</w:t>
+      </w:r>
+      <w:r>
+        <w:rPr>
+          <w:b/>
+          <w:bCs/>
+          <w:sz w:val="24"/>
+          <w:szCs w:val="24"/>
+        </w:rPr>
+        <w:t>b</w:t>
+      </w:r>
+      <w:r>
+        <w:rPr>
+          <w:b/>
+          <w:bCs/>
+          <w:sz w:val="24"/>
+          <w:szCs w:val="24"/>
+        </w:rPr>
+        <w:t>)</w:t>
       </w:r>
     </w:p>
     <w:p>
       <w:pPr>
-        <w:rPr>
-          <w:sz w:val="20"/>
-          <w:szCs w:val="20"/>
-        </w:rPr>
-      </w:pPr>
-      <w:hyperlink r:id="rId22" w:history="1">
-        <w:r>
-          <w:rPr>
-            <w:rStyle w:val="Hyperlink"/>
-            <w:sz w:val="20"/>
-            <w:szCs w:val="20"/>
-          </w:rPr>
-          <w:t>https://www.pcmag.com/encyclopedia/term/token-ring</w:t>
-        </w:r>
-      </w:hyperlink>
-      <w:r>
-        <w:rPr>
-          <w:sz w:val="20"/>
-          <w:szCs w:val="20"/>
-        </w:rPr>
-        <w:t xml:space="preserve"> </w:t>
-      </w:r>
-      <w:r>
-        <w:rPr>
-          <w:sz w:val="20"/>
-          <w:szCs w:val="20"/>
-        </w:rPr>
-        <w:t>(Token Ring)</w:t>
+        <w:tabs>
+          <w:tab w:val="left" w:pos="1860"/>
+        </w:tabs>
+        <w:rPr>
+          <w:sz w:val="20"/>
+          <w:szCs w:val="20"/>
+        </w:rPr>
+      </w:pPr>
+      <w:r>
+        <w:rPr>
+          <w:sz w:val="20"/>
+          <w:szCs w:val="20"/>
+        </w:rPr>
+        <w:t>Token Ring networks utilise a strict ring or star topology where all stations of the network are connected to 2 other stations. Using the method of Token Passing, a token frame is passed sequentially around the network allowing for stations to transmit data between each</w:t>
+      </w:r>
+      <w:r>
+        <w:rPr>
+          <w:sz w:val="20"/>
+          <w:szCs w:val="20"/>
+        </w:rPr>
+        <w:t xml:space="preserve"> </w:t>
+      </w:r>
+      <w:r>
+        <w:rPr>
+          <w:sz w:val="20"/>
+          <w:szCs w:val="20"/>
+        </w:rPr>
+        <w:t>other</w:t>
+      </w:r>
+      <w:r>
+        <w:rPr>
+          <w:sz w:val="20"/>
+          <w:szCs w:val="20"/>
+        </w:rPr>
+        <w:t xml:space="preserve"> </w:t>
+      </w:r>
+      <w:r>
+        <w:rPr>
+          <w:rStyle w:val="selectable"/>
+          <w:color w:val="000000"/>
+        </w:rPr>
+        <w:t>[2]</w:t>
+      </w:r>
+      <w:r>
+        <w:rPr>
+          <w:sz w:val="20"/>
+          <w:szCs w:val="20"/>
+        </w:rPr>
+        <w:t>.</w:t>
+      </w:r>
+      <w:r>
+        <w:rPr>
+          <w:sz w:val="20"/>
+          <w:szCs w:val="20"/>
+        </w:rPr>
+        <w:t xml:space="preserve"> A high level of control around the way stations are connected to one another is required to be able to setup a network in a ring or star topology.</w:t>
+      </w:r>
+      <w:r>
+        <w:rPr>
+          <w:sz w:val="20"/>
+          <w:szCs w:val="20"/>
+        </w:rPr>
+        <w:t xml:space="preserve"> </w:t>
       </w:r>
     </w:p>
     <w:p>
       <w:pPr>
-        <w:rPr>
-          <w:sz w:val="20"/>
-          <w:szCs w:val="20"/>
-        </w:rPr>
-      </w:pPr>
-      <w:hyperlink r:id="rId23" w:history="1">
-        <w:r>
-          <w:rPr>
-            <w:rStyle w:val="Hyperlink"/>
-            <w:sz w:val="20"/>
-            <w:szCs w:val="20"/>
-          </w:rPr>
-          <w:t>https://www.blackbox.be/en-be/page/25363/Resources/Technical-Resources/Black-Box-Explains/networking-standards/token-ring</w:t>
-        </w:r>
-      </w:hyperlink>
-      <w:r>
-        <w:rPr>
-          <w:sz w:val="20"/>
-          <w:szCs w:val="20"/>
-        </w:rPr>
-        <w:t xml:space="preserve"> </w:t>
-      </w:r>
-      <w:r>
-        <w:rPr>
-          <w:sz w:val="20"/>
-          <w:szCs w:val="20"/>
-        </w:rPr>
-        <w:t>(Token Ring)</w:t>
+        <w:tabs>
+          <w:tab w:val="left" w:pos="1860"/>
+        </w:tabs>
+        <w:rPr>
+          <w:sz w:val="20"/>
+          <w:szCs w:val="20"/>
+        </w:rPr>
+      </w:pPr>
+      <w:r>
+        <w:rPr>
+          <w:sz w:val="20"/>
+          <w:szCs w:val="20"/>
+        </w:rPr>
+        <w:t>Let’s use an example to contrast LAN. If we wanted to implement Token Ring into a Wide Area Network (WAN) such as the internet, we must ensure that all stations connected to the internet are connected sequentially and are only connected to 2 other stations.</w:t>
+      </w:r>
+      <w:r>
+        <w:rPr>
+          <w:sz w:val="20"/>
+          <w:szCs w:val="20"/>
+        </w:rPr>
+        <w:t xml:space="preserve"> </w:t>
+      </w:r>
+      <w:r>
+        <w:rPr>
+          <w:sz w:val="20"/>
+          <w:szCs w:val="20"/>
+        </w:rPr>
+        <w:t>Data must be passed unidirectionally from one station to the next</w:t>
+      </w:r>
+      <w:r>
+        <w:rPr>
+          <w:sz w:val="20"/>
+          <w:szCs w:val="20"/>
+        </w:rPr>
+        <w:t xml:space="preserve"> </w:t>
+      </w:r>
+      <w:r>
+        <w:rPr>
+          <w:rStyle w:val="selectable"/>
+          <w:color w:val="000000"/>
+        </w:rPr>
+        <w:t>[2]</w:t>
+      </w:r>
+      <w:r>
+        <w:rPr>
+          <w:sz w:val="20"/>
+          <w:szCs w:val="20"/>
+        </w:rPr>
+        <w:t xml:space="preserve">. </w:t>
+      </w:r>
+      <w:r>
+        <w:rPr>
+          <w:sz w:val="20"/>
+          <w:szCs w:val="20"/>
+        </w:rPr>
+        <w:t>This in itself is an impossible task as we do not control all of the machines and assets that make up the internet.</w:t>
+      </w:r>
+      <w:r>
+        <w:rPr>
+          <w:sz w:val="20"/>
+          <w:szCs w:val="20"/>
+        </w:rPr>
+        <w:t xml:space="preserve"> </w:t>
+      </w:r>
+      <w:r>
+        <w:rPr>
+          <w:sz w:val="20"/>
+          <w:szCs w:val="20"/>
+        </w:rPr>
+        <w:t xml:space="preserve">Also, if data is being passed unidirectionally, we must pass our token to every node connected to the internet before coming back to the transmitter. This would cause an unreasonable amount of lag and security issues as everyone can see the packet being sent. </w:t>
+      </w:r>
+      <w:r>
+        <w:rPr>
+          <w:sz w:val="20"/>
+          <w:szCs w:val="20"/>
+        </w:rPr>
+        <w:t xml:space="preserve">For </w:t>
+      </w:r>
+      <w:r>
+        <w:rPr>
+          <w:sz w:val="20"/>
+          <w:szCs w:val="20"/>
+        </w:rPr>
+        <w:t xml:space="preserve">these </w:t>
+      </w:r>
+      <w:r>
+        <w:rPr>
+          <w:sz w:val="20"/>
+          <w:szCs w:val="20"/>
+        </w:rPr>
+        <w:t>reason</w:t>
+      </w:r>
+      <w:r>
+        <w:rPr>
+          <w:sz w:val="20"/>
+          <w:szCs w:val="20"/>
+        </w:rPr>
+        <w:t>s</w:t>
+      </w:r>
+      <w:r>
+        <w:rPr>
+          <w:sz w:val="20"/>
+          <w:szCs w:val="20"/>
+        </w:rPr>
+        <w:t xml:space="preserve"> this type of network is </w:t>
+      </w:r>
+      <w:r>
+        <w:rPr>
+          <w:sz w:val="20"/>
+          <w:szCs w:val="20"/>
+        </w:rPr>
+        <w:t>best</w:t>
+      </w:r>
+      <w:r>
+        <w:rPr>
+          <w:sz w:val="20"/>
+          <w:szCs w:val="20"/>
+        </w:rPr>
+        <w:t xml:space="preserve"> suited for </w:t>
+      </w:r>
+      <w:r>
+        <w:rPr>
+          <w:sz w:val="20"/>
+          <w:szCs w:val="20"/>
+        </w:rPr>
+        <w:t xml:space="preserve">LAN as </w:t>
+      </w:r>
+      <w:r>
+        <w:rPr>
+          <w:sz w:val="20"/>
+          <w:szCs w:val="20"/>
+        </w:rPr>
+        <w:t xml:space="preserve">we have </w:t>
+      </w:r>
+      <w:r>
+        <w:rPr>
+          <w:sz w:val="20"/>
+          <w:szCs w:val="20"/>
+        </w:rPr>
+        <w:t xml:space="preserve">more control </w:t>
+      </w:r>
+      <w:r>
+        <w:rPr>
+          <w:sz w:val="20"/>
+          <w:szCs w:val="20"/>
+        </w:rPr>
+        <w:t>over the connection topology between machines</w:t>
+      </w:r>
+      <w:r>
+        <w:rPr>
+          <w:sz w:val="20"/>
+          <w:szCs w:val="20"/>
+        </w:rPr>
+        <w:t xml:space="preserve"> and who has access to the LAN</w:t>
+      </w:r>
+      <w:r>
+        <w:rPr>
+          <w:sz w:val="20"/>
+          <w:szCs w:val="20"/>
+        </w:rPr>
+        <w:t>.</w:t>
       </w:r>
     </w:p>
     <w:p>
       <w:pPr>
-        <w:rPr>
-          <w:sz w:val="20"/>
-          <w:szCs w:val="20"/>
-        </w:rPr>
-      </w:pPr>
-      <w:hyperlink r:id="rId24" w:history="1">
-        <w:r>
-          <w:rPr>
-            <w:rStyle w:val="Hyperlink"/>
-            <w:sz w:val="20"/>
-            <w:szCs w:val="20"/>
-          </w:rPr>
-          <w:t>https://www.techtarget.com/searchnetworking/definition/Token-Ring</w:t>
-        </w:r>
-      </w:hyperlink>
-      <w:r>
-        <w:rPr>
-          <w:sz w:val="20"/>
-          <w:szCs w:val="20"/>
-        </w:rPr>
-        <w:t xml:space="preserve"> </w:t>
-      </w:r>
-      <w:r>
-        <w:rPr>
-          <w:sz w:val="20"/>
-          <w:szCs w:val="20"/>
-        </w:rPr>
-        <w:t>(Token Ring)</w:t>
+        <w:tabs>
+          <w:tab w:val="left" w:pos="1860"/>
+        </w:tabs>
+        <w:rPr>
+          <w:sz w:val="20"/>
+          <w:szCs w:val="20"/>
+        </w:rPr>
+      </w:pPr>
+      <w:r>
+        <w:rPr>
+          <w:sz w:val="20"/>
+          <w:szCs w:val="20"/>
+        </w:rPr>
+        <w:t xml:space="preserve">To be able to use a Token Ring network, machines within the network must be fitted with a Token Ring enable NIC </w:t>
+      </w:r>
+      <w:r>
+        <w:rPr>
+          <w:rStyle w:val="selectable"/>
+          <w:color w:val="000000"/>
+        </w:rPr>
+        <w:t>[13]</w:t>
+      </w:r>
+      <w:r>
+        <w:rPr>
+          <w:sz w:val="20"/>
+          <w:szCs w:val="20"/>
+        </w:rPr>
+        <w:t>. This is another key reason around why Token Ring networks are better suited to LAN topologies, as a high level of control of the machines in the network is also required to ensure that all machines include a Token Ring NIC.</w:t>
       </w:r>
     </w:p>
     <w:p>
       <w:pPr>
-        <w:rPr>
-          <w:sz w:val="20"/>
-          <w:szCs w:val="20"/>
-        </w:rPr>
-      </w:pPr>
-      <w:hyperlink r:id="rId25" w:history="1">
-        <w:r>
-          <w:rPr>
-            <w:rStyle w:val="Hyperlink"/>
-            <w:sz w:val="20"/>
-            <w:szCs w:val="20"/>
-          </w:rPr>
-          <w:t>https://computer.howstuffworks.com/ethernet17.htm</w:t>
-        </w:r>
-      </w:hyperlink>
-      <w:r>
-        <w:rPr>
-          <w:sz w:val="20"/>
-          <w:szCs w:val="20"/>
-        </w:rPr>
-        <w:t xml:space="preserve"> (frame gives permission to transmit</w:t>
-      </w:r>
-      <w:r>
-        <w:rPr>
-          <w:sz w:val="20"/>
-          <w:szCs w:val="20"/>
-        </w:rPr>
-        <w:t xml:space="preserve"> – token passing method</w:t>
-      </w:r>
-      <w:r>
-        <w:rPr>
-          <w:sz w:val="20"/>
-          <w:szCs w:val="20"/>
-        </w:rPr>
-        <w:t>)</w:t>
-      </w:r>
+        <w:tabs>
+          <w:tab w:val="left" w:pos="1860"/>
+        </w:tabs>
+        <w:rPr>
+          <w:sz w:val="20"/>
+          <w:szCs w:val="20"/>
+        </w:rPr>
+      </w:pPr>
     </w:p>
     <w:p>
       <w:pPr>
         <w:rPr>
-          <w:sz w:val="20"/>
-          <w:szCs w:val="20"/>
-        </w:rPr>
-      </w:pPr>
-      <w:hyperlink r:id="rId26" w:history="1">
-        <w:r>
-          <w:rPr>
-            <w:rStyle w:val="Hyperlink"/>
-            <w:sz w:val="20"/>
-            <w:szCs w:val="20"/>
-          </w:rPr>
-          <w:t>https://www.geeksforgeeks.org/token-ring-frame-format/</w:t>
-        </w:r>
-      </w:hyperlink>
-      <w:r>
-        <w:rPr>
-          <w:sz w:val="20"/>
-          <w:szCs w:val="20"/>
-        </w:rPr>
-        <w:t xml:space="preserve"> (Token Ring Frame Format)</w:t>
+          <w:rStyle w:val="selectable"/>
+          <w:color w:val="000000"/>
+        </w:rPr>
+      </w:pPr>
+      <w:r>
+        <w:rPr>
+          <w:sz w:val="20"/>
+          <w:szCs w:val="20"/>
+        </w:rPr>
+        <w:br w:type="page"/>
+      </w:r>
+      <w:r>
+        <w:rPr>
+          <w:rStyle w:val="selectable"/>
+          <w:color w:val="000000"/>
+        </w:rPr>
+        <w:lastRenderedPageBreak/>
+        <w:t>[12]S. Ahuja, "IEEE 802.5 (Token Ring) LAN", School of Computing, University of North Florida.</w:t>
       </w:r>
     </w:p>
     <w:p>
       <w:pPr>
         <w:rPr>
-          <w:sz w:val="20"/>
-          <w:szCs w:val="20"/>
-        </w:rPr>
-      </w:pPr>
-      <w:hyperlink r:id="rId27" w:history="1">
-        <w:r>
-          <w:rPr>
-            <w:rStyle w:val="Hyperlink"/>
-            <w:sz w:val="20"/>
-            <w:szCs w:val="20"/>
-          </w:rPr>
-          <w:t>https://www.tutorialspoint.com/framing-in-data-link-layer</w:t>
-        </w:r>
-      </w:hyperlink>
-      <w:r>
-        <w:rPr>
-          <w:sz w:val="20"/>
-          <w:szCs w:val="20"/>
-        </w:rPr>
-        <w:t xml:space="preserve"> (Bit / Byte Stuffing)</w:t>
+          <w:rStyle w:val="selectable"/>
+          <w:sz w:val="20"/>
+          <w:szCs w:val="20"/>
+        </w:rPr>
+      </w:pPr>
+      <w:r>
+        <w:rPr>
+          <w:rStyle w:val="selectable"/>
+          <w:color w:val="000000"/>
+        </w:rPr>
+        <w:t xml:space="preserve">[14]O. C. Ibe, </w:t>
+      </w:r>
+      <w:r>
+        <w:rPr>
+          <w:rStyle w:val="selectable"/>
+          <w:i/>
+          <w:iCs/>
+          <w:color w:val="000000"/>
+        </w:rPr>
+        <w:t>Fundamentals of Data Communication Networks</w:t>
+      </w:r>
+      <w:r>
+        <w:rPr>
+          <w:rStyle w:val="selectable"/>
+          <w:color w:val="000000"/>
+        </w:rPr>
+        <w:t>, 1st ed. Wiley, 2017.</w:t>
       </w:r>
     </w:p>
     <w:p>
       <w:pPr>
         <w:rPr>
-          <w:sz w:val="20"/>
-          <w:szCs w:val="20"/>
-        </w:rPr>
-      </w:pPr>
-      <w:hyperlink r:id="rId28" w:anchor="c03_level1_3" w:history="1">
-        <w:r>
-          <w:rPr>
-            <w:rStyle w:val="Hyperlink"/>
-            <w:sz w:val="20"/>
-            <w:szCs w:val="20"/>
-          </w:rPr>
-          <w:t>https://learning.oreilly.com/library/view/fundamentals-of-data/9781119436256/c03.xhtml#c03_level1_3</w:t>
-        </w:r>
-      </w:hyperlink>
-      <w:r>
-        <w:rPr>
-          <w:sz w:val="20"/>
-          <w:szCs w:val="20"/>
-        </w:rPr>
-        <w:t xml:space="preserve"> (Textbook – Bit stuffing, framing</w:t>
-      </w:r>
-      <w:r>
-        <w:rPr>
-          <w:sz w:val="20"/>
-          <w:szCs w:val="20"/>
-        </w:rPr>
-        <w:t>)</w:t>
+          <w:rStyle w:val="selectable"/>
+          <w:color w:val="000000"/>
+        </w:rPr>
+      </w:pPr>
+      <w:r>
+        <w:rPr>
+          <w:rStyle w:val="selectable"/>
+          <w:color w:val="000000"/>
+        </w:rPr>
+        <w:t xml:space="preserve">[5]B. Glass, "Understanding Token Ring", </w:t>
+      </w:r>
+      <w:r>
+        <w:rPr>
+          <w:rStyle w:val="selectable"/>
+          <w:i/>
+          <w:iCs/>
+          <w:color w:val="000000"/>
+        </w:rPr>
+        <w:t>Byte Magazine</w:t>
+      </w:r>
+      <w:r>
+        <w:rPr>
+          <w:rStyle w:val="selectable"/>
+          <w:color w:val="000000"/>
+        </w:rPr>
+        <w:t>, no. 1, p. 363+, 1989.</w:t>
       </w:r>
     </w:p>
     <w:p>
       <w:pPr>
         <w:rPr>
-          <w:sz w:val="20"/>
-          <w:szCs w:val="20"/>
-        </w:rPr>
-      </w:pPr>
-      <w:hyperlink r:id="rId29" w:history="1">
-        <w:r>
-          <w:rPr>
-            <w:rStyle w:val="Hyperlink"/>
-            <w:sz w:val="20"/>
-            <w:szCs w:val="20"/>
-          </w:rPr>
-          <w:t>https://www.geeksforgeeks.org/bit-stuffing-in-computer-network/</w:t>
-        </w:r>
-      </w:hyperlink>
-      <w:r>
-        <w:rPr>
-          <w:sz w:val="20"/>
-          <w:szCs w:val="20"/>
-        </w:rPr>
-        <w:t xml:space="preserve"> (Bit Stuffing)</w:t>
+          <w:rStyle w:val="selectable"/>
+          <w:color w:val="000000"/>
+        </w:rPr>
+      </w:pPr>
+      <w:r>
+        <w:rPr>
+          <w:rStyle w:val="selectable"/>
+          <w:color w:val="000000"/>
+        </w:rPr>
+        <w:t xml:space="preserve">[8]J. Haugdahl, </w:t>
+      </w:r>
+      <w:r>
+        <w:rPr>
+          <w:rStyle w:val="selectable"/>
+          <w:i/>
+          <w:iCs/>
+          <w:color w:val="000000"/>
+        </w:rPr>
+        <w:t>Network Analysis and Troubleshooting</w:t>
+      </w:r>
+      <w:r>
+        <w:rPr>
+          <w:rStyle w:val="selectable"/>
+          <w:color w:val="000000"/>
+        </w:rPr>
+        <w:t>, 1st ed. Addison-Wesley Professional, 2000, pp. 54-56.</w:t>
       </w:r>
     </w:p>
     <w:p>
       <w:pPr>
         <w:rPr>
-          <w:sz w:val="20"/>
-          <w:szCs w:val="20"/>
-        </w:rPr>
-      </w:pPr>
-      <w:hyperlink r:id="rId30" w:history="1">
-        <w:r>
-          <w:rPr>
-            <w:rStyle w:val="Hyperlink"/>
-            <w:sz w:val="20"/>
-            <w:szCs w:val="20"/>
-          </w:rPr>
-          <w:t>https://www.tutorialspoint.com/what-are-the-token-ring-frame-formats-in-computer-network</w:t>
-        </w:r>
-      </w:hyperlink>
-      <w:r>
-        <w:rPr>
-          <w:sz w:val="20"/>
-          <w:szCs w:val="20"/>
-        </w:rPr>
-        <w:t xml:space="preserve"> (Token Ring Format GOOD)</w:t>
+          <w:rStyle w:val="selectable"/>
+          <w:color w:val="000000"/>
+        </w:rPr>
+      </w:pPr>
+      <w:r>
+        <w:rPr>
+          <w:rStyle w:val="selectable"/>
+          <w:color w:val="000000"/>
+        </w:rPr>
+        <w:t xml:space="preserve">[7]G. Held, </w:t>
+      </w:r>
+      <w:r>
+        <w:rPr>
+          <w:rStyle w:val="selectable"/>
+          <w:i/>
+          <w:iCs/>
+          <w:color w:val="000000"/>
+        </w:rPr>
+        <w:t>Enhancing LAN Performance</w:t>
+      </w:r>
+      <w:r>
+        <w:rPr>
+          <w:rStyle w:val="selectable"/>
+          <w:color w:val="000000"/>
+        </w:rPr>
+        <w:t>, 4th ed. CRC Pres, 2004, p. 111.</w:t>
       </w:r>
     </w:p>
     <w:p>
       <w:pPr>
         <w:rPr>
-          <w:sz w:val="20"/>
-          <w:szCs w:val="20"/>
-        </w:rPr>
-      </w:pPr>
-      <w:hyperlink r:id="rId31" w:history="1">
-        <w:r>
-          <w:rPr>
-            <w:rStyle w:val="Hyperlink"/>
-            <w:sz w:val="20"/>
-            <w:szCs w:val="20"/>
-          </w:rPr>
-          <w:t>https://www.google.com/url?sa=t&amp;rct=j&amp;q=&amp;esrc=s&amp;source=web&amp;cd=&amp;ved=2ahUKEwj7q8Xq6_P0AhUPSGwGHUFiCjgQFnoECA4QAw&amp;url=https%3A%2F%2Fwww.unf.edu%2F~sahuja%2Fcnt5505%2FTokenRing.pdf&amp;usg=AOvVaw3ppiI2yCMMs03rIXWhMAoe</w:t>
-        </w:r>
-      </w:hyperlink>
-      <w:r>
-        <w:rPr>
-          <w:sz w:val="20"/>
-          <w:szCs w:val="20"/>
-        </w:rPr>
-        <w:t xml:space="preserve"> </w:t>
+          <w:rStyle w:val="selectable"/>
+          <w:color w:val="000000"/>
+        </w:rPr>
+      </w:pPr>
+      <w:r>
+        <w:rPr>
+          <w:rStyle w:val="selectable"/>
+          <w:color w:val="000000"/>
+        </w:rPr>
+        <w:t xml:space="preserve">[9]"IEEE 802.5 Token Ring", </w:t>
+      </w:r>
+      <w:r>
+        <w:rPr>
+          <w:rStyle w:val="selectable"/>
+          <w:i/>
+          <w:iCs/>
+          <w:color w:val="000000"/>
+        </w:rPr>
+        <w:t>Network Sorcery</w:t>
+      </w:r>
+      <w:r>
+        <w:rPr>
+          <w:rStyle w:val="selectable"/>
+          <w:color w:val="000000"/>
+        </w:rPr>
+        <w:t>. [Online]. Available: http://www.networksorcery.com/enp/protocol/IEEE8025.htm. [Accessed: 22- Dec- 2021].</w:t>
       </w:r>
     </w:p>
     <w:p>
       <w:pPr>
         <w:rPr>
-          <w:sz w:val="20"/>
-          <w:szCs w:val="20"/>
-        </w:rPr>
-      </w:pPr>
-      <w:hyperlink r:id="rId32" w:history="1">
-        <w:r>
-          <w:rPr>
-            <w:rStyle w:val="Hyperlink"/>
-            <w:sz w:val="20"/>
-            <w:szCs w:val="20"/>
-          </w:rPr>
-          <w:t>https://www.unf.edu/~sahuja/</w:t>
-        </w:r>
-        <w:r>
-          <w:rPr>
-            <w:rStyle w:val="Hyperlink"/>
-            <w:sz w:val="20"/>
-            <w:szCs w:val="20"/>
-          </w:rPr>
-          <w:t>c</w:t>
-        </w:r>
-        <w:r>
-          <w:rPr>
-            <w:rStyle w:val="Hyperlink"/>
-            <w:sz w:val="20"/>
-            <w:szCs w:val="20"/>
-          </w:rPr>
-          <w:t>nt5505/TokenRing.pdf</w:t>
-        </w:r>
-      </w:hyperlink>
-      <w:r>
-        <w:rPr>
-          <w:sz w:val="20"/>
-          <w:szCs w:val="20"/>
-        </w:rPr>
-        <w:t xml:space="preserve"> (ALSO THIS LINK IS SAME AS ABOVE)</w:t>
+          <w:rStyle w:val="selectable"/>
+          <w:color w:val="000000"/>
+        </w:rPr>
+      </w:pPr>
+      <w:r>
+        <w:rPr>
+          <w:rStyle w:val="selectable"/>
+          <w:color w:val="000000"/>
+        </w:rPr>
+        <w:t xml:space="preserve">[13]D. Liu, B. Barber and L. DiGrande, </w:t>
+      </w:r>
+      <w:r>
+        <w:rPr>
+          <w:rStyle w:val="selectable"/>
+          <w:i/>
+          <w:iCs/>
+          <w:color w:val="000000"/>
+        </w:rPr>
+        <w:t>Cisco CCNA/CCENT Exam 640-802, 640-822, 640-816 Preparation Kit</w:t>
+      </w:r>
+      <w:r>
+        <w:rPr>
+          <w:rStyle w:val="selectable"/>
+          <w:color w:val="000000"/>
+        </w:rPr>
+        <w:t>. Syngress, 2009, pp. 1-46.</w:t>
       </w:r>
     </w:p>
     <w:p>
       <w:pPr>
-        <w:pStyle w:val="ListParagraph"/>
-        <w:numPr>
-          <w:ilvl w:val="0"/>
-          <w:numId w:val="5"/>
-        </w:numPr>
-        <w:rPr>
-          <w:sz w:val="20"/>
-          <w:szCs w:val="20"/>
-        </w:rPr>
-      </w:pPr>
-      <w:r>
-        <w:rPr>
-          <w:sz w:val="20"/>
-          <w:szCs w:val="20"/>
-        </w:rPr>
-        <w:t>PDF</w:t>
+        <w:rPr>
+          <w:rStyle w:val="selectable"/>
+          <w:color w:val="000000"/>
+        </w:rPr>
+      </w:pPr>
+      <w:r>
+        <w:rPr>
+          <w:rStyle w:val="selectable"/>
+          <w:color w:val="000000"/>
+        </w:rPr>
+        <w:t xml:space="preserve">[3]N. Pidgeon, "Alternative Network Technologies: Token Ring", </w:t>
+      </w:r>
+      <w:r>
+        <w:rPr>
+          <w:rStyle w:val="selectable"/>
+          <w:i/>
+          <w:iCs/>
+          <w:color w:val="000000"/>
+        </w:rPr>
+        <w:t>HowStuffWorks</w:t>
+      </w:r>
+      <w:r>
+        <w:rPr>
+          <w:rStyle w:val="selectable"/>
+          <w:color w:val="000000"/>
+        </w:rPr>
+        <w:t>. [Online]. Available: https://computer.howstuffworks.com/ethernet17.htm. [Accessed: 22- Dec- 2021].</w:t>
       </w:r>
     </w:p>
     <w:p>
       <w:pPr>
-        <w:pStyle w:val="ListParagraph"/>
-        <w:numPr>
-          <w:ilvl w:val="0"/>
-          <w:numId w:val="5"/>
-        </w:numPr>
-        <w:rPr>
-          <w:sz w:val="20"/>
-          <w:szCs w:val="20"/>
-        </w:rPr>
-      </w:pPr>
-      <w:r>
-        <w:rPr>
-          <w:sz w:val="20"/>
-          <w:szCs w:val="20"/>
-        </w:rPr>
-        <w:t>Token Ring P</w:t>
-      </w:r>
-      <w:r>
-        <w:rPr>
-          <w:sz w:val="20"/>
-          <w:szCs w:val="20"/>
-        </w:rPr>
-        <w:t>PT</w:t>
+        <w:rPr>
+          <w:rStyle w:val="selectable"/>
+          <w:color w:val="000000"/>
+        </w:rPr>
+      </w:pPr>
+      <w:r>
+        <w:rPr>
+          <w:rStyle w:val="selectable"/>
+          <w:color w:val="000000"/>
+        </w:rPr>
+        <w:t xml:space="preserve">[10]"Token Ring frame format", </w:t>
+      </w:r>
+      <w:r>
+        <w:rPr>
+          <w:rStyle w:val="selectable"/>
+          <w:i/>
+          <w:iCs/>
+          <w:color w:val="000000"/>
+        </w:rPr>
+        <w:t>GeeksForGeeks</w:t>
+      </w:r>
+      <w:r>
+        <w:rPr>
+          <w:rStyle w:val="selectable"/>
+          <w:color w:val="000000"/>
+        </w:rPr>
+        <w:t>, 2019. [Online]. Available: https://www.geeksforgeeks.org/token-ring-frame-format/. [Accessed: 22- Dec- 2021].</w:t>
       </w:r>
     </w:p>
     <w:p>
       <w:pPr>
-        <w:pStyle w:val="ListParagraph"/>
-        <w:numPr>
-          <w:ilvl w:val="0"/>
-          <w:numId w:val="5"/>
-        </w:numPr>
-        <w:rPr>
-          <w:b/>
-          <w:bCs/>
-          <w:sz w:val="20"/>
-          <w:szCs w:val="20"/>
-        </w:rPr>
-      </w:pPr>
-      <w:r>
-        <w:rPr>
-          <w:b/>
-          <w:bCs/>
-          <w:sz w:val="20"/>
-          <w:szCs w:val="20"/>
-        </w:rPr>
-        <w:t>Says the words Point-to-point</w:t>
+        <w:rPr>
+          <w:rStyle w:val="selectable"/>
+          <w:color w:val="000000"/>
+        </w:rPr>
+      </w:pPr>
+      <w:r>
+        <w:rPr>
+          <w:rStyle w:val="selectable"/>
+          <w:color w:val="000000"/>
+        </w:rPr>
+        <w:t xml:space="preserve">[11]"Token Ring IEEE 802.5", </w:t>
+      </w:r>
+      <w:r>
+        <w:rPr>
+          <w:rStyle w:val="selectable"/>
+          <w:i/>
+          <w:iCs/>
+          <w:color w:val="000000"/>
+        </w:rPr>
+        <w:t>IBM</w:t>
+      </w:r>
+      <w:r>
+        <w:rPr>
+          <w:rStyle w:val="selectable"/>
+          <w:color w:val="000000"/>
+        </w:rPr>
+        <w:t>. [Online]. Available: https://www.ibm.com/docs/en/zvm/7.2?topic=structure-token-ring-ieee-8025. [Accessed: 24- Dec- 2021].</w:t>
       </w:r>
     </w:p>
     <w:p>
       <w:pPr>
         <w:rPr>
-          <w:sz w:val="20"/>
-          <w:szCs w:val="20"/>
-        </w:rPr>
-      </w:pPr>
-      <w:hyperlink r:id="rId33" w:history="1">
-        <w:r>
-          <w:rPr>
-            <w:rStyle w:val="Hyperlink"/>
-            <w:sz w:val="20"/>
-            <w:szCs w:val="20"/>
-          </w:rPr>
-          <w:t>https://flylib.com/books/en/1.180.1.20/1/</w:t>
-        </w:r>
-      </w:hyperlink>
-      <w:r>
-        <w:rPr>
-          <w:sz w:val="20"/>
-          <w:szCs w:val="20"/>
-        </w:rPr>
-        <w:t xml:space="preserve"> (Massive document all about Token Ring)</w:t>
+          <w:rStyle w:val="selectable"/>
+          <w:color w:val="000000"/>
+        </w:rPr>
+      </w:pPr>
+      <w:r>
+        <w:rPr>
+          <w:rStyle w:val="selectable"/>
+          <w:color w:val="000000"/>
+        </w:rPr>
+        <w:t xml:space="preserve">[2]"Token-ring networks", </w:t>
+      </w:r>
+      <w:r>
+        <w:rPr>
+          <w:rStyle w:val="selectable"/>
+          <w:i/>
+          <w:iCs/>
+          <w:color w:val="000000"/>
+        </w:rPr>
+        <w:t>IBM</w:t>
+      </w:r>
+      <w:r>
+        <w:rPr>
+          <w:rStyle w:val="selectable"/>
+          <w:color w:val="000000"/>
+        </w:rPr>
+        <w:t>. [Online]. Available: https://www.ibm.com/docs/en/i/7.2?topic=standards-token-ring-networks. [Accessed: 22- Dec- 2021].</w:t>
+      </w:r>
+      <w:r>
+        <w:rPr>
+          <w:rStyle w:val="selectable"/>
+          <w:color w:val="000000"/>
+        </w:rPr>
+        <w:t xml:space="preserve"> </w:t>
       </w:r>
     </w:p>
     <w:p>
       <w:pPr>
         <w:rPr>
-          <w:sz w:val="20"/>
-          <w:szCs w:val="20"/>
-        </w:rPr>
-      </w:pPr>
+          <w:rStyle w:val="selectable"/>
+          <w:color w:val="000000"/>
+        </w:rPr>
+      </w:pPr>
+      <w:r>
+        <w:rPr>
+          <w:rStyle w:val="selectable"/>
+          <w:color w:val="000000"/>
+        </w:rPr>
+        <w:t xml:space="preserve">[1]J. Walrand and P. Varaiya, </w:t>
+      </w:r>
+      <w:r>
+        <w:rPr>
+          <w:rStyle w:val="selectable"/>
+          <w:i/>
+          <w:iCs/>
+          <w:color w:val="000000"/>
+        </w:rPr>
+        <w:t>High-Performance Communication Networks</w:t>
+      </w:r>
+      <w:r>
+        <w:rPr>
+          <w:rStyle w:val="selectable"/>
+          <w:color w:val="000000"/>
+        </w:rPr>
+        <w:t>, 2nd ed. Elsevier Inc, 2000, pp. 103-154.</w:t>
+      </w:r>
     </w:p>
     <w:p>
       <w:pPr>
         <w:rPr>
-          <w:sz w:val="20"/>
-          <w:szCs w:val="20"/>
-        </w:rPr>
-      </w:pPr>
-      <w:hyperlink r:id="rId34" w:history="1">
-        <w:r>
-          <w:rPr>
-            <w:rStyle w:val="Hyperlink"/>
-            <w:sz w:val="20"/>
-            <w:szCs w:val="20"/>
-          </w:rPr>
-          <w:t>https://www.geeksforgeeks.org/framing-in-data-link-layer/</w:t>
-        </w:r>
-      </w:hyperlink>
-      <w:r>
-        <w:rPr>
-          <w:sz w:val="20"/>
-          <w:szCs w:val="20"/>
-        </w:rPr>
-        <w:t xml:space="preserve"> </w:t>
+          <w:rStyle w:val="selectable"/>
+          <w:color w:val="000000"/>
+        </w:rPr>
+      </w:pPr>
+      <w:r>
+        <w:rPr>
+          <w:rStyle w:val="selectable"/>
+          <w:color w:val="000000"/>
+        </w:rPr>
+        <w:t xml:space="preserve">[6]"What are the Token Ring Frame Formats in Computer Network?", </w:t>
+      </w:r>
+      <w:r>
+        <w:rPr>
+          <w:rStyle w:val="selectable"/>
+          <w:i/>
+          <w:iCs/>
+          <w:color w:val="000000"/>
+        </w:rPr>
+        <w:t>Tutorialspoint.com</w:t>
+      </w:r>
+      <w:r>
+        <w:rPr>
+          <w:rStyle w:val="selectable"/>
+          <w:color w:val="000000"/>
+        </w:rPr>
+        <w:t>, 2021. [Online]. Available: https://www.tutorialspoint.com/what-are-the-token-ring-frame-formats-in-computer-network. [Accessed: 22- Dec- 2021].</w:t>
       </w:r>
     </w:p>
     <w:p>
       <w:pPr>
         <w:rPr>
-          <w:sz w:val="20"/>
-          <w:szCs w:val="20"/>
-        </w:rPr>
-      </w:pPr>
-      <w:hyperlink r:id="rId35" w:history="1">
-        <w:r>
-          <w:rPr>
-            <w:rStyle w:val="Hyperlink"/>
-            <w:sz w:val="20"/>
-            <w:szCs w:val="20"/>
-          </w:rPr>
-          <w:t>http://www.networksorcery.com/enp/protocol/IEEE8025.htm</w:t>
-        </w:r>
-      </w:hyperlink>
-      <w:r>
-        <w:rPr>
-          <w:sz w:val="20"/>
-          <w:szCs w:val="20"/>
-        </w:rPr>
-        <w:t xml:space="preserve"> (Another great massive document)</w:t>
+          <w:rStyle w:val="selectable"/>
+          <w:color w:val="000000"/>
+        </w:rPr>
+      </w:pPr>
+      <w:r>
+        <w:rPr>
+          <w:rStyle w:val="selectable"/>
+          <w:color w:val="000000"/>
+        </w:rPr>
+        <w:t xml:space="preserve">[4]A. Zola, K. Ferguson and J. Burke, "Token ring", </w:t>
+      </w:r>
+      <w:r>
+        <w:rPr>
+          <w:rStyle w:val="selectable"/>
+          <w:i/>
+          <w:iCs/>
+          <w:color w:val="000000"/>
+        </w:rPr>
+        <w:t>TechTarget - SearchNetworking</w:t>
+      </w:r>
+      <w:r>
+        <w:rPr>
+          <w:rStyle w:val="selectable"/>
+          <w:color w:val="000000"/>
+        </w:rPr>
+        <w:t>, 2021. [Online]. Available: https://www.techtarget.com/searchnetworking/definition/Token-Ring. [Accessed: 22- Dec- 2021].</w:t>
       </w:r>
     </w:p>
     <w:p>
@@ -4209,94 +5359,6 @@
           <w:szCs w:val="20"/>
         </w:rPr>
       </w:pPr>
-      <w:r>
-        <w:rPr>
-          <w:sz w:val="20"/>
-          <w:szCs w:val="20"/>
-        </w:rPr>
-        <w:t>Network Analysis and Troubleshooting (</w:t>
-      </w:r>
-      <w:hyperlink r:id="rId36" w:anchor="v=onepage&amp;q=j%20and%20k%20nondata%20manchester&amp;f=false" w:history="1">
-        <w:r>
-          <w:rPr>
-            <w:rStyle w:val="Hyperlink"/>
-            <w:sz w:val="20"/>
-            <w:szCs w:val="20"/>
-          </w:rPr>
-          <w:t>https://books.google.com.au/books?id=dCcNjsfj-CwC&amp;pg=PA56&amp;lpg=PA56&amp;dq=j+and+k+nondata+manchester&amp;source=bl&amp;ots=rpDMGAP-2f&amp;sig=ACfU3U0Rb8PkcqKdqwppMFeDAb16LnJ3jQ&amp;hl=en&amp;sa=X&amp;ved=2ahUKEwivksXg34D1AhWORWwGHWudBH8Q6AF6BAgFEAM#v=onepage&amp;q=j%20and%20k%20nondata%20manchester&amp;f=false</w:t>
-        </w:r>
-      </w:hyperlink>
-      <w:r>
-        <w:rPr>
-          <w:sz w:val="20"/>
-          <w:szCs w:val="20"/>
-        </w:rPr>
-        <w:t xml:space="preserve">) – J. Scott </w:t>
-      </w:r>
-      <w:proofErr w:type="spellStart"/>
-      <w:r>
-        <w:rPr>
-          <w:sz w:val="20"/>
-          <w:szCs w:val="20"/>
-        </w:rPr>
-        <w:t>Haugdahi</w:t>
-      </w:r>
-      <w:proofErr w:type="spellEnd"/>
-      <w:r>
-        <w:rPr>
-          <w:sz w:val="20"/>
-          <w:szCs w:val="20"/>
-        </w:rPr>
-        <w:t xml:space="preserve"> – Pages 54 TO 56</w:t>
-      </w:r>
-    </w:p>
-    <w:p>
-      <w:pPr>
-        <w:rPr>
-          <w:sz w:val="20"/>
-          <w:szCs w:val="20"/>
-        </w:rPr>
-      </w:pPr>
-      <w:r>
-        <w:rPr>
-          <w:noProof/>
-        </w:rPr>
-        <w:drawing>
-          <wp:inline distT="0" distB="0" distL="0" distR="0" wp14:anchorId="47A201EE" wp14:editId="76545DCE">
-            <wp:extent cx="5731510" cy="1035050"/>
-            <wp:effectExtent l="0" t="0" r="2540" b="0"/>
-            <wp:docPr id="3" name="Picture 3" descr="Text&#10;&#10;Description automatically generated with medium confidence"/>
-            <wp:cNvGraphicFramePr>
-              <a:graphicFrameLocks xmlns:a="http://schemas.openxmlformats.org/drawingml/2006/main" noChangeAspect="1"/>
-            </wp:cNvGraphicFramePr>
-            <a:graphic xmlns:a="http://schemas.openxmlformats.org/drawingml/2006/main">
-              <a:graphicData uri="http://schemas.openxmlformats.org/drawingml/2006/picture">
-                <pic:pic xmlns:pic="http://schemas.openxmlformats.org/drawingml/2006/picture">
-                  <pic:nvPicPr>
-                    <pic:cNvPr id="3" name="Picture 3" descr="Text&#10;&#10;Description automatically generated with medium confidence"/>
-                    <pic:cNvPicPr/>
-                  </pic:nvPicPr>
-                  <pic:blipFill>
-                    <a:blip r:embed="rId37"/>
-                    <a:stretch>
-                      <a:fillRect/>
-                    </a:stretch>
-                  </pic:blipFill>
-                  <pic:spPr>
-                    <a:xfrm>
-                      <a:off x="0" y="0"/>
-                      <a:ext cx="5731510" cy="1035050"/>
-                    </a:xfrm>
-                    <a:prstGeom prst="rect">
-                      <a:avLst/>
-                    </a:prstGeom>
-                  </pic:spPr>
-                </pic:pic>
-              </a:graphicData>
-            </a:graphic>
-          </wp:inline>
-        </w:drawing>
-      </w:r>
     </w:p>
     <w:sectPr>
       <w:pgSz w:w="11906" w:h="16838"/>
@@ -5498,6 +6560,11 @@
       <w:u w:val="single"/>
     </w:rPr>
   </w:style>
+  <w:style w:type="character" w:customStyle="1" w:styleId="selectable">
+    <w:name w:val="selectable"/>
+    <w:basedOn w:val="DefaultParagraphFont"/>
+    <w:rsid w:val="0067210E"/>
+  </w:style>
 </w:styles>
 </file>
 

</xml_diff>

<commit_message>
COMP2250 Assignment done - slight changes to references
</commit_message>
<xml_diff>
--- a/2021/S3/COMP2250/Assignment 1/Assignment 1, Part B (Token Ring Research Document).docx
+++ b/2021/S3/COMP2250/Assignment 1/Assignment 1, Part B (Token Ring Research Document).docx
@@ -1077,42 +1077,7 @@
           <w:sz w:val="20"/>
           <w:szCs w:val="20"/>
         </w:rPr>
-        <w:t xml:space="preserve">. </w:t>
-      </w:r>
-      <w:r>
-        <w:rPr>
-          <w:sz w:val="20"/>
-          <w:szCs w:val="20"/>
-        </w:rPr>
-        <w:t xml:space="preserve">If an error </w:t>
-      </w:r>
-      <w:r>
-        <w:rPr>
-          <w:sz w:val="20"/>
-          <w:szCs w:val="20"/>
-        </w:rPr>
-        <w:t>is discovered</w:t>
-      </w:r>
-      <w:r>
-        <w:rPr>
-          <w:sz w:val="20"/>
-          <w:szCs w:val="20"/>
-        </w:rPr>
-        <w:t>,</w:t>
-      </w:r>
-      <w:r>
-        <w:rPr>
-          <w:sz w:val="20"/>
-          <w:szCs w:val="20"/>
-        </w:rPr>
-        <w:t xml:space="preserve"> the node </w:t>
-      </w:r>
-      <w:r>
-        <w:rPr>
-          <w:sz w:val="20"/>
-          <w:szCs w:val="20"/>
-        </w:rPr>
-        <w:t>will make an amendment to frame indicating that an error has occurred</w:t>
+        <w:t>. If an error is discovered, the node will make an amendment to frame indicating that an error has occurred</w:t>
       </w:r>
       <w:r>
         <w:rPr>
@@ -4260,7 +4225,21 @@
           <w:rStyle w:val="selectable"/>
           <w:color w:val="000000"/>
         </w:rPr>
-        <w:t>[14]</w:t>
+        <w:t>[</w:t>
+      </w:r>
+      <w:r>
+        <w:rPr>
+          <w:rStyle w:val="selectable"/>
+          <w:color w:val="000000"/>
+        </w:rPr>
+        <w:t>12</w:t>
+      </w:r>
+      <w:r>
+        <w:rPr>
+          <w:rStyle w:val="selectable"/>
+          <w:color w:val="000000"/>
+        </w:rPr>
+        <w:t>]</w:t>
       </w:r>
       <w:r>
         <w:rPr>
@@ -4676,49 +4655,7 @@
           <w:sz w:val="20"/>
           <w:szCs w:val="20"/>
         </w:rPr>
-        <w:t xml:space="preserve"> </w:t>
-      </w:r>
-      <w:r>
-        <w:rPr>
-          <w:sz w:val="20"/>
-          <w:szCs w:val="20"/>
-        </w:rPr>
-        <w:t>e</w:t>
-      </w:r>
-      <w:r>
-        <w:rPr>
-          <w:sz w:val="20"/>
-          <w:szCs w:val="20"/>
-        </w:rPr>
-        <w:t>rror</w:t>
-      </w:r>
-      <w:r>
-        <w:rPr>
-          <w:sz w:val="20"/>
-          <w:szCs w:val="20"/>
-        </w:rPr>
-        <w:t xml:space="preserve"> d</w:t>
-      </w:r>
-      <w:r>
-        <w:rPr>
-          <w:sz w:val="20"/>
-          <w:szCs w:val="20"/>
-        </w:rPr>
-        <w:t>et</w:t>
-      </w:r>
-      <w:r>
-        <w:rPr>
-          <w:sz w:val="20"/>
-          <w:szCs w:val="20"/>
-        </w:rPr>
-        <w:t>e</w:t>
-      </w:r>
-      <w:r>
-        <w:rPr>
-          <w:sz w:val="20"/>
-          <w:szCs w:val="20"/>
-        </w:rPr>
-        <w:t>cted bit</w:t>
+        <w:t xml:space="preserve"> error detected bit</w:t>
       </w:r>
       <w:r>
         <w:rPr>
@@ -4753,35 +4690,7 @@
           <w:sz w:val="20"/>
           <w:szCs w:val="20"/>
         </w:rPr>
-        <w:t xml:space="preserve"> This value is initially set to 0</w:t>
-      </w:r>
-      <w:r>
-        <w:rPr>
-          <w:sz w:val="20"/>
-          <w:szCs w:val="20"/>
-        </w:rPr>
-        <w:t xml:space="preserve"> to indicate that there are no errors in the frame</w:t>
-      </w:r>
-      <w:r>
-        <w:rPr>
-          <w:sz w:val="20"/>
-          <w:szCs w:val="20"/>
-        </w:rPr>
-        <w:t>. As the token is passed from station to station, each host will check the frame, and</w:t>
-      </w:r>
-      <w:r>
-        <w:rPr>
-          <w:sz w:val="20"/>
-          <w:szCs w:val="20"/>
-        </w:rPr>
-        <w:t>,</w:t>
-      </w:r>
-      <w:r>
-        <w:rPr>
-          <w:sz w:val="20"/>
-          <w:szCs w:val="20"/>
-        </w:rPr>
-        <w:t xml:space="preserve"> upon error detection, will change the E bit value to a 1, indicating an error has been identified in the frame</w:t>
+        <w:t xml:space="preserve"> This value is initially set to 0 to indicate that there are no errors in the frame. As the token is passed from station to station, each host will check the frame, and, upon error detection, will change the E bit value to a 1, indicating an error has been identified in the frame</w:t>
       </w:r>
       <w:r>
         <w:rPr>
@@ -4942,7 +4851,21 @@
           <w:rStyle w:val="selectable"/>
           <w:color w:val="000000"/>
         </w:rPr>
-        <w:t>[12]</w:t>
+        <w:t>[</w:t>
+      </w:r>
+      <w:r>
+        <w:rPr>
+          <w:rStyle w:val="selectable"/>
+          <w:color w:val="000000"/>
+        </w:rPr>
+        <w:t>13</w:t>
+      </w:r>
+      <w:r>
+        <w:rPr>
+          <w:rStyle w:val="selectable"/>
+          <w:color w:val="000000"/>
+        </w:rPr>
+        <w:t>]</w:t>
       </w:r>
       <w:r>
         <w:rPr>
@@ -5121,7 +5044,28 @@
           <w:rStyle w:val="selectable"/>
           <w:color w:val="000000"/>
         </w:rPr>
-        <w:t>[15]</w:t>
+        <w:t>[</w:t>
+      </w:r>
+      <w:r>
+        <w:rPr>
+          <w:rStyle w:val="selectable"/>
+          <w:color w:val="000000"/>
+        </w:rPr>
+        <w:t>1</w:t>
+      </w:r>
+      <w:r>
+        <w:rPr>
+          <w:rStyle w:val="selectable"/>
+          <w:color w:val="000000"/>
+        </w:rPr>
+        <w:t>4</w:t>
+      </w:r>
+      <w:r>
+        <w:rPr>
+          <w:rStyle w:val="selectable"/>
+          <w:color w:val="000000"/>
+        </w:rPr>
+        <w:t>]</w:t>
       </w:r>
       <w:r>
         <w:rPr>
@@ -5471,7 +5415,28 @@
           <w:rStyle w:val="selectable"/>
           <w:color w:val="000000"/>
         </w:rPr>
-        <w:t>[13]</w:t>
+        <w:t>[</w:t>
+      </w:r>
+      <w:r>
+        <w:rPr>
+          <w:rStyle w:val="selectable"/>
+          <w:color w:val="000000"/>
+        </w:rPr>
+        <w:t>1</w:t>
+      </w:r>
+      <w:r>
+        <w:rPr>
+          <w:rStyle w:val="selectable"/>
+          <w:color w:val="000000"/>
+        </w:rPr>
+        <w:t>5</w:t>
+      </w:r>
+      <w:r>
+        <w:rPr>
+          <w:rStyle w:val="selectable"/>
+          <w:color w:val="000000"/>
+        </w:rPr>
+        <w:t>]</w:t>
       </w:r>
       <w:r>
         <w:rPr>
@@ -5528,17 +5493,620 @@
           <w:sz w:val="24"/>
           <w:szCs w:val="24"/>
         </w:rPr>
-        <w:t>3</w:t>
-      </w:r>
-      <w:r>
-        <w:rPr>
+        <w:t>3.b)</w:t>
+      </w:r>
+    </w:p>
+    <w:p>
+      <w:pPr>
+        <w:tabs>
+          <w:tab w:val="left" w:pos="1860"/>
+        </w:tabs>
+        <w:rPr>
+          <w:sz w:val="20"/>
+          <w:szCs w:val="20"/>
+        </w:rPr>
+      </w:pPr>
+      <w:r>
+        <w:rPr>
+          <w:sz w:val="20"/>
+          <w:szCs w:val="20"/>
+        </w:rPr>
+        <w:t xml:space="preserve">Token Ring networks utilise a strict ring or star topology where all stations of the network are connected to 2 other stations. Using the method of </w:t>
+      </w:r>
+      <w:r>
+        <w:rPr>
+          <w:sz w:val="20"/>
+          <w:szCs w:val="20"/>
+        </w:rPr>
+        <w:t>t</w:t>
+      </w:r>
+      <w:r>
+        <w:rPr>
+          <w:sz w:val="20"/>
+          <w:szCs w:val="20"/>
+        </w:rPr>
+        <w:t xml:space="preserve">oken </w:t>
+      </w:r>
+      <w:r>
+        <w:rPr>
+          <w:sz w:val="20"/>
+          <w:szCs w:val="20"/>
+        </w:rPr>
+        <w:t>p</w:t>
+      </w:r>
+      <w:r>
+        <w:rPr>
+          <w:sz w:val="20"/>
+          <w:szCs w:val="20"/>
+        </w:rPr>
+        <w:t>assing, a token frame is passed sequentially around the network allowing for stations to transmit data between each</w:t>
+      </w:r>
+      <w:r>
+        <w:rPr>
+          <w:sz w:val="20"/>
+          <w:szCs w:val="20"/>
+        </w:rPr>
+        <w:t xml:space="preserve"> </w:t>
+      </w:r>
+      <w:r>
+        <w:rPr>
+          <w:sz w:val="20"/>
+          <w:szCs w:val="20"/>
+        </w:rPr>
+        <w:t>other</w:t>
+      </w:r>
+      <w:r>
+        <w:rPr>
+          <w:sz w:val="20"/>
+          <w:szCs w:val="20"/>
+        </w:rPr>
+        <w:t xml:space="preserve"> </w:t>
+      </w:r>
+      <w:r>
+        <w:rPr>
+          <w:rStyle w:val="selectable"/>
+          <w:color w:val="000000"/>
+        </w:rPr>
+        <w:t>[2]</w:t>
+      </w:r>
+      <w:r>
+        <w:rPr>
+          <w:sz w:val="20"/>
+          <w:szCs w:val="20"/>
+        </w:rPr>
+        <w:t>.</w:t>
+      </w:r>
+      <w:r>
+        <w:rPr>
+          <w:sz w:val="20"/>
+          <w:szCs w:val="20"/>
+        </w:rPr>
+        <w:t xml:space="preserve"> A high level of control around the way stations are connected to one another is required to be able to setup a network in a ring or star topology.</w:t>
+      </w:r>
+      <w:r>
+        <w:rPr>
+          <w:sz w:val="20"/>
+          <w:szCs w:val="20"/>
+        </w:rPr>
+        <w:t xml:space="preserve"> </w:t>
+      </w:r>
+    </w:p>
+    <w:p>
+      <w:pPr>
+        <w:tabs>
+          <w:tab w:val="left" w:pos="1860"/>
+        </w:tabs>
+        <w:rPr>
+          <w:sz w:val="20"/>
+          <w:szCs w:val="20"/>
+        </w:rPr>
+      </w:pPr>
+      <w:r>
+        <w:rPr>
+          <w:sz w:val="20"/>
+          <w:szCs w:val="20"/>
+        </w:rPr>
+        <w:t xml:space="preserve">Let’s use an example to contrast LAN. If we wanted to implement </w:t>
+      </w:r>
+      <w:r>
+        <w:rPr>
+          <w:sz w:val="20"/>
+          <w:szCs w:val="20"/>
+        </w:rPr>
+        <w:t>t</w:t>
+      </w:r>
+      <w:r>
+        <w:rPr>
+          <w:sz w:val="20"/>
+          <w:szCs w:val="20"/>
+        </w:rPr>
+        <w:t xml:space="preserve">oken </w:t>
+      </w:r>
+      <w:r>
+        <w:rPr>
+          <w:sz w:val="20"/>
+          <w:szCs w:val="20"/>
+        </w:rPr>
+        <w:t>r</w:t>
+      </w:r>
+      <w:r>
+        <w:rPr>
+          <w:sz w:val="20"/>
+          <w:szCs w:val="20"/>
+        </w:rPr>
+        <w:t>ing into a Wide Area Network (WAN) such as the internet, we must ensure that all stations connected to the internet are connected sequentially and are only connected to 2 other stations.</w:t>
+      </w:r>
+      <w:r>
+        <w:rPr>
+          <w:sz w:val="20"/>
+          <w:szCs w:val="20"/>
+        </w:rPr>
+        <w:t xml:space="preserve"> </w:t>
+      </w:r>
+      <w:r>
+        <w:rPr>
+          <w:sz w:val="20"/>
+          <w:szCs w:val="20"/>
+        </w:rPr>
+        <w:t>Data must be passed unidirectionally from one station to the next</w:t>
+      </w:r>
+      <w:r>
+        <w:rPr>
+          <w:sz w:val="20"/>
+          <w:szCs w:val="20"/>
+        </w:rPr>
+        <w:t xml:space="preserve"> </w:t>
+      </w:r>
+      <w:r>
+        <w:rPr>
+          <w:rStyle w:val="selectable"/>
+          <w:color w:val="000000"/>
+        </w:rPr>
+        <w:t>[2]</w:t>
+      </w:r>
+      <w:r>
+        <w:rPr>
+          <w:sz w:val="20"/>
+          <w:szCs w:val="20"/>
+        </w:rPr>
+        <w:t xml:space="preserve">. </w:t>
+      </w:r>
+      <w:r>
+        <w:rPr>
+          <w:sz w:val="20"/>
+          <w:szCs w:val="20"/>
+        </w:rPr>
+        <w:t>This is</w:t>
+      </w:r>
+      <w:r>
+        <w:rPr>
+          <w:sz w:val="20"/>
+          <w:szCs w:val="20"/>
+        </w:rPr>
+        <w:t xml:space="preserve"> a near</w:t>
+      </w:r>
+      <w:r>
+        <w:rPr>
+          <w:sz w:val="20"/>
+          <w:szCs w:val="20"/>
+        </w:rPr>
+        <w:t xml:space="preserve"> impossible task as we do not control </w:t>
+      </w:r>
+      <w:r>
+        <w:rPr>
+          <w:sz w:val="20"/>
+          <w:szCs w:val="20"/>
+        </w:rPr>
+        <w:t>all</w:t>
+      </w:r>
+      <w:r>
+        <w:rPr>
+          <w:sz w:val="20"/>
+          <w:szCs w:val="20"/>
+        </w:rPr>
+        <w:t xml:space="preserve"> the machines and assets that make up the internet.</w:t>
+      </w:r>
+      <w:r>
+        <w:rPr>
+          <w:sz w:val="20"/>
+          <w:szCs w:val="20"/>
+        </w:rPr>
+        <w:t xml:space="preserve"> </w:t>
+      </w:r>
+      <w:r>
+        <w:rPr>
+          <w:sz w:val="20"/>
+          <w:szCs w:val="20"/>
+        </w:rPr>
+        <w:t xml:space="preserve">Also, if data is being passed unidirectionally, we must pass our token to every node connected to the internet before coming back to the transmitter. This would cause an unreasonable amount of lag and </w:t>
+      </w:r>
+      <w:r>
+        <w:rPr>
+          <w:sz w:val="20"/>
+          <w:szCs w:val="20"/>
+        </w:rPr>
+        <w:t xml:space="preserve">a </w:t>
+      </w:r>
+      <w:r>
+        <w:rPr>
+          <w:sz w:val="20"/>
+          <w:szCs w:val="20"/>
+        </w:rPr>
+        <w:t>severe security issue</w:t>
+      </w:r>
+      <w:r>
+        <w:rPr>
+          <w:sz w:val="20"/>
+          <w:szCs w:val="20"/>
+        </w:rPr>
+        <w:t xml:space="preserve"> as </w:t>
+      </w:r>
+      <w:r>
+        <w:rPr>
+          <w:sz w:val="20"/>
+          <w:szCs w:val="20"/>
+        </w:rPr>
+        <w:t>every node of the internet can see everyone else’s traffic</w:t>
+      </w:r>
+      <w:r>
+        <w:rPr>
+          <w:sz w:val="20"/>
+          <w:szCs w:val="20"/>
+        </w:rPr>
+        <w:t xml:space="preserve">. </w:t>
+      </w:r>
+      <w:r>
+        <w:rPr>
+          <w:sz w:val="20"/>
+          <w:szCs w:val="20"/>
+        </w:rPr>
+        <w:t xml:space="preserve">For </w:t>
+      </w:r>
+      <w:r>
+        <w:rPr>
+          <w:sz w:val="20"/>
+          <w:szCs w:val="20"/>
+        </w:rPr>
+        <w:t xml:space="preserve">these </w:t>
+      </w:r>
+      <w:r>
+        <w:rPr>
+          <w:sz w:val="20"/>
+          <w:szCs w:val="20"/>
+        </w:rPr>
+        <w:t>reason</w:t>
+      </w:r>
+      <w:r>
+        <w:rPr>
+          <w:sz w:val="20"/>
+          <w:szCs w:val="20"/>
+        </w:rPr>
+        <w:t>s</w:t>
+      </w:r>
+      <w:r>
+        <w:rPr>
+          <w:sz w:val="20"/>
+          <w:szCs w:val="20"/>
+        </w:rPr>
+        <w:t xml:space="preserve"> </w:t>
+      </w:r>
+      <w:r>
+        <w:rPr>
+          <w:sz w:val="20"/>
+          <w:szCs w:val="20"/>
+        </w:rPr>
+        <w:t>token ring</w:t>
+      </w:r>
+      <w:r>
+        <w:rPr>
+          <w:sz w:val="20"/>
+          <w:szCs w:val="20"/>
+        </w:rPr>
+        <w:t xml:space="preserve"> network</w:t>
+      </w:r>
+      <w:r>
+        <w:rPr>
+          <w:sz w:val="20"/>
+          <w:szCs w:val="20"/>
+        </w:rPr>
+        <w:t>s</w:t>
+      </w:r>
+      <w:r>
+        <w:rPr>
+          <w:sz w:val="20"/>
+          <w:szCs w:val="20"/>
+        </w:rPr>
+        <w:t xml:space="preserve"> </w:t>
+      </w:r>
+      <w:r>
+        <w:rPr>
+          <w:sz w:val="20"/>
+          <w:szCs w:val="20"/>
+        </w:rPr>
+        <w:t xml:space="preserve">are </w:t>
+      </w:r>
+      <w:r>
+        <w:rPr>
+          <w:sz w:val="20"/>
+          <w:szCs w:val="20"/>
+        </w:rPr>
+        <w:t>best</w:t>
+      </w:r>
+      <w:r>
+        <w:rPr>
+          <w:sz w:val="20"/>
+          <w:szCs w:val="20"/>
+        </w:rPr>
+        <w:t xml:space="preserve"> suited for</w:t>
+      </w:r>
+      <w:r>
+        <w:rPr>
+          <w:sz w:val="20"/>
+          <w:szCs w:val="20"/>
+        </w:rPr>
+        <w:t xml:space="preserve"> a</w:t>
+      </w:r>
+      <w:r>
+        <w:rPr>
+          <w:sz w:val="20"/>
+          <w:szCs w:val="20"/>
+        </w:rPr>
+        <w:t xml:space="preserve"> </w:t>
+      </w:r>
+      <w:r>
+        <w:rPr>
+          <w:sz w:val="20"/>
+          <w:szCs w:val="20"/>
+        </w:rPr>
+        <w:t>LAN</w:t>
+      </w:r>
+      <w:r>
+        <w:rPr>
+          <w:sz w:val="20"/>
+          <w:szCs w:val="20"/>
+        </w:rPr>
+        <w:t xml:space="preserve"> topology</w:t>
+      </w:r>
+      <w:r>
+        <w:rPr>
+          <w:sz w:val="20"/>
+          <w:szCs w:val="20"/>
+        </w:rPr>
+        <w:t xml:space="preserve"> as </w:t>
+      </w:r>
+      <w:r>
+        <w:rPr>
+          <w:sz w:val="20"/>
+          <w:szCs w:val="20"/>
+        </w:rPr>
+        <w:t xml:space="preserve">we have </w:t>
+      </w:r>
+      <w:r>
+        <w:rPr>
+          <w:sz w:val="20"/>
+          <w:szCs w:val="20"/>
+        </w:rPr>
+        <w:t xml:space="preserve">more control </w:t>
+      </w:r>
+      <w:r>
+        <w:rPr>
+          <w:sz w:val="20"/>
+          <w:szCs w:val="20"/>
+        </w:rPr>
+        <w:t xml:space="preserve">over the </w:t>
+      </w:r>
+      <w:r>
+        <w:rPr>
+          <w:sz w:val="20"/>
+          <w:szCs w:val="20"/>
+        </w:rPr>
+        <w:t xml:space="preserve">way machines are connected </w:t>
+      </w:r>
+      <w:r>
+        <w:rPr>
+          <w:sz w:val="20"/>
+          <w:szCs w:val="20"/>
+        </w:rPr>
+        <w:t>and who has access to the</w:t>
+      </w:r>
+      <w:r>
+        <w:rPr>
+          <w:sz w:val="20"/>
+          <w:szCs w:val="20"/>
+        </w:rPr>
+        <w:t xml:space="preserve"> traffic of the network</w:t>
+      </w:r>
+      <w:r>
+        <w:rPr>
+          <w:sz w:val="20"/>
+          <w:szCs w:val="20"/>
+        </w:rPr>
+        <w:t>.</w:t>
+      </w:r>
+    </w:p>
+    <w:p>
+      <w:pPr>
+        <w:tabs>
+          <w:tab w:val="left" w:pos="1860"/>
+        </w:tabs>
+        <w:rPr>
+          <w:sz w:val="20"/>
+          <w:szCs w:val="20"/>
+        </w:rPr>
+      </w:pPr>
+      <w:r>
+        <w:rPr>
+          <w:sz w:val="20"/>
+          <w:szCs w:val="20"/>
+        </w:rPr>
+        <w:t xml:space="preserve">To be able to use a </w:t>
+      </w:r>
+      <w:r>
+        <w:rPr>
+          <w:sz w:val="20"/>
+          <w:szCs w:val="20"/>
+        </w:rPr>
+        <w:t>t</w:t>
+      </w:r>
+      <w:r>
+        <w:rPr>
+          <w:sz w:val="20"/>
+          <w:szCs w:val="20"/>
+        </w:rPr>
+        <w:t xml:space="preserve">oken </w:t>
+      </w:r>
+      <w:r>
+        <w:rPr>
+          <w:sz w:val="20"/>
+          <w:szCs w:val="20"/>
+        </w:rPr>
+        <w:t>r</w:t>
+      </w:r>
+      <w:r>
+        <w:rPr>
+          <w:sz w:val="20"/>
+          <w:szCs w:val="20"/>
+        </w:rPr>
+        <w:t xml:space="preserve">ing network, machines within the network must be fitted with a </w:t>
+      </w:r>
+      <w:r>
+        <w:rPr>
+          <w:sz w:val="20"/>
+          <w:szCs w:val="20"/>
+        </w:rPr>
+        <w:t>t</w:t>
+      </w:r>
+      <w:r>
+        <w:rPr>
+          <w:sz w:val="20"/>
+          <w:szCs w:val="20"/>
+        </w:rPr>
+        <w:t xml:space="preserve">oken </w:t>
+      </w:r>
+      <w:r>
+        <w:rPr>
+          <w:sz w:val="20"/>
+          <w:szCs w:val="20"/>
+        </w:rPr>
+        <w:t>r</w:t>
+      </w:r>
+      <w:r>
+        <w:rPr>
+          <w:sz w:val="20"/>
+          <w:szCs w:val="20"/>
+        </w:rPr>
+        <w:t xml:space="preserve">ing NIC </w:t>
+      </w:r>
+      <w:r>
+        <w:rPr>
+          <w:rStyle w:val="selectable"/>
+          <w:color w:val="000000"/>
+        </w:rPr>
+        <w:t>[13]</w:t>
+      </w:r>
+      <w:r>
+        <w:rPr>
+          <w:sz w:val="20"/>
+          <w:szCs w:val="20"/>
+        </w:rPr>
+        <w:t xml:space="preserve">. This is another key reason around why </w:t>
+      </w:r>
+      <w:r>
+        <w:rPr>
+          <w:sz w:val="20"/>
+          <w:szCs w:val="20"/>
+        </w:rPr>
+        <w:t>t</w:t>
+      </w:r>
+      <w:r>
+        <w:rPr>
+          <w:sz w:val="20"/>
+          <w:szCs w:val="20"/>
+        </w:rPr>
+        <w:t xml:space="preserve">oken </w:t>
+      </w:r>
+      <w:r>
+        <w:rPr>
+          <w:sz w:val="20"/>
+          <w:szCs w:val="20"/>
+        </w:rPr>
+        <w:t>r</w:t>
+      </w:r>
+      <w:r>
+        <w:rPr>
+          <w:sz w:val="20"/>
+          <w:szCs w:val="20"/>
+        </w:rPr>
+        <w:t xml:space="preserve">ing networks are better suited to LAN topologies, as </w:t>
+      </w:r>
+      <w:r>
+        <w:rPr>
+          <w:sz w:val="20"/>
+          <w:szCs w:val="20"/>
+        </w:rPr>
+        <w:t xml:space="preserve">we need a </w:t>
+      </w:r>
+      <w:r>
+        <w:rPr>
+          <w:sz w:val="20"/>
+          <w:szCs w:val="20"/>
+        </w:rPr>
+        <w:t xml:space="preserve">high level of control of the machines in the network to ensure that </w:t>
+      </w:r>
+      <w:r>
+        <w:rPr>
+          <w:sz w:val="20"/>
+          <w:szCs w:val="20"/>
+        </w:rPr>
+        <w:t>that all have the appropriate</w:t>
+      </w:r>
+      <w:r>
+        <w:rPr>
+          <w:sz w:val="20"/>
+          <w:szCs w:val="20"/>
+        </w:rPr>
+        <w:t xml:space="preserve"> NIC.</w:t>
+      </w:r>
+    </w:p>
+    <w:p>
+      <w:pPr>
+        <w:tabs>
+          <w:tab w:val="left" w:pos="1860"/>
+        </w:tabs>
+        <w:rPr>
+          <w:sz w:val="20"/>
+          <w:szCs w:val="20"/>
+        </w:rPr>
+      </w:pPr>
+    </w:p>
+    <w:p>
+      <w:pPr>
+        <w:rPr>
+          <w:sz w:val="20"/>
+          <w:szCs w:val="20"/>
+        </w:rPr>
+      </w:pPr>
+      <w:r>
+        <w:rPr>
+          <w:sz w:val="20"/>
+          <w:szCs w:val="20"/>
+        </w:rPr>
+        <w:br w:type="page"/>
+      </w:r>
+    </w:p>
+    <w:p>
+      <w:pPr>
+        <w:tabs>
+          <w:tab w:val="left" w:pos="1860"/>
+        </w:tabs>
+        <w:rPr>
+          <w:rStyle w:val="selectable"/>
           <w:b/>
           <w:bCs/>
           <w:sz w:val="24"/>
           <w:szCs w:val="24"/>
         </w:rPr>
-        <w:t>.</w:t>
-      </w:r>
+      </w:pPr>
       <w:r>
         <w:rPr>
           <w:b/>
@@ -5546,637 +6114,194 @@
           <w:sz w:val="24"/>
           <w:szCs w:val="24"/>
         </w:rPr>
-        <w:t>b</w:t>
-      </w:r>
-      <w:r>
-        <w:rPr>
-          <w:b/>
-          <w:bCs/>
-          <w:sz w:val="24"/>
-          <w:szCs w:val="24"/>
-        </w:rPr>
-        <w:t>)</w:t>
+        <w:lastRenderedPageBreak/>
+        <w:t>References</w:t>
       </w:r>
     </w:p>
     <w:p>
       <w:pPr>
-        <w:tabs>
-          <w:tab w:val="left" w:pos="1860"/>
-        </w:tabs>
-        <w:rPr>
-          <w:sz w:val="20"/>
-          <w:szCs w:val="20"/>
-        </w:rPr>
-      </w:pPr>
-      <w:r>
-        <w:rPr>
-          <w:sz w:val="20"/>
-          <w:szCs w:val="20"/>
-        </w:rPr>
-        <w:t xml:space="preserve">Token Ring networks utilise a strict ring or star topology where all stations of the network are connected to 2 other stations. Using the method of </w:t>
-      </w:r>
-      <w:r>
-        <w:rPr>
-          <w:sz w:val="20"/>
-          <w:szCs w:val="20"/>
-        </w:rPr>
-        <w:t>t</w:t>
-      </w:r>
-      <w:r>
-        <w:rPr>
-          <w:sz w:val="20"/>
-          <w:szCs w:val="20"/>
-        </w:rPr>
-        <w:t xml:space="preserve">oken </w:t>
-      </w:r>
-      <w:r>
-        <w:rPr>
-          <w:sz w:val="20"/>
-          <w:szCs w:val="20"/>
-        </w:rPr>
-        <w:t>p</w:t>
-      </w:r>
-      <w:r>
-        <w:rPr>
-          <w:sz w:val="20"/>
-          <w:szCs w:val="20"/>
-        </w:rPr>
-        <w:t>assing, a token frame is passed sequentially around the network allowing for stations to transmit data between each</w:t>
-      </w:r>
-      <w:r>
-        <w:rPr>
-          <w:sz w:val="20"/>
-          <w:szCs w:val="20"/>
-        </w:rPr>
-        <w:t xml:space="preserve"> </w:t>
-      </w:r>
-      <w:r>
-        <w:rPr>
-          <w:sz w:val="20"/>
-          <w:szCs w:val="20"/>
-        </w:rPr>
-        <w:t>other</w:t>
-      </w:r>
-      <w:r>
-        <w:rPr>
-          <w:sz w:val="20"/>
-          <w:szCs w:val="20"/>
-        </w:rPr>
-        <w:t xml:space="preserve"> </w:t>
-      </w:r>
-      <w:r>
-        <w:rPr>
-          <w:rStyle w:val="selectable"/>
-          <w:color w:val="000000"/>
-        </w:rPr>
-        <w:t>[2]</w:t>
-      </w:r>
-      <w:r>
-        <w:rPr>
-          <w:sz w:val="20"/>
-          <w:szCs w:val="20"/>
-        </w:rPr>
-        <w:t>.</w:t>
-      </w:r>
-      <w:r>
-        <w:rPr>
-          <w:sz w:val="20"/>
-          <w:szCs w:val="20"/>
-        </w:rPr>
-        <w:t xml:space="preserve"> A high level of control around the way stations are connected to one another is required to be able to setup a network in a ring or star topology.</w:t>
-      </w:r>
-      <w:r>
-        <w:rPr>
-          <w:sz w:val="20"/>
-          <w:szCs w:val="20"/>
-        </w:rPr>
-        <w:t xml:space="preserve"> </w:t>
+        <w:rPr>
+          <w:rStyle w:val="selectable"/>
+          <w:color w:val="000000"/>
+        </w:rPr>
+      </w:pPr>
+      <w:r>
+        <w:rPr>
+          <w:rStyle w:val="selectable"/>
+          <w:color w:val="000000"/>
+        </w:rPr>
+        <w:t xml:space="preserve">[1]J. Walrand and P. Varaiya, </w:t>
+      </w:r>
+      <w:r>
+        <w:rPr>
+          <w:rStyle w:val="selectable"/>
+          <w:i/>
+          <w:iCs/>
+          <w:color w:val="000000"/>
+        </w:rPr>
+        <w:t>High-Performance Communication Networks</w:t>
+      </w:r>
+      <w:r>
+        <w:rPr>
+          <w:rStyle w:val="selectable"/>
+          <w:color w:val="000000"/>
+        </w:rPr>
+        <w:t>, 2nd ed. Elsevier Inc, 2000, pp. 103-154.</w:t>
       </w:r>
     </w:p>
     <w:p>
       <w:pPr>
-        <w:tabs>
-          <w:tab w:val="left" w:pos="1860"/>
-        </w:tabs>
-        <w:rPr>
-          <w:sz w:val="20"/>
-          <w:szCs w:val="20"/>
-        </w:rPr>
-      </w:pPr>
-      <w:r>
-        <w:rPr>
-          <w:sz w:val="20"/>
-          <w:szCs w:val="20"/>
-        </w:rPr>
-        <w:t xml:space="preserve">Let’s use an example to contrast LAN. If we wanted to implement </w:t>
-      </w:r>
-      <w:r>
-        <w:rPr>
-          <w:sz w:val="20"/>
-          <w:szCs w:val="20"/>
-        </w:rPr>
-        <w:t>t</w:t>
-      </w:r>
-      <w:r>
-        <w:rPr>
-          <w:sz w:val="20"/>
-          <w:szCs w:val="20"/>
-        </w:rPr>
-        <w:t xml:space="preserve">oken </w:t>
-      </w:r>
-      <w:r>
-        <w:rPr>
-          <w:sz w:val="20"/>
-          <w:szCs w:val="20"/>
-        </w:rPr>
-        <w:t>r</w:t>
-      </w:r>
-      <w:r>
-        <w:rPr>
-          <w:sz w:val="20"/>
-          <w:szCs w:val="20"/>
-        </w:rPr>
-        <w:t>ing into a Wide Area Network (WAN) such as the internet, we must ensure that all stations connected to the internet are connected sequentially and are only connected to 2 other stations.</w:t>
-      </w:r>
-      <w:r>
-        <w:rPr>
-          <w:sz w:val="20"/>
-          <w:szCs w:val="20"/>
-        </w:rPr>
-        <w:t xml:space="preserve"> </w:t>
-      </w:r>
-      <w:r>
-        <w:rPr>
-          <w:sz w:val="20"/>
-          <w:szCs w:val="20"/>
-        </w:rPr>
-        <w:t>Data must be passed unidirectionally from one station to the next</w:t>
-      </w:r>
-      <w:r>
-        <w:rPr>
-          <w:sz w:val="20"/>
-          <w:szCs w:val="20"/>
-        </w:rPr>
-        <w:t xml:space="preserve"> </w:t>
-      </w:r>
-      <w:r>
-        <w:rPr>
-          <w:rStyle w:val="selectable"/>
-          <w:color w:val="000000"/>
-        </w:rPr>
-        <w:t>[2]</w:t>
-      </w:r>
-      <w:r>
-        <w:rPr>
-          <w:sz w:val="20"/>
-          <w:szCs w:val="20"/>
-        </w:rPr>
-        <w:t xml:space="preserve">. </w:t>
-      </w:r>
-      <w:r>
-        <w:rPr>
-          <w:sz w:val="20"/>
-          <w:szCs w:val="20"/>
-        </w:rPr>
-        <w:t>This is</w:t>
-      </w:r>
-      <w:r>
-        <w:rPr>
-          <w:sz w:val="20"/>
-          <w:szCs w:val="20"/>
-        </w:rPr>
-        <w:t xml:space="preserve"> a near</w:t>
-      </w:r>
-      <w:r>
-        <w:rPr>
-          <w:sz w:val="20"/>
-          <w:szCs w:val="20"/>
-        </w:rPr>
-        <w:t xml:space="preserve"> impossible task as we do not control </w:t>
-      </w:r>
-      <w:r>
-        <w:rPr>
-          <w:sz w:val="20"/>
-          <w:szCs w:val="20"/>
-        </w:rPr>
-        <w:t>all</w:t>
-      </w:r>
-      <w:r>
-        <w:rPr>
-          <w:sz w:val="20"/>
-          <w:szCs w:val="20"/>
-        </w:rPr>
-        <w:t xml:space="preserve"> the machines and assets that make up the internet.</w:t>
-      </w:r>
-      <w:r>
-        <w:rPr>
-          <w:sz w:val="20"/>
-          <w:szCs w:val="20"/>
-        </w:rPr>
-        <w:t xml:space="preserve"> </w:t>
-      </w:r>
-      <w:r>
-        <w:rPr>
-          <w:sz w:val="20"/>
-          <w:szCs w:val="20"/>
-        </w:rPr>
-        <w:t xml:space="preserve">Also, if data is being passed unidirectionally, we must pass our token to every node connected to the internet before coming back to the transmitter. This would cause an unreasonable amount of lag and </w:t>
-      </w:r>
-      <w:r>
-        <w:rPr>
-          <w:sz w:val="20"/>
-          <w:szCs w:val="20"/>
-        </w:rPr>
-        <w:t xml:space="preserve">a </w:t>
-      </w:r>
-      <w:r>
-        <w:rPr>
-          <w:sz w:val="20"/>
-          <w:szCs w:val="20"/>
-        </w:rPr>
-        <w:t>severe security issue</w:t>
-      </w:r>
-      <w:r>
-        <w:rPr>
-          <w:sz w:val="20"/>
-          <w:szCs w:val="20"/>
-        </w:rPr>
-        <w:t xml:space="preserve"> as </w:t>
-      </w:r>
-      <w:r>
-        <w:rPr>
-          <w:sz w:val="20"/>
-          <w:szCs w:val="20"/>
-        </w:rPr>
-        <w:t>every node of the internet can see everyone else’s traffic</w:t>
-      </w:r>
-      <w:r>
-        <w:rPr>
-          <w:sz w:val="20"/>
-          <w:szCs w:val="20"/>
-        </w:rPr>
-        <w:t xml:space="preserve">. </w:t>
-      </w:r>
-      <w:r>
-        <w:rPr>
-          <w:sz w:val="20"/>
-          <w:szCs w:val="20"/>
-        </w:rPr>
-        <w:t xml:space="preserve">For </w:t>
-      </w:r>
-      <w:r>
-        <w:rPr>
-          <w:sz w:val="20"/>
-          <w:szCs w:val="20"/>
-        </w:rPr>
-        <w:t xml:space="preserve">these </w:t>
-      </w:r>
-      <w:r>
-        <w:rPr>
-          <w:sz w:val="20"/>
-          <w:szCs w:val="20"/>
-        </w:rPr>
-        <w:t>reason</w:t>
-      </w:r>
-      <w:r>
-        <w:rPr>
-          <w:sz w:val="20"/>
-          <w:szCs w:val="20"/>
-        </w:rPr>
-        <w:t>s</w:t>
-      </w:r>
-      <w:r>
-        <w:rPr>
-          <w:sz w:val="20"/>
-          <w:szCs w:val="20"/>
-        </w:rPr>
-        <w:t xml:space="preserve"> </w:t>
-      </w:r>
-      <w:r>
-        <w:rPr>
-          <w:sz w:val="20"/>
-          <w:szCs w:val="20"/>
-        </w:rPr>
-        <w:t>token ring</w:t>
-      </w:r>
-      <w:r>
-        <w:rPr>
-          <w:sz w:val="20"/>
-          <w:szCs w:val="20"/>
-        </w:rPr>
-        <w:t xml:space="preserve"> network</w:t>
-      </w:r>
-      <w:r>
-        <w:rPr>
-          <w:sz w:val="20"/>
-          <w:szCs w:val="20"/>
-        </w:rPr>
-        <w:t>s</w:t>
-      </w:r>
-      <w:r>
-        <w:rPr>
-          <w:sz w:val="20"/>
-          <w:szCs w:val="20"/>
-        </w:rPr>
-        <w:t xml:space="preserve"> </w:t>
-      </w:r>
-      <w:r>
-        <w:rPr>
-          <w:sz w:val="20"/>
-          <w:szCs w:val="20"/>
-        </w:rPr>
-        <w:t xml:space="preserve">are </w:t>
-      </w:r>
-      <w:r>
-        <w:rPr>
-          <w:sz w:val="20"/>
-          <w:szCs w:val="20"/>
-        </w:rPr>
-        <w:t>best</w:t>
-      </w:r>
-      <w:r>
-        <w:rPr>
-          <w:sz w:val="20"/>
-          <w:szCs w:val="20"/>
-        </w:rPr>
-        <w:t xml:space="preserve"> suited for</w:t>
-      </w:r>
-      <w:r>
-        <w:rPr>
-          <w:sz w:val="20"/>
-          <w:szCs w:val="20"/>
-        </w:rPr>
-        <w:t xml:space="preserve"> a</w:t>
-      </w:r>
-      <w:r>
-        <w:rPr>
-          <w:sz w:val="20"/>
-          <w:szCs w:val="20"/>
-        </w:rPr>
-        <w:t xml:space="preserve"> </w:t>
-      </w:r>
-      <w:r>
-        <w:rPr>
-          <w:sz w:val="20"/>
-          <w:szCs w:val="20"/>
-        </w:rPr>
-        <w:t>LAN</w:t>
-      </w:r>
-      <w:r>
-        <w:rPr>
-          <w:sz w:val="20"/>
-          <w:szCs w:val="20"/>
-        </w:rPr>
-        <w:t xml:space="preserve"> topology</w:t>
-      </w:r>
-      <w:r>
-        <w:rPr>
-          <w:sz w:val="20"/>
-          <w:szCs w:val="20"/>
-        </w:rPr>
-        <w:t xml:space="preserve"> as </w:t>
-      </w:r>
-      <w:r>
-        <w:rPr>
-          <w:sz w:val="20"/>
-          <w:szCs w:val="20"/>
-        </w:rPr>
-        <w:t xml:space="preserve">we have </w:t>
-      </w:r>
-      <w:r>
-        <w:rPr>
-          <w:sz w:val="20"/>
-          <w:szCs w:val="20"/>
-        </w:rPr>
-        <w:t xml:space="preserve">more control </w:t>
-      </w:r>
-      <w:r>
-        <w:rPr>
-          <w:sz w:val="20"/>
-          <w:szCs w:val="20"/>
-        </w:rPr>
-        <w:t xml:space="preserve">over the </w:t>
-      </w:r>
-      <w:r>
-        <w:rPr>
-          <w:sz w:val="20"/>
-          <w:szCs w:val="20"/>
-        </w:rPr>
-        <w:t xml:space="preserve">way machines are connected </w:t>
-      </w:r>
-      <w:r>
-        <w:rPr>
-          <w:sz w:val="20"/>
-          <w:szCs w:val="20"/>
-        </w:rPr>
-        <w:t>and who has access to the</w:t>
-      </w:r>
-      <w:r>
-        <w:rPr>
-          <w:sz w:val="20"/>
-          <w:szCs w:val="20"/>
-        </w:rPr>
-        <w:t xml:space="preserve"> traffic of the network</w:t>
-      </w:r>
-      <w:r>
-        <w:rPr>
-          <w:sz w:val="20"/>
-          <w:szCs w:val="20"/>
-        </w:rPr>
-        <w:t>.</w:t>
+        <w:rPr>
+          <w:rStyle w:val="selectable"/>
+          <w:color w:val="000000"/>
+        </w:rPr>
+      </w:pPr>
+      <w:r>
+        <w:rPr>
+          <w:rStyle w:val="selectable"/>
+          <w:color w:val="000000"/>
+        </w:rPr>
+        <w:t xml:space="preserve">[2]"Token-ring networks", </w:t>
+      </w:r>
+      <w:r>
+        <w:rPr>
+          <w:rStyle w:val="selectable"/>
+          <w:i/>
+          <w:iCs/>
+          <w:color w:val="000000"/>
+        </w:rPr>
+        <w:t>IBM</w:t>
+      </w:r>
+      <w:r>
+        <w:rPr>
+          <w:rStyle w:val="selectable"/>
+          <w:color w:val="000000"/>
+        </w:rPr>
+        <w:t xml:space="preserve">. [Online]. Available: https://www.ibm.com/docs/en/i/7.2?topic=standards-token-ring-networks. [Accessed: 22- Dec- 2021]. </w:t>
       </w:r>
     </w:p>
     <w:p>
       <w:pPr>
-        <w:tabs>
-          <w:tab w:val="left" w:pos="1860"/>
-        </w:tabs>
-        <w:rPr>
-          <w:sz w:val="20"/>
-          <w:szCs w:val="20"/>
-        </w:rPr>
-      </w:pPr>
-      <w:r>
-        <w:rPr>
-          <w:sz w:val="20"/>
-          <w:szCs w:val="20"/>
-        </w:rPr>
-        <w:t xml:space="preserve">To be able to use a </w:t>
-      </w:r>
-      <w:r>
-        <w:rPr>
-          <w:sz w:val="20"/>
-          <w:szCs w:val="20"/>
-        </w:rPr>
-        <w:t>t</w:t>
-      </w:r>
-      <w:r>
-        <w:rPr>
-          <w:sz w:val="20"/>
-          <w:szCs w:val="20"/>
-        </w:rPr>
-        <w:t xml:space="preserve">oken </w:t>
-      </w:r>
-      <w:r>
-        <w:rPr>
-          <w:sz w:val="20"/>
-          <w:szCs w:val="20"/>
-        </w:rPr>
-        <w:t>r</w:t>
-      </w:r>
-      <w:r>
-        <w:rPr>
-          <w:sz w:val="20"/>
-          <w:szCs w:val="20"/>
-        </w:rPr>
-        <w:t xml:space="preserve">ing network, machines within the network must be fitted with a </w:t>
-      </w:r>
-      <w:r>
-        <w:rPr>
-          <w:sz w:val="20"/>
-          <w:szCs w:val="20"/>
-        </w:rPr>
-        <w:t>t</w:t>
-      </w:r>
-      <w:r>
-        <w:rPr>
-          <w:sz w:val="20"/>
-          <w:szCs w:val="20"/>
-        </w:rPr>
-        <w:t xml:space="preserve">oken </w:t>
-      </w:r>
-      <w:r>
-        <w:rPr>
-          <w:sz w:val="20"/>
-          <w:szCs w:val="20"/>
-        </w:rPr>
-        <w:t>r</w:t>
-      </w:r>
-      <w:r>
-        <w:rPr>
-          <w:sz w:val="20"/>
-          <w:szCs w:val="20"/>
-        </w:rPr>
-        <w:t xml:space="preserve">ing NIC </w:t>
-      </w:r>
-      <w:r>
-        <w:rPr>
-          <w:rStyle w:val="selectable"/>
-          <w:color w:val="000000"/>
-        </w:rPr>
-        <w:t>[13]</w:t>
-      </w:r>
-      <w:r>
-        <w:rPr>
-          <w:sz w:val="20"/>
-          <w:szCs w:val="20"/>
-        </w:rPr>
-        <w:t xml:space="preserve">. This is another key reason around why </w:t>
-      </w:r>
-      <w:r>
-        <w:rPr>
-          <w:sz w:val="20"/>
-          <w:szCs w:val="20"/>
-        </w:rPr>
-        <w:t>t</w:t>
-      </w:r>
-      <w:r>
-        <w:rPr>
-          <w:sz w:val="20"/>
-          <w:szCs w:val="20"/>
-        </w:rPr>
-        <w:t xml:space="preserve">oken </w:t>
-      </w:r>
-      <w:r>
-        <w:rPr>
-          <w:sz w:val="20"/>
-          <w:szCs w:val="20"/>
-        </w:rPr>
-        <w:t>r</w:t>
-      </w:r>
-      <w:r>
-        <w:rPr>
-          <w:sz w:val="20"/>
-          <w:szCs w:val="20"/>
-        </w:rPr>
-        <w:t xml:space="preserve">ing networks are better suited to LAN topologies, as </w:t>
-      </w:r>
-      <w:r>
-        <w:rPr>
-          <w:sz w:val="20"/>
-          <w:szCs w:val="20"/>
-        </w:rPr>
-        <w:t xml:space="preserve">we need a </w:t>
-      </w:r>
-      <w:r>
-        <w:rPr>
-          <w:sz w:val="20"/>
-          <w:szCs w:val="20"/>
-        </w:rPr>
-        <w:t xml:space="preserve">high level of control of the machines in the network to ensure that </w:t>
-      </w:r>
-      <w:r>
-        <w:rPr>
-          <w:sz w:val="20"/>
-          <w:szCs w:val="20"/>
-        </w:rPr>
-        <w:t>that all have the appropriate</w:t>
-      </w:r>
-      <w:r>
-        <w:rPr>
-          <w:sz w:val="20"/>
-          <w:szCs w:val="20"/>
-        </w:rPr>
-        <w:t xml:space="preserve"> NIC.</w:t>
+        <w:rPr>
+          <w:rStyle w:val="selectable"/>
+          <w:color w:val="000000"/>
+        </w:rPr>
+      </w:pPr>
+      <w:r>
+        <w:rPr>
+          <w:rStyle w:val="selectable"/>
+          <w:color w:val="000000"/>
+        </w:rPr>
+        <w:t xml:space="preserve">[3]N. Pidgeon, "Alternative Network Technologies: Token Ring", </w:t>
+      </w:r>
+      <w:r>
+        <w:rPr>
+          <w:rStyle w:val="selectable"/>
+          <w:i/>
+          <w:iCs/>
+          <w:color w:val="000000"/>
+        </w:rPr>
+        <w:t>HowStuffWorks</w:t>
+      </w:r>
+      <w:r>
+        <w:rPr>
+          <w:rStyle w:val="selectable"/>
+          <w:color w:val="000000"/>
+        </w:rPr>
+        <w:t>. [Online]. Available: https://computer.howstuffworks.com/ethernet17.htm. [Accessed: 22- Dec- 2021].</w:t>
       </w:r>
     </w:p>
     <w:p>
       <w:pPr>
-        <w:tabs>
-          <w:tab w:val="left" w:pos="1860"/>
-        </w:tabs>
-        <w:rPr>
-          <w:sz w:val="20"/>
-          <w:szCs w:val="20"/>
-        </w:rPr>
-      </w:pPr>
+        <w:rPr>
+          <w:rStyle w:val="selectable"/>
+          <w:color w:val="000000"/>
+        </w:rPr>
+      </w:pPr>
+      <w:r>
+        <w:rPr>
+          <w:rStyle w:val="selectable"/>
+          <w:color w:val="000000"/>
+        </w:rPr>
+        <w:t xml:space="preserve">[4]A. Zola, K. Ferguson and J. Burke, "Token ring", </w:t>
+      </w:r>
+      <w:r>
+        <w:rPr>
+          <w:rStyle w:val="selectable"/>
+          <w:i/>
+          <w:iCs/>
+          <w:color w:val="000000"/>
+        </w:rPr>
+        <w:t>TechTarget - SearchNetworking</w:t>
+      </w:r>
+      <w:r>
+        <w:rPr>
+          <w:rStyle w:val="selectable"/>
+          <w:color w:val="000000"/>
+        </w:rPr>
+        <w:t>, 2021. [Online]. Available: https://www.techtarget.com/searchnetworking/definition/Token-Ring. [Accessed: 22- Dec- 2021].</w:t>
+      </w:r>
     </w:p>
     <w:p>
       <w:pPr>
         <w:rPr>
-          <w:sz w:val="20"/>
-          <w:szCs w:val="20"/>
-        </w:rPr>
-      </w:pPr>
-      <w:r>
-        <w:rPr>
-          <w:sz w:val="20"/>
-          <w:szCs w:val="20"/>
-        </w:rPr>
-        <w:br w:type="page"/>
+          <w:rStyle w:val="selectable"/>
+          <w:color w:val="000000"/>
+        </w:rPr>
+      </w:pPr>
+      <w:r>
+        <w:rPr>
+          <w:rStyle w:val="selectable"/>
+          <w:color w:val="000000"/>
+        </w:rPr>
+        <w:t xml:space="preserve">[5]B. Glass, "Understanding Token Ring", </w:t>
+      </w:r>
+      <w:r>
+        <w:rPr>
+          <w:rStyle w:val="selectable"/>
+          <w:i/>
+          <w:iCs/>
+          <w:color w:val="000000"/>
+        </w:rPr>
+        <w:t>Byte Magazine</w:t>
+      </w:r>
+      <w:r>
+        <w:rPr>
+          <w:rStyle w:val="selectable"/>
+          <w:color w:val="000000"/>
+        </w:rPr>
+        <w:t>, no. 1, p. 363+, 1989.</w:t>
       </w:r>
     </w:p>
     <w:p>
       <w:pPr>
-        <w:tabs>
-          <w:tab w:val="left" w:pos="1860"/>
-        </w:tabs>
-        <w:rPr>
-          <w:b/>
-          <w:bCs/>
-          <w:sz w:val="24"/>
-          <w:szCs w:val="24"/>
-        </w:rPr>
-      </w:pPr>
-      <w:r>
-        <w:rPr>
-          <w:b/>
-          <w:bCs/>
-          <w:sz w:val="24"/>
-          <w:szCs w:val="24"/>
-        </w:rPr>
-        <w:lastRenderedPageBreak/>
-        <w:t>References</w:t>
+        <w:rPr>
+          <w:rStyle w:val="selectable"/>
+          <w:color w:val="000000"/>
+        </w:rPr>
+      </w:pPr>
+      <w:r>
+        <w:rPr>
+          <w:rStyle w:val="selectable"/>
+          <w:color w:val="000000"/>
+        </w:rPr>
+        <w:t xml:space="preserve">[6]"What are the Token Ring Frame Formats in Computer Network?", </w:t>
+      </w:r>
+      <w:r>
+        <w:rPr>
+          <w:rStyle w:val="selectable"/>
+          <w:i/>
+          <w:iCs/>
+          <w:color w:val="000000"/>
+        </w:rPr>
+        <w:t>Tutorialspoint.com</w:t>
+      </w:r>
+      <w:r>
+        <w:rPr>
+          <w:rStyle w:val="selectable"/>
+          <w:color w:val="000000"/>
+        </w:rPr>
+        <w:t>, 2021. [Online]. Available: https://www.tutorialspoint.com/what-are-the-token-ring-frame-formats-in-computer-network. [Accessed: 22- Dec- 2021].</w:t>
       </w:r>
     </w:p>
     <w:p>
@@ -6191,23 +6316,38 @@
           <w:rStyle w:val="selectable"/>
           <w:color w:val="000000"/>
         </w:rPr>
-        <w:t>[12]S. Ahuja, "IEEE 802.5 (Token Ring) LAN", School of Computing, University of North Florida.</w:t>
+        <w:t xml:space="preserve">[7]G. Held, </w:t>
+      </w:r>
+      <w:r>
+        <w:rPr>
+          <w:rStyle w:val="selectable"/>
+          <w:i/>
+          <w:iCs/>
+          <w:color w:val="000000"/>
+        </w:rPr>
+        <w:t>Enhancing LAN Performance</w:t>
+      </w:r>
+      <w:r>
+        <w:rPr>
+          <w:rStyle w:val="selectable"/>
+          <w:color w:val="000000"/>
+        </w:rPr>
+        <w:t>, 4th ed. CRC Pres, 2004, p. 111.</w:t>
       </w:r>
     </w:p>
     <w:p>
       <w:pPr>
         <w:rPr>
           <w:rStyle w:val="selectable"/>
-          <w:sz w:val="20"/>
-          <w:szCs w:val="20"/>
-        </w:rPr>
-      </w:pPr>
-      <w:r>
-        <w:rPr>
-          <w:rStyle w:val="selectable"/>
-          <w:color w:val="000000"/>
-        </w:rPr>
-        <w:t xml:space="preserve">[14]O. C. Ibe, </w:t>
+          <w:color w:val="000000"/>
+        </w:rPr>
+      </w:pPr>
+      <w:r>
+        <w:rPr>
+          <w:rStyle w:val="selectable"/>
+          <w:color w:val="000000"/>
+        </w:rPr>
+        <w:t xml:space="preserve">[8]J. Haugdahl, </w:t>
       </w:r>
       <w:r>
         <w:rPr>
@@ -6216,14 +6356,14 @@
           <w:iCs/>
           <w:color w:val="000000"/>
         </w:rPr>
-        <w:t>Fundamentals of Data Communication Networks</w:t>
-      </w:r>
-      <w:r>
-        <w:rPr>
-          <w:rStyle w:val="selectable"/>
-          <w:color w:val="000000"/>
-        </w:rPr>
-        <w:t>, 1st ed. Wiley, 2017.</w:t>
+        <w:t>Network Analysis and Troubleshooting</w:t>
+      </w:r>
+      <w:r>
+        <w:rPr>
+          <w:rStyle w:val="selectable"/>
+          <w:color w:val="000000"/>
+        </w:rPr>
+        <w:t>, 1st ed. Addison-Wesley Professional, 2000, pp. 54-56.</w:t>
       </w:r>
     </w:p>
     <w:p>
@@ -6238,7 +6378,7 @@
           <w:rStyle w:val="selectable"/>
           <w:color w:val="000000"/>
         </w:rPr>
-        <w:t xml:space="preserve">[5]B. Glass, "Understanding Token Ring", </w:t>
+        <w:t xml:space="preserve">[9]"IEEE 802.5 Token Ring", </w:t>
       </w:r>
       <w:r>
         <w:rPr>
@@ -6247,14 +6387,14 @@
           <w:iCs/>
           <w:color w:val="000000"/>
         </w:rPr>
-        <w:t>Byte Magazine</w:t>
-      </w:r>
-      <w:r>
-        <w:rPr>
-          <w:rStyle w:val="selectable"/>
-          <w:color w:val="000000"/>
-        </w:rPr>
-        <w:t>, no. 1, p. 363+, 1989.</w:t>
+        <w:t>Network Sorcery</w:t>
+      </w:r>
+      <w:r>
+        <w:rPr>
+          <w:rStyle w:val="selectable"/>
+          <w:color w:val="000000"/>
+        </w:rPr>
+        <w:t>. [Online]. Available: http://www.networksorcery.com/enp/protocol/IEEE8025.htm. [Accessed: 22- Dec- 2021].</w:t>
       </w:r>
     </w:p>
     <w:p>
@@ -6269,7 +6409,7 @@
           <w:rStyle w:val="selectable"/>
           <w:color w:val="000000"/>
         </w:rPr>
-        <w:t xml:space="preserve">[8]J. Haugdahl, </w:t>
+        <w:t xml:space="preserve">[10]"Token Ring frame format", </w:t>
       </w:r>
       <w:r>
         <w:rPr>
@@ -6278,14 +6418,14 @@
           <w:iCs/>
           <w:color w:val="000000"/>
         </w:rPr>
-        <w:t>Network Analysis and Troubleshooting</w:t>
-      </w:r>
-      <w:r>
-        <w:rPr>
-          <w:rStyle w:val="selectable"/>
-          <w:color w:val="000000"/>
-        </w:rPr>
-        <w:t>, 1st ed. Addison-Wesley Professional, 2000, pp. 54-56.</w:t>
+        <w:t>GeeksForGeeks</w:t>
+      </w:r>
+      <w:r>
+        <w:rPr>
+          <w:rStyle w:val="selectable"/>
+          <w:color w:val="000000"/>
+        </w:rPr>
+        <w:t>, 2019. [Online]. Available: https://www.geeksforgeeks.org/token-ring-frame-format/. [Accessed: 22- Dec- 2021].</w:t>
       </w:r>
     </w:p>
     <w:p>
@@ -6300,7 +6440,7 @@
           <w:rStyle w:val="selectable"/>
           <w:color w:val="000000"/>
         </w:rPr>
-        <w:t xml:space="preserve">[7]G. Held, </w:t>
+        <w:t xml:space="preserve">[11]"Token Ring IEEE 802.5", </w:t>
       </w:r>
       <w:r>
         <w:rPr>
@@ -6309,29 +6449,30 @@
           <w:iCs/>
           <w:color w:val="000000"/>
         </w:rPr>
-        <w:t>Enhancing LAN Performance</w:t>
-      </w:r>
-      <w:r>
-        <w:rPr>
-          <w:rStyle w:val="selectable"/>
-          <w:color w:val="000000"/>
-        </w:rPr>
-        <w:t>, 4th ed. CRC Pres, 2004, p. 111.</w:t>
+        <w:t>IBM</w:t>
+      </w:r>
+      <w:r>
+        <w:rPr>
+          <w:rStyle w:val="selectable"/>
+          <w:color w:val="000000"/>
+        </w:rPr>
+        <w:t>. [Online]. Available: https://www.ibm.com/docs/en/zvm/7.2?topic=structure-token-ring-ieee-8025. [Accessed: 24- Dec- 2021].</w:t>
       </w:r>
     </w:p>
     <w:p>
       <w:pPr>
         <w:rPr>
           <w:rStyle w:val="selectable"/>
-          <w:color w:val="000000"/>
-        </w:rPr>
-      </w:pPr>
-      <w:r>
-        <w:rPr>
-          <w:rStyle w:val="selectable"/>
-          <w:color w:val="000000"/>
-        </w:rPr>
-        <w:t xml:space="preserve">[9]"IEEE 802.5 Token Ring", </w:t>
+          <w:sz w:val="20"/>
+          <w:szCs w:val="20"/>
+        </w:rPr>
+      </w:pPr>
+      <w:r>
+        <w:rPr>
+          <w:rStyle w:val="selectable"/>
+          <w:color w:val="000000"/>
+        </w:rPr>
+        <w:t xml:space="preserve">[12]O. C. Ibe, </w:t>
       </w:r>
       <w:r>
         <w:rPr>
@@ -6340,14 +6481,14 @@
           <w:iCs/>
           <w:color w:val="000000"/>
         </w:rPr>
-        <w:t>Network Sorcery</w:t>
-      </w:r>
-      <w:r>
-        <w:rPr>
-          <w:rStyle w:val="selectable"/>
-          <w:color w:val="000000"/>
-        </w:rPr>
-        <w:t>. [Online]. Available: http://www.networksorcery.com/enp/protocol/IEEE8025.htm. [Accessed: 22- Dec- 2021].</w:t>
+        <w:t>Fundamentals of Data Communication Networks</w:t>
+      </w:r>
+      <w:r>
+        <w:rPr>
+          <w:rStyle w:val="selectable"/>
+          <w:color w:val="000000"/>
+        </w:rPr>
+        <w:t>, 1st ed. Wiley, 2017.</w:t>
       </w:r>
     </w:p>
     <w:p>
@@ -6362,7 +6503,22 @@
           <w:rStyle w:val="selectable"/>
           <w:color w:val="000000"/>
         </w:rPr>
-        <w:t xml:space="preserve">[13]D. Liu, B. Barber and L. DiGrande, </w:t>
+        <w:t>[13]S. Ahuja, "IEEE 802.5 (Token Ring) LAN", School of Computing, University of North Florida.</w:t>
+      </w:r>
+    </w:p>
+    <w:p>
+      <w:pPr>
+        <w:rPr>
+          <w:rStyle w:val="selectable"/>
+          <w:color w:val="000000"/>
+        </w:rPr>
+      </w:pPr>
+      <w:r>
+        <w:rPr>
+          <w:rStyle w:val="selectable"/>
+          <w:color w:val="000000"/>
+        </w:rPr>
+        <w:t xml:space="preserve">[14]"What is a LAN? Local Area Network", </w:t>
       </w:r>
       <w:r>
         <w:rPr>
@@ -6371,14 +6527,14 @@
           <w:iCs/>
           <w:color w:val="000000"/>
         </w:rPr>
-        <w:t>Cisco CCNA/CCENT Exam 640-802, 640-822, 640-816 Preparation Kit</w:t>
-      </w:r>
-      <w:r>
-        <w:rPr>
-          <w:rStyle w:val="selectable"/>
-          <w:color w:val="000000"/>
-        </w:rPr>
-        <w:t>. Syngress, 2009, pp. 1-46.</w:t>
+        <w:t>Cisco</w:t>
+      </w:r>
+      <w:r>
+        <w:rPr>
+          <w:rStyle w:val="selectable"/>
+          <w:color w:val="000000"/>
+        </w:rPr>
+        <w:t>, 2021. [Online]. Available: https://www.cisco.com/c/en_au/products/switches/what-is-a-lan-local-area-network.html. [Accessed: 29- Dec- 2021].</w:t>
       </w:r>
     </w:p>
     <w:p>
@@ -6393,7 +6549,7 @@
           <w:rStyle w:val="selectable"/>
           <w:color w:val="000000"/>
         </w:rPr>
-        <w:t xml:space="preserve">[3]N. Pidgeon, "Alternative Network Technologies: Token Ring", </w:t>
+        <w:t xml:space="preserve">[15]D. Liu, B. Barber and L. DiGrande, </w:t>
       </w:r>
       <w:r>
         <w:rPr>
@@ -6402,245 +6558,14 @@
           <w:iCs/>
           <w:color w:val="000000"/>
         </w:rPr>
-        <w:t>HowStuffWorks</w:t>
-      </w:r>
-      <w:r>
-        <w:rPr>
-          <w:rStyle w:val="selectable"/>
-          <w:color w:val="000000"/>
-        </w:rPr>
-        <w:t>. [Online]. Available: https://computer.howstuffworks.com/ethernet17.htm. [Accessed: 22- Dec- 2021].</w:t>
-      </w:r>
-    </w:p>
-    <w:p>
-      <w:pPr>
-        <w:rPr>
-          <w:rStyle w:val="selectable"/>
-          <w:color w:val="000000"/>
-        </w:rPr>
-      </w:pPr>
-      <w:r>
-        <w:rPr>
-          <w:rStyle w:val="selectable"/>
-          <w:color w:val="000000"/>
-        </w:rPr>
-        <w:t xml:space="preserve">[10]"Token Ring frame format", </w:t>
-      </w:r>
-      <w:r>
-        <w:rPr>
-          <w:rStyle w:val="selectable"/>
-          <w:i/>
-          <w:iCs/>
-          <w:color w:val="000000"/>
-        </w:rPr>
-        <w:t>GeeksForGeeks</w:t>
-      </w:r>
-      <w:r>
-        <w:rPr>
-          <w:rStyle w:val="selectable"/>
-          <w:color w:val="000000"/>
-        </w:rPr>
-        <w:t>, 2019. [Online]. Available: https://www.geeksforgeeks.org/token-ring-frame-format/. [Accessed: 22- Dec- 2021].</w:t>
-      </w:r>
-    </w:p>
-    <w:p>
-      <w:pPr>
-        <w:rPr>
-          <w:rStyle w:val="selectable"/>
-          <w:color w:val="000000"/>
-        </w:rPr>
-      </w:pPr>
-      <w:r>
-        <w:rPr>
-          <w:rStyle w:val="selectable"/>
-          <w:color w:val="000000"/>
-        </w:rPr>
-        <w:t xml:space="preserve">[11]"Token Ring IEEE 802.5", </w:t>
-      </w:r>
-      <w:r>
-        <w:rPr>
-          <w:rStyle w:val="selectable"/>
-          <w:i/>
-          <w:iCs/>
-          <w:color w:val="000000"/>
-        </w:rPr>
-        <w:t>IBM</w:t>
-      </w:r>
-      <w:r>
-        <w:rPr>
-          <w:rStyle w:val="selectable"/>
-          <w:color w:val="000000"/>
-        </w:rPr>
-        <w:t>. [Online]. Available: https://www.ibm.com/docs/en/zvm/7.2?topic=structure-token-ring-ieee-8025. [Accessed: 24- Dec- 2021].</w:t>
-      </w:r>
-    </w:p>
-    <w:p>
-      <w:pPr>
-        <w:rPr>
-          <w:rStyle w:val="selectable"/>
-          <w:color w:val="000000"/>
-        </w:rPr>
-      </w:pPr>
-      <w:r>
-        <w:rPr>
-          <w:rStyle w:val="selectable"/>
-          <w:color w:val="000000"/>
-        </w:rPr>
-        <w:t xml:space="preserve">[2]"Token-ring networks", </w:t>
-      </w:r>
-      <w:r>
-        <w:rPr>
-          <w:rStyle w:val="selectable"/>
-          <w:i/>
-          <w:iCs/>
-          <w:color w:val="000000"/>
-        </w:rPr>
-        <w:t>IBM</w:t>
-      </w:r>
-      <w:r>
-        <w:rPr>
-          <w:rStyle w:val="selectable"/>
-          <w:color w:val="000000"/>
-        </w:rPr>
-        <w:t xml:space="preserve">. [Online]. Available: https://www.ibm.com/docs/en/i/7.2?topic=standards-token-ring-networks. [Accessed: 22- Dec- 2021]. </w:t>
-      </w:r>
-    </w:p>
-    <w:p>
-      <w:pPr>
-        <w:rPr>
-          <w:rStyle w:val="selectable"/>
-          <w:color w:val="000000"/>
-        </w:rPr>
-      </w:pPr>
-      <w:r>
-        <w:rPr>
-          <w:rStyle w:val="selectable"/>
-          <w:color w:val="000000"/>
-        </w:rPr>
-        <w:t xml:space="preserve">[1]J. Walrand and P. Varaiya, </w:t>
-      </w:r>
-      <w:r>
-        <w:rPr>
-          <w:rStyle w:val="selectable"/>
-          <w:i/>
-          <w:iCs/>
-          <w:color w:val="000000"/>
-        </w:rPr>
-        <w:t>High-Performance Communication Networks</w:t>
-      </w:r>
-      <w:r>
-        <w:rPr>
-          <w:rStyle w:val="selectable"/>
-          <w:color w:val="000000"/>
-        </w:rPr>
-        <w:t>, 2nd ed. Elsevier Inc, 2000, pp. 103-154.</w:t>
-      </w:r>
-    </w:p>
-    <w:p>
-      <w:pPr>
-        <w:rPr>
-          <w:rStyle w:val="selectable"/>
-          <w:color w:val="000000"/>
-        </w:rPr>
-      </w:pPr>
-      <w:r>
-        <w:rPr>
-          <w:rStyle w:val="selectable"/>
-          <w:color w:val="000000"/>
-        </w:rPr>
-        <w:t xml:space="preserve">[6]"What are the Token Ring Frame Formats in Computer Network?", </w:t>
-      </w:r>
-      <w:r>
-        <w:rPr>
-          <w:rStyle w:val="selectable"/>
-          <w:i/>
-          <w:iCs/>
-          <w:color w:val="000000"/>
-        </w:rPr>
-        <w:t>Tutorialspoint.com</w:t>
-      </w:r>
-      <w:r>
-        <w:rPr>
-          <w:rStyle w:val="selectable"/>
-          <w:color w:val="000000"/>
-        </w:rPr>
-        <w:t>, 2021. [Online]. Available: https://www.tutorialspoint.com/what-are-the-token-ring-frame-formats-in-computer-network. [Accessed: 22- Dec- 2021].</w:t>
-      </w:r>
-    </w:p>
-    <w:p>
-      <w:pPr>
-        <w:rPr>
-          <w:rStyle w:val="selectable"/>
-          <w:color w:val="000000"/>
-        </w:rPr>
-      </w:pPr>
-      <w:r>
-        <w:rPr>
-          <w:rStyle w:val="selectable"/>
-          <w:color w:val="000000"/>
-        </w:rPr>
-        <w:t>[1</w:t>
-      </w:r>
-      <w:r>
-        <w:rPr>
-          <w:rStyle w:val="selectable"/>
-          <w:color w:val="000000"/>
-        </w:rPr>
-        <w:t>5</w:t>
-      </w:r>
-      <w:r>
-        <w:rPr>
-          <w:rStyle w:val="selectable"/>
-          <w:color w:val="000000"/>
-        </w:rPr>
-        <w:t xml:space="preserve">]"What is a LAN? Local Area Network", </w:t>
-      </w:r>
-      <w:r>
-        <w:rPr>
-          <w:rStyle w:val="selectable"/>
-          <w:i/>
-          <w:iCs/>
-          <w:color w:val="000000"/>
-        </w:rPr>
-        <w:t>Cisco</w:t>
-      </w:r>
-      <w:r>
-        <w:rPr>
-          <w:rStyle w:val="selectable"/>
-          <w:color w:val="000000"/>
-        </w:rPr>
-        <w:t>, 2021. [Online]. Available: https://www.cisco.com/c/en_au/products/switches/what-is-a-lan-local-area-network.html. [Accessed: 29- Dec- 2021].</w:t>
-      </w:r>
-    </w:p>
-    <w:p>
-      <w:pPr>
-        <w:rPr>
-          <w:rStyle w:val="selectable"/>
-          <w:color w:val="000000"/>
-        </w:rPr>
-      </w:pPr>
-      <w:r>
-        <w:rPr>
-          <w:rStyle w:val="selectable"/>
-          <w:color w:val="000000"/>
-        </w:rPr>
-        <w:t xml:space="preserve">[4]A. Zola, K. Ferguson and J. Burke, "Token ring", </w:t>
-      </w:r>
-      <w:r>
-        <w:rPr>
-          <w:rStyle w:val="selectable"/>
-          <w:i/>
-          <w:iCs/>
-          <w:color w:val="000000"/>
-        </w:rPr>
-        <w:t>TechTarget - SearchNetworking</w:t>
-      </w:r>
-      <w:r>
-        <w:rPr>
-          <w:rStyle w:val="selectable"/>
-          <w:color w:val="000000"/>
-        </w:rPr>
-        <w:t>, 2021. [Online]. Available: https://www.techtarget.com/searchnetworking/definition/Token-Ring. [Accessed: 22- Dec- 2021].</w:t>
+        <w:t>Cisco CCNA/CCENT Exam 640-802, 640-822, 640-816 Preparation Kit</w:t>
+      </w:r>
+      <w:r>
+        <w:rPr>
+          <w:rStyle w:val="selectable"/>
+          <w:color w:val="000000"/>
+        </w:rPr>
+        <w:t>. Syngress, 2009, pp. 1-46.</w:t>
       </w:r>
     </w:p>
     <w:p>

</xml_diff>